<commit_message>
updating doc for creating item
</commit_message>
<xml_diff>
--- a/Assets/Assets/Doc/Game Program Doc.docx
+++ b/Assets/Assets/Doc/Game Program Doc.docx
@@ -12,6 +12,15 @@
     </w:p>
     <w:sdt>
       <w:sdtPr>
+        <w:rPr>
+          <w:rFonts w:asciiTheme="minorHAnsi" w:eastAsiaTheme="minorEastAsia" w:hAnsiTheme="minorHAnsi" w:cstheme="minorBidi"/>
+          <w:color w:val="auto"/>
+          <w:kern w:val="2"/>
+          <w:sz w:val="22"/>
+          <w:szCs w:val="22"/>
+          <w:lang w:eastAsia="ja-JP"/>
+          <w14:ligatures w14:val="standardContextual"/>
+        </w:rPr>
         <w:id w:val="-1943132850"/>
         <w:docPartObj>
           <w:docPartGallery w:val="Table of Contents"/>
@@ -20,16 +29,9 @@
       </w:sdtPr>
       <w:sdtEndPr>
         <w:rPr>
-          <w:rFonts w:asciiTheme="minorHAnsi" w:eastAsiaTheme="minorEastAsia" w:hAnsiTheme="minorHAnsi" w:cstheme="minorBidi"/>
           <w:b/>
           <w:bCs/>
           <w:noProof/>
-          <w:color w:val="auto"/>
-          <w:kern w:val="2"/>
-          <w:sz w:val="22"/>
-          <w:szCs w:val="22"/>
-          <w:lang w:eastAsia="ja-JP"/>
-          <w14:ligatures w14:val="standardContextual"/>
         </w:rPr>
       </w:sdtEndPr>
       <w:sdtContent>
@@ -61,7 +63,7 @@
           <w:r>
             <w:fldChar w:fldCharType="separate"/>
           </w:r>
-          <w:hyperlink w:anchor="_Toc154508634" w:history="1">
+          <w:hyperlink w:anchor="_Toc154523593" w:history="1">
             <w:r>
               <w:rPr>
                 <w:rStyle w:val="Hyperlink"/>
@@ -101,7 +103,7 @@
                 <w:noProof/>
                 <w:webHidden/>
               </w:rPr>
-              <w:instrText xml:space="preserve"> PAGEREF _Toc154508634 \h </w:instrText>
+              <w:instrText xml:space="preserve"> PAGEREF _Toc154523593 \h </w:instrText>
             </w:r>
             <w:r>
               <w:rPr>
@@ -143,7 +145,7 @@
               <w:noProof/>
             </w:rPr>
           </w:pPr>
-          <w:hyperlink w:anchor="_Toc154508635" w:history="1">
+          <w:hyperlink w:anchor="_Toc154523594" w:history="1">
             <w:r>
               <w:rPr>
                 <w:rStyle w:val="Hyperlink"/>
@@ -162,21 +164,7 @@
                 <w:rStyle w:val="Hyperlink"/>
                 <w:noProof/>
               </w:rPr>
-              <w:t>Addin</w:t>
-            </w:r>
-            <w:r>
-              <w:rPr>
-                <w:rStyle w:val="Hyperlink"/>
-                <w:noProof/>
-              </w:rPr>
-              <w:t>g</w:t>
-            </w:r>
-            <w:r>
-              <w:rPr>
-                <w:rStyle w:val="Hyperlink"/>
-                <w:noProof/>
-              </w:rPr>
-              <w:t xml:space="preserve"> new enemy</w:t>
+              <w:t>Adding new enemy</w:t>
             </w:r>
             <w:r>
               <w:rPr>
@@ -197,7 +185,7 @@
                 <w:noProof/>
                 <w:webHidden/>
               </w:rPr>
-              <w:instrText xml:space="preserve"> PAGEREF _Toc154508635 \h </w:instrText>
+              <w:instrText xml:space="preserve"> PAGEREF _Toc154523594 \h </w:instrText>
             </w:r>
             <w:r>
               <w:rPr>
@@ -239,7 +227,7 @@
               <w:noProof/>
             </w:rPr>
           </w:pPr>
-          <w:hyperlink w:anchor="_Toc154508636" w:history="1">
+          <w:hyperlink w:anchor="_Toc154523595" w:history="1">
             <w:r>
               <w:rPr>
                 <w:rStyle w:val="Hyperlink"/>
@@ -279,7 +267,7 @@
                 <w:noProof/>
                 <w:webHidden/>
               </w:rPr>
-              <w:instrText xml:space="preserve"> PAGEREF _Toc154508636 \h </w:instrText>
+              <w:instrText xml:space="preserve"> PAGEREF _Toc154523595 \h </w:instrText>
             </w:r>
             <w:r>
               <w:rPr>
@@ -300,6 +288,88 @@
                 <w:webHidden/>
               </w:rPr>
               <w:t>3</w:t>
+            </w:r>
+            <w:r>
+              <w:rPr>
+                <w:noProof/>
+                <w:webHidden/>
+              </w:rPr>
+              <w:fldChar w:fldCharType="end"/>
+            </w:r>
+          </w:hyperlink>
+        </w:p>
+        <w:p>
+          <w:pPr>
+            <w:pStyle w:val="TOC2"/>
+            <w:tabs>
+              <w:tab w:val="left" w:pos="660"/>
+              <w:tab w:val="right" w:leader="dot" w:pos="9350"/>
+            </w:tabs>
+            <w:rPr>
+              <w:noProof/>
+            </w:rPr>
+          </w:pPr>
+          <w:hyperlink w:anchor="_Toc154523596" w:history="1">
+            <w:r>
+              <w:rPr>
+                <w:rStyle w:val="Hyperlink"/>
+                <w:noProof/>
+              </w:rPr>
+              <w:t>c.</w:t>
+            </w:r>
+            <w:r>
+              <w:rPr>
+                <w:noProof/>
+              </w:rPr>
+              <w:tab/>
+            </w:r>
+            <w:r>
+              <w:rPr>
+                <w:rStyle w:val="Hyperlink"/>
+                <w:noProof/>
+              </w:rPr>
+              <w:t>Adding new item</w:t>
+            </w:r>
+            <w:r>
+              <w:rPr>
+                <w:noProof/>
+                <w:webHidden/>
+              </w:rPr>
+              <w:tab/>
+            </w:r>
+            <w:r>
+              <w:rPr>
+                <w:noProof/>
+                <w:webHidden/>
+              </w:rPr>
+              <w:fldChar w:fldCharType="begin"/>
+            </w:r>
+            <w:r>
+              <w:rPr>
+                <w:noProof/>
+                <w:webHidden/>
+              </w:rPr>
+              <w:instrText xml:space="preserve"> PAGEREF _Toc154523596 \h </w:instrText>
+            </w:r>
+            <w:r>
+              <w:rPr>
+                <w:noProof/>
+                <w:webHidden/>
+              </w:rPr>
+            </w:r>
+            <w:r>
+              <w:rPr>
+                <w:noProof/>
+                <w:webHidden/>
+              </w:rPr>
+              <w:fldChar w:fldCharType="separate"/>
+            </w:r>
+            <w:r>
+              <w:rPr>
+                <w:noProof/>
+                <w:webHidden/>
+              </w:rPr>
+              <w:t>4</w:t>
             </w:r>
             <w:r>
               <w:rPr>
@@ -321,7 +391,7 @@
               <w:noProof/>
             </w:rPr>
           </w:pPr>
-          <w:hyperlink w:anchor="_Toc154508637" w:history="1">
+          <w:hyperlink w:anchor="_Toc154523597" w:history="1">
             <w:r>
               <w:rPr>
                 <w:rStyle w:val="Hyperlink"/>
@@ -361,7 +431,7 @@
                 <w:noProof/>
                 <w:webHidden/>
               </w:rPr>
-              <w:instrText xml:space="preserve"> PAGEREF _Toc154508637 \h </w:instrText>
+              <w:instrText xml:space="preserve"> PAGEREF _Toc154523597 \h </w:instrText>
             </w:r>
             <w:r>
               <w:rPr>
@@ -381,7 +451,7 @@
                 <w:noProof/>
                 <w:webHidden/>
               </w:rPr>
-              <w:t>4</w:t>
+              <w:t>5</w:t>
             </w:r>
             <w:r>
               <w:rPr>
@@ -431,7 +501,7 @@
           <w:numId w:val="2"/>
         </w:numPr>
       </w:pPr>
-      <w:bookmarkStart w:id="0" w:name="_Toc154508634"/>
+      <w:bookmarkStart w:id="0" w:name="_Toc154523593"/>
       <w:r>
         <w:lastRenderedPageBreak/>
         <w:t>Assets</w:t>
@@ -446,7 +516,7 @@
           <w:numId w:val="4"/>
         </w:numPr>
       </w:pPr>
-      <w:bookmarkStart w:id="1" w:name="_Toc154508635"/>
+      <w:bookmarkStart w:id="1" w:name="_Toc154523594"/>
       <w:r>
         <w:t>Adding new enemy</w:t>
       </w:r>
@@ -492,6 +562,7 @@
       </w:pPr>
       <w:r>
         <w:rPr>
+          <w:noProof/>
           <w:sz w:val="32"/>
           <w:szCs w:val="32"/>
         </w:rPr>
@@ -592,6 +663,7 @@
       </w:pPr>
       <w:r>
         <w:rPr>
+          <w:noProof/>
           <w:sz w:val="28"/>
           <w:szCs w:val="28"/>
         </w:rPr>
@@ -711,7 +783,7 @@
           <w:numId w:val="4"/>
         </w:numPr>
       </w:pPr>
-      <w:bookmarkStart w:id="2" w:name="_Toc154508636"/>
+      <w:bookmarkStart w:id="2" w:name="_Toc154523595"/>
       <w:r>
         <w:lastRenderedPageBreak/>
         <w:t xml:space="preserve">Adding new </w:t>
@@ -771,6 +843,7 @@
       </w:pPr>
       <w:r>
         <w:rPr>
+          <w:noProof/>
           <w:sz w:val="32"/>
           <w:szCs w:val="32"/>
         </w:rPr>
@@ -853,14 +926,7 @@
           <w:sz w:val="28"/>
           <w:szCs w:val="28"/>
         </w:rPr>
-        <w:t xml:space="preserve">Step 3: Adding and creating </w:t>
-      </w:r>
-      <w:r>
-        <w:rPr>
-          <w:sz w:val="28"/>
-          <w:szCs w:val="28"/>
-        </w:rPr>
-        <w:t xml:space="preserve">animator, </w:t>
+        <w:t xml:space="preserve">Step 3: Adding and creating animator, </w:t>
       </w:r>
       <w:proofErr w:type="spellStart"/>
       <w:r>
@@ -891,21 +957,7 @@
           <w:sz w:val="28"/>
           <w:szCs w:val="28"/>
         </w:rPr>
-        <w:t xml:space="preserve">Step 4: Set and adjust VFX </w:t>
-      </w:r>
-      <w:r>
-        <w:rPr>
-          <w:sz w:val="28"/>
-          <w:szCs w:val="28"/>
-        </w:rPr>
-        <w:t>Scriptable Object</w:t>
-      </w:r>
-      <w:r>
-        <w:rPr>
-          <w:sz w:val="28"/>
-          <w:szCs w:val="28"/>
-        </w:rPr>
-        <w:t xml:space="preserve"> (position, rotation, </w:t>
+        <w:t xml:space="preserve">Step 4: Set and adjust VFX Scriptable Object (position, rotation, </w:t>
       </w:r>
       <w:proofErr w:type="gramStart"/>
       <w:r>
@@ -975,21 +1027,303 @@
         <w:t xml:space="preserve"> it is diff from the normal </w:t>
       </w:r>
       <w:proofErr w:type="spellStart"/>
+      <w:r>
+        <w:rPr>
+          <w:sz w:val="28"/>
+          <w:szCs w:val="28"/>
+        </w:rPr>
+        <w:t>vfx</w:t>
+      </w:r>
+      <w:proofErr w:type="spellEnd"/>
+      <w:r>
+        <w:rPr>
+          <w:sz w:val="28"/>
+          <w:szCs w:val="28"/>
+        </w:rPr>
+        <w:t>)</w:t>
+      </w:r>
+    </w:p>
+    <w:p>
+      <w:pPr>
+        <w:rPr>
+          <w:sz w:val="28"/>
+          <w:szCs w:val="28"/>
+        </w:rPr>
+      </w:pPr>
+    </w:p>
+    <w:p/>
+    <w:p>
+      <w:pPr>
+        <w:rPr>
+          <w:sz w:val="28"/>
+          <w:szCs w:val="28"/>
+        </w:rPr>
+      </w:pPr>
+    </w:p>
+    <w:p>
+      <w:pPr>
+        <w:rPr>
+          <w:sz w:val="28"/>
+          <w:szCs w:val="28"/>
+        </w:rPr>
+      </w:pPr>
+    </w:p>
+    <w:p>
+      <w:pPr>
+        <w:rPr>
+          <w:sz w:val="28"/>
+          <w:szCs w:val="28"/>
+        </w:rPr>
+      </w:pPr>
+    </w:p>
+    <w:p>
+      <w:pPr>
+        <w:rPr>
+          <w:sz w:val="28"/>
+          <w:szCs w:val="28"/>
+        </w:rPr>
+      </w:pPr>
+    </w:p>
+    <w:p>
+      <w:pPr>
+        <w:rPr>
+          <w:sz w:val="28"/>
+          <w:szCs w:val="28"/>
+        </w:rPr>
+      </w:pPr>
+    </w:p>
+    <w:p>
+      <w:pPr>
+        <w:pStyle w:val="Heading2"/>
+        <w:numPr>
+          <w:ilvl w:val="0"/>
+          <w:numId w:val="4"/>
+        </w:numPr>
+      </w:pPr>
+      <w:bookmarkStart w:id="3" w:name="_Toc154523596"/>
+      <w:r>
+        <w:lastRenderedPageBreak/>
+        <w:t xml:space="preserve">Adding new </w:t>
+      </w:r>
+      <w:r>
+        <w:t>item</w:t>
+      </w:r>
+      <w:bookmarkEnd w:id="3"/>
+    </w:p>
+    <w:p/>
+    <w:p>
+      <w:pPr>
+        <w:rPr>
+          <w:sz w:val="28"/>
+          <w:szCs w:val="28"/>
+        </w:rPr>
+      </w:pPr>
+      <w:r>
+        <w:rPr>
+          <w:sz w:val="28"/>
+          <w:szCs w:val="28"/>
+        </w:rPr>
+        <w:t xml:space="preserve">Step 1: </w:t>
+      </w:r>
+      <w:r>
+        <w:rPr>
+          <w:sz w:val="28"/>
+          <w:szCs w:val="28"/>
+        </w:rPr>
+        <w:t xml:space="preserve">Updating in </w:t>
+      </w:r>
+      <w:proofErr w:type="spellStart"/>
+      <w:r>
+        <w:rPr>
+          <w:sz w:val="28"/>
+          <w:szCs w:val="28"/>
+        </w:rPr>
+        <w:t>ItemDatabase</w:t>
+      </w:r>
+      <w:proofErr w:type="spellEnd"/>
+      <w:r>
+        <w:rPr>
+          <w:sz w:val="28"/>
+          <w:szCs w:val="28"/>
+        </w:rPr>
+        <w:t xml:space="preserve"> </w:t>
+      </w:r>
+      <w:r>
+        <w:rPr>
+          <w:b/>
+          <w:bCs/>
+          <w:sz w:val="28"/>
+          <w:szCs w:val="28"/>
+        </w:rPr>
+        <w:t>CSV</w:t>
+      </w:r>
+    </w:p>
+    <w:p>
+      <w:pPr>
+        <w:rPr>
+          <w:sz w:val="32"/>
+          <w:szCs w:val="32"/>
+        </w:rPr>
+      </w:pPr>
+      <w:r>
+        <w:rPr>
+          <w:sz w:val="32"/>
+          <w:szCs w:val="32"/>
+        </w:rPr>
+        <w:drawing>
+          <wp:inline distT="0" distB="0" distL="0" distR="0" wp14:anchorId="04354231" wp14:editId="0A390FC5">
+            <wp:extent cx="3734124" cy="1226926"/>
+            <wp:effectExtent l="0" t="0" r="0" b="0"/>
+            <wp:docPr id="2048464526" name="Picture 1" descr="A screenshot of a computer&#10;&#10;Description automatically generated"/>
+            <wp:cNvGraphicFramePr>
+              <a:graphicFrameLocks xmlns:a="http://schemas.openxmlformats.org/drawingml/2006/main" noChangeAspect="1"/>
+            </wp:cNvGraphicFramePr>
+            <a:graphic xmlns:a="http://schemas.openxmlformats.org/drawingml/2006/main">
+              <a:graphicData uri="http://schemas.openxmlformats.org/drawingml/2006/picture">
+                <pic:pic xmlns:pic="http://schemas.openxmlformats.org/drawingml/2006/picture">
+                  <pic:nvPicPr>
+                    <pic:cNvPr id="2048464526" name="Picture 1" descr="A screenshot of a computer&#10;&#10;Description automatically generated"/>
+                    <pic:cNvPicPr/>
+                  </pic:nvPicPr>
+                  <pic:blipFill>
+                    <a:blip r:embed="rId9"/>
+                    <a:stretch>
+                      <a:fillRect/>
+                    </a:stretch>
+                  </pic:blipFill>
+                  <pic:spPr>
+                    <a:xfrm>
+                      <a:off x="0" y="0"/>
+                      <a:ext cx="3734124" cy="1226926"/>
+                    </a:xfrm>
+                    <a:prstGeom prst="rect">
+                      <a:avLst/>
+                    </a:prstGeom>
+                  </pic:spPr>
+                </pic:pic>
+              </a:graphicData>
+            </a:graphic>
+          </wp:inline>
+        </w:drawing>
+      </w:r>
+    </w:p>
+    <w:p>
+      <w:pPr>
+        <w:rPr>
+          <w:sz w:val="32"/>
+          <w:szCs w:val="32"/>
+        </w:rPr>
+      </w:pPr>
+    </w:p>
+    <w:p>
+      <w:pPr>
+        <w:rPr>
+          <w:sz w:val="28"/>
+          <w:szCs w:val="28"/>
+        </w:rPr>
+      </w:pPr>
+      <w:r>
+        <w:rPr>
+          <w:sz w:val="28"/>
+          <w:szCs w:val="28"/>
+        </w:rPr>
+        <w:t xml:space="preserve">Step 2: </w:t>
+      </w:r>
+      <w:r>
+        <w:rPr>
+          <w:sz w:val="28"/>
+          <w:szCs w:val="28"/>
+        </w:rPr>
+        <w:t xml:space="preserve">Click the </w:t>
+      </w:r>
+      <w:r>
+        <w:rPr>
+          <w:b/>
+          <w:bCs/>
+          <w:sz w:val="28"/>
+          <w:szCs w:val="28"/>
+        </w:rPr>
+        <w:t>Generate Item Database</w:t>
+      </w:r>
+    </w:p>
+    <w:p>
+      <w:pPr>
+        <w:rPr>
+          <w:sz w:val="28"/>
+          <w:szCs w:val="28"/>
+        </w:rPr>
+      </w:pPr>
+      <w:r>
+        <w:rPr>
+          <w:sz w:val="28"/>
+          <w:szCs w:val="28"/>
+        </w:rPr>
+        <w:drawing>
+          <wp:inline distT="0" distB="0" distL="0" distR="0" wp14:anchorId="0090EE6F" wp14:editId="5317C44E">
+            <wp:extent cx="4221846" cy="2049958"/>
+            <wp:effectExtent l="0" t="0" r="7620" b="7620"/>
+            <wp:docPr id="396475318" name="Picture 1" descr="A screenshot of a computer&#10;&#10;Description automatically generated"/>
+            <wp:cNvGraphicFramePr>
+              <a:graphicFrameLocks xmlns:a="http://schemas.openxmlformats.org/drawingml/2006/main" noChangeAspect="1"/>
+            </wp:cNvGraphicFramePr>
+            <a:graphic xmlns:a="http://schemas.openxmlformats.org/drawingml/2006/main">
+              <a:graphicData uri="http://schemas.openxmlformats.org/drawingml/2006/picture">
+                <pic:pic xmlns:pic="http://schemas.openxmlformats.org/drawingml/2006/picture">
+                  <pic:nvPicPr>
+                    <pic:cNvPr id="396475318" name="Picture 1" descr="A screenshot of a computer&#10;&#10;Description automatically generated"/>
+                    <pic:cNvPicPr/>
+                  </pic:nvPicPr>
+                  <pic:blipFill>
+                    <a:blip r:embed="rId10"/>
+                    <a:stretch>
+                      <a:fillRect/>
+                    </a:stretch>
+                  </pic:blipFill>
+                  <pic:spPr>
+                    <a:xfrm>
+                      <a:off x="0" y="0"/>
+                      <a:ext cx="4221846" cy="2049958"/>
+                    </a:xfrm>
+                    <a:prstGeom prst="rect">
+                      <a:avLst/>
+                    </a:prstGeom>
+                  </pic:spPr>
+                </pic:pic>
+              </a:graphicData>
+            </a:graphic>
+          </wp:inline>
+        </w:drawing>
+      </w:r>
+    </w:p>
+    <w:p>
+      <w:pPr>
+        <w:rPr>
+          <w:sz w:val="28"/>
+          <w:szCs w:val="28"/>
+        </w:rPr>
+      </w:pPr>
+    </w:p>
+    <w:p>
+      <w:pPr>
+        <w:rPr>
+          <w:sz w:val="28"/>
+          <w:szCs w:val="28"/>
+        </w:rPr>
+      </w:pPr>
+      <w:r>
+        <w:rPr>
+          <w:sz w:val="28"/>
+          <w:szCs w:val="28"/>
+        </w:rPr>
+        <w:t xml:space="preserve">Step 3: The new item will be in this </w:t>
+      </w:r>
       <w:proofErr w:type="gramStart"/>
       <w:r>
         <w:rPr>
           <w:sz w:val="28"/>
           <w:szCs w:val="28"/>
         </w:rPr>
-        <w:t>vfx</w:t>
-      </w:r>
-      <w:proofErr w:type="spellEnd"/>
-      <w:r>
-        <w:rPr>
-          <w:sz w:val="28"/>
-          <w:szCs w:val="28"/>
-        </w:rPr>
-        <w:t xml:space="preserve"> )</w:t>
+        <w:t>path</w:t>
       </w:r>
       <w:proofErr w:type="gramEnd"/>
     </w:p>
@@ -1000,167 +1334,47 @@
           <w:szCs w:val="28"/>
         </w:rPr>
       </w:pPr>
-    </w:p>
-    <w:p/>
-    <w:p>
-      <w:pPr>
-        <w:rPr>
-          <w:sz w:val="28"/>
-          <w:szCs w:val="28"/>
-        </w:rPr>
-      </w:pPr>
-    </w:p>
-    <w:p>
-      <w:pPr>
-        <w:rPr>
-          <w:sz w:val="28"/>
-          <w:szCs w:val="28"/>
-        </w:rPr>
-      </w:pPr>
-    </w:p>
-    <w:p>
-      <w:pPr>
-        <w:rPr>
-          <w:sz w:val="28"/>
-          <w:szCs w:val="28"/>
-        </w:rPr>
-      </w:pPr>
-    </w:p>
-    <w:p>
-      <w:pPr>
-        <w:rPr>
-          <w:sz w:val="28"/>
-          <w:szCs w:val="28"/>
-        </w:rPr>
-      </w:pPr>
-    </w:p>
-    <w:p>
-      <w:pPr>
-        <w:rPr>
-          <w:sz w:val="28"/>
-          <w:szCs w:val="28"/>
-        </w:rPr>
-      </w:pPr>
-    </w:p>
-    <w:p>
-      <w:pPr>
-        <w:rPr>
-          <w:sz w:val="28"/>
-          <w:szCs w:val="28"/>
-        </w:rPr>
-      </w:pPr>
-    </w:p>
-    <w:p>
-      <w:pPr>
-        <w:rPr>
-          <w:sz w:val="28"/>
-          <w:szCs w:val="28"/>
-        </w:rPr>
-      </w:pPr>
-    </w:p>
-    <w:p>
-      <w:pPr>
-        <w:rPr>
-          <w:sz w:val="28"/>
-          <w:szCs w:val="28"/>
-        </w:rPr>
-      </w:pPr>
-    </w:p>
-    <w:p>
-      <w:pPr>
-        <w:rPr>
-          <w:sz w:val="28"/>
-          <w:szCs w:val="28"/>
-        </w:rPr>
-      </w:pPr>
-    </w:p>
-    <w:p>
-      <w:pPr>
-        <w:rPr>
-          <w:sz w:val="28"/>
-          <w:szCs w:val="28"/>
-        </w:rPr>
-      </w:pPr>
-    </w:p>
-    <w:p>
-      <w:pPr>
-        <w:rPr>
-          <w:sz w:val="28"/>
-          <w:szCs w:val="28"/>
-        </w:rPr>
-      </w:pPr>
-    </w:p>
-    <w:p>
-      <w:pPr>
-        <w:rPr>
-          <w:sz w:val="28"/>
-          <w:szCs w:val="28"/>
-        </w:rPr>
-      </w:pPr>
-    </w:p>
-    <w:p>
-      <w:pPr>
-        <w:rPr>
-          <w:sz w:val="28"/>
-          <w:szCs w:val="28"/>
-        </w:rPr>
-      </w:pPr>
-    </w:p>
-    <w:p>
-      <w:pPr>
-        <w:rPr>
-          <w:sz w:val="28"/>
-          <w:szCs w:val="28"/>
-        </w:rPr>
-      </w:pPr>
-    </w:p>
-    <w:p>
-      <w:pPr>
-        <w:rPr>
-          <w:sz w:val="28"/>
-          <w:szCs w:val="28"/>
-        </w:rPr>
-      </w:pPr>
-    </w:p>
-    <w:p>
-      <w:pPr>
-        <w:rPr>
-          <w:sz w:val="28"/>
-          <w:szCs w:val="28"/>
-        </w:rPr>
-      </w:pPr>
-    </w:p>
-    <w:p>
-      <w:pPr>
-        <w:rPr>
-          <w:sz w:val="28"/>
-          <w:szCs w:val="28"/>
-        </w:rPr>
-      </w:pPr>
-    </w:p>
-    <w:p>
-      <w:pPr>
-        <w:rPr>
-          <w:sz w:val="28"/>
-          <w:szCs w:val="28"/>
-        </w:rPr>
-      </w:pPr>
-    </w:p>
-    <w:p>
-      <w:pPr>
-        <w:rPr>
-          <w:sz w:val="28"/>
-          <w:szCs w:val="28"/>
-        </w:rPr>
-      </w:pPr>
-    </w:p>
-    <w:p>
-      <w:pPr>
-        <w:rPr>
-          <w:sz w:val="28"/>
-          <w:szCs w:val="28"/>
-        </w:rPr>
-      </w:pPr>
+      <w:r>
+        <w:rPr>
+          <w:sz w:val="28"/>
+          <w:szCs w:val="28"/>
+        </w:rPr>
+        <w:drawing>
+          <wp:inline distT="0" distB="0" distL="0" distR="0" wp14:anchorId="2E71142A" wp14:editId="431F607B">
+            <wp:extent cx="3254022" cy="1600339"/>
+            <wp:effectExtent l="0" t="0" r="3810" b="0"/>
+            <wp:docPr id="1379367600" name="Picture 1" descr="A screenshot of a computer&#10;&#10;Description automatically generated"/>
+            <wp:cNvGraphicFramePr>
+              <a:graphicFrameLocks xmlns:a="http://schemas.openxmlformats.org/drawingml/2006/main" noChangeAspect="1"/>
+            </wp:cNvGraphicFramePr>
+            <a:graphic xmlns:a="http://schemas.openxmlformats.org/drawingml/2006/main">
+              <a:graphicData uri="http://schemas.openxmlformats.org/drawingml/2006/picture">
+                <pic:pic xmlns:pic="http://schemas.openxmlformats.org/drawingml/2006/picture">
+                  <pic:nvPicPr>
+                    <pic:cNvPr id="1379367600" name="Picture 1" descr="A screenshot of a computer&#10;&#10;Description automatically generated"/>
+                    <pic:cNvPicPr/>
+                  </pic:nvPicPr>
+                  <pic:blipFill>
+                    <a:blip r:embed="rId11"/>
+                    <a:stretch>
+                      <a:fillRect/>
+                    </a:stretch>
+                  </pic:blipFill>
+                  <pic:spPr>
+                    <a:xfrm>
+                      <a:off x="0" y="0"/>
+                      <a:ext cx="3254022" cy="1600339"/>
+                    </a:xfrm>
+                    <a:prstGeom prst="rect">
+                      <a:avLst/>
+                    </a:prstGeom>
+                  </pic:spPr>
+                </pic:pic>
+              </a:graphicData>
+            </a:graphic>
+          </wp:inline>
+        </w:drawing>
+      </w:r>
     </w:p>
     <w:p>
       <w:pPr>
@@ -1186,13 +1400,14 @@
           <w:numId w:val="2"/>
         </w:numPr>
       </w:pPr>
-      <w:bookmarkStart w:id="3" w:name="_Naming_conventions:"/>
-      <w:bookmarkStart w:id="4" w:name="_Toc154508637"/>
-      <w:bookmarkEnd w:id="3"/>
-      <w:r>
+      <w:bookmarkStart w:id="4" w:name="_Naming_conventions:"/>
+      <w:bookmarkStart w:id="5" w:name="_Toc154523597"/>
+      <w:bookmarkEnd w:id="4"/>
+      <w:r>
+        <w:lastRenderedPageBreak/>
         <w:t>Naming conventions:</w:t>
       </w:r>
-      <w:bookmarkEnd w:id="4"/>
+      <w:bookmarkEnd w:id="5"/>
     </w:p>
     <w:p/>
     <w:p/>
@@ -1205,6 +1420,7 @@
       </w:pPr>
       <w:r>
         <w:rPr>
+          <w:noProof/>
           <w:sz w:val="28"/>
           <w:szCs w:val="28"/>
         </w:rPr>
@@ -1224,7 +1440,7 @@
                     <pic:cNvPicPr/>
                   </pic:nvPicPr>
                   <pic:blipFill>
-                    <a:blip r:embed="rId9"/>
+                    <a:blip r:embed="rId12"/>
                     <a:stretch>
                       <a:fillRect/>
                     </a:stretch>
@@ -1258,6 +1474,92 @@
 <file path=word/numbering.xml><?xml version="1.0" encoding="utf-8"?>
 <w:numbering xmlns:wpc="http://schemas.microsoft.com/office/word/2010/wordprocessingCanvas" xmlns:cx="http://schemas.microsoft.com/office/drawing/2014/chartex" xmlns:cx1="http://schemas.microsoft.com/office/drawing/2015/9/8/chartex" xmlns:cx2="http://schemas.microsoft.com/office/drawing/2015/10/21/chartex" xmlns:cx3="http://schemas.microsoft.com/office/drawing/2016/5/9/chartex" xmlns:cx4="http://schemas.microsoft.com/office/drawing/2016/5/10/chartex" xmlns:cx5="http://schemas.microsoft.com/office/drawing/2016/5/11/chartex" xmlns:cx6="http://schemas.microsoft.com/office/drawing/2016/5/12/chartex" xmlns:cx7="http://schemas.microsoft.com/office/drawing/2016/5/13/chartex" xmlns:cx8="http://schemas.microsoft.com/office/drawing/2016/5/14/chartex" xmlns:mc="http://schemas.openxmlformats.org/markup-compatibility/2006" xmlns:aink="http://schemas.microsoft.com/office/drawing/2016/ink" xmlns:am3d="http://schemas.microsoft.com/office/drawing/2017/model3d" xmlns:o="urn:schemas-microsoft-com:office:office" xmlns:oel="http://schemas.microsoft.com/office/2019/extlst" xmlns:r="http://schemas.openxmlformats.org/officeDocument/2006/relationships" xmlns:m="http://schemas.openxmlformats.org/officeDocument/2006/math" xmlns:v="urn:schemas-microsoft-com:vml" xmlns:wp14="http://schemas.microsoft.com/office/word/2010/wordprocessingDrawing" xmlns:wp="http://schemas.openxmlformats.org/drawingml/2006/wordprocessingDrawing" xmlns:w10="urn:schemas-microsoft-com:office:word" xmlns:w="http://schemas.openxmlformats.org/wordprocessingml/2006/main" xmlns:w14="http://schemas.microsoft.com/office/word/2010/wordml" xmlns:w15="http://schemas.microsoft.com/office/word/2012/wordml" xmlns:w16cex="http://schemas.microsoft.com/office/word/2018/wordml/cex" xmlns:w16cid="http://schemas.microsoft.com/office/word/2016/wordml/cid" xmlns:w16="http://schemas.microsoft.com/office/word/2018/wordml" xmlns:w16sdtdh="http://schemas.microsoft.com/office/word/2020/wordml/sdtdatahash" xmlns:w16se="http://schemas.microsoft.com/office/word/2015/wordml/symex" xmlns:wpg="http://schemas.microsoft.com/office/word/2010/wordprocessingGroup" xmlns:wpi="http://schemas.microsoft.com/office/word/2010/wordprocessingInk" xmlns:wne="http://schemas.microsoft.com/office/word/2006/wordml" xmlns:wps="http://schemas.microsoft.com/office/word/2010/wordprocessingShape" mc:Ignorable="w14 w15 w16se w16cid w16 w16cex w16sdtdh wp14">
   <w:abstractNum w:abstractNumId="0" w15:restartNumberingAfterBreak="0">
+    <w:nsid w:val="0B946D22"/>
+    <w:multiLevelType w:val="hybridMultilevel"/>
+    <w:tmpl w:val="829636B2"/>
+    <w:lvl w:ilvl="0" w:tplc="FFFFFFFF">
+      <w:start w:val="1"/>
+      <w:numFmt w:val="lowerLetter"/>
+      <w:lvlText w:val="%1."/>
+      <w:lvlJc w:val="left"/>
+      <w:pPr>
+        <w:ind w:left="720" w:hanging="360"/>
+      </w:pPr>
+    </w:lvl>
+    <w:lvl w:ilvl="1" w:tplc="FFFFFFFF" w:tentative="1">
+      <w:start w:val="1"/>
+      <w:numFmt w:val="lowerLetter"/>
+      <w:lvlText w:val="%2."/>
+      <w:lvlJc w:val="left"/>
+      <w:pPr>
+        <w:ind w:left="1440" w:hanging="360"/>
+      </w:pPr>
+    </w:lvl>
+    <w:lvl w:ilvl="2" w:tplc="FFFFFFFF" w:tentative="1">
+      <w:start w:val="1"/>
+      <w:numFmt w:val="lowerRoman"/>
+      <w:lvlText w:val="%3."/>
+      <w:lvlJc w:val="right"/>
+      <w:pPr>
+        <w:ind w:left="2160" w:hanging="180"/>
+      </w:pPr>
+    </w:lvl>
+    <w:lvl w:ilvl="3" w:tplc="FFFFFFFF" w:tentative="1">
+      <w:start w:val="1"/>
+      <w:numFmt w:val="decimal"/>
+      <w:lvlText w:val="%4."/>
+      <w:lvlJc w:val="left"/>
+      <w:pPr>
+        <w:ind w:left="2880" w:hanging="360"/>
+      </w:pPr>
+    </w:lvl>
+    <w:lvl w:ilvl="4" w:tplc="FFFFFFFF" w:tentative="1">
+      <w:start w:val="1"/>
+      <w:numFmt w:val="lowerLetter"/>
+      <w:lvlText w:val="%5."/>
+      <w:lvlJc w:val="left"/>
+      <w:pPr>
+        <w:ind w:left="3600" w:hanging="360"/>
+      </w:pPr>
+    </w:lvl>
+    <w:lvl w:ilvl="5" w:tplc="FFFFFFFF" w:tentative="1">
+      <w:start w:val="1"/>
+      <w:numFmt w:val="lowerRoman"/>
+      <w:lvlText w:val="%6."/>
+      <w:lvlJc w:val="right"/>
+      <w:pPr>
+        <w:ind w:left="4320" w:hanging="180"/>
+      </w:pPr>
+    </w:lvl>
+    <w:lvl w:ilvl="6" w:tplc="FFFFFFFF" w:tentative="1">
+      <w:start w:val="1"/>
+      <w:numFmt w:val="decimal"/>
+      <w:lvlText w:val="%7."/>
+      <w:lvlJc w:val="left"/>
+      <w:pPr>
+        <w:ind w:left="5040" w:hanging="360"/>
+      </w:pPr>
+    </w:lvl>
+    <w:lvl w:ilvl="7" w:tplc="FFFFFFFF" w:tentative="1">
+      <w:start w:val="1"/>
+      <w:numFmt w:val="lowerLetter"/>
+      <w:lvlText w:val="%8."/>
+      <w:lvlJc w:val="left"/>
+      <w:pPr>
+        <w:ind w:left="5760" w:hanging="360"/>
+      </w:pPr>
+    </w:lvl>
+    <w:lvl w:ilvl="8" w:tplc="FFFFFFFF" w:tentative="1">
+      <w:start w:val="1"/>
+      <w:numFmt w:val="lowerRoman"/>
+      <w:lvlText w:val="%9."/>
+      <w:lvlJc w:val="right"/>
+      <w:pPr>
+        <w:ind w:left="6480" w:hanging="180"/>
+      </w:pPr>
+    </w:lvl>
+  </w:abstractNum>
+  <w:abstractNum w:abstractNumId="1" w15:restartNumberingAfterBreak="0">
     <w:nsid w:val="1D6C75CD"/>
     <w:multiLevelType w:val="hybridMultilevel"/>
     <w:tmpl w:val="829636B2"/>
@@ -1343,7 +1645,7 @@
       </w:pPr>
     </w:lvl>
   </w:abstractNum>
-  <w:abstractNum w:abstractNumId="1" w15:restartNumberingAfterBreak="0">
+  <w:abstractNum w:abstractNumId="2" w15:restartNumberingAfterBreak="0">
     <w:nsid w:val="31E0115D"/>
     <w:multiLevelType w:val="hybridMultilevel"/>
     <w:tmpl w:val="BD169C04"/>
@@ -1429,7 +1731,7 @@
       </w:pPr>
     </w:lvl>
   </w:abstractNum>
-  <w:abstractNum w:abstractNumId="2" w15:restartNumberingAfterBreak="0">
+  <w:abstractNum w:abstractNumId="3" w15:restartNumberingAfterBreak="0">
     <w:nsid w:val="3DBF0846"/>
     <w:multiLevelType w:val="hybridMultilevel"/>
     <w:tmpl w:val="EAB82E54"/>
@@ -1518,7 +1820,7 @@
       </w:pPr>
     </w:lvl>
   </w:abstractNum>
-  <w:abstractNum w:abstractNumId="3" w15:restartNumberingAfterBreak="0">
+  <w:abstractNum w:abstractNumId="4" w15:restartNumberingAfterBreak="0">
     <w:nsid w:val="4BBA5F22"/>
     <w:multiLevelType w:val="hybridMultilevel"/>
     <w:tmpl w:val="070CA350"/>
@@ -1607,7 +1909,7 @@
       </w:pPr>
     </w:lvl>
   </w:abstractNum>
-  <w:abstractNum w:abstractNumId="4" w15:restartNumberingAfterBreak="0">
+  <w:abstractNum w:abstractNumId="5" w15:restartNumberingAfterBreak="0">
     <w:nsid w:val="66370C0F"/>
     <w:multiLevelType w:val="hybridMultilevel"/>
     <w:tmpl w:val="50DEBE98"/>
@@ -1696,7 +1998,7 @@
       </w:pPr>
     </w:lvl>
   </w:abstractNum>
-  <w:abstractNum w:abstractNumId="5" w15:restartNumberingAfterBreak="0">
+  <w:abstractNum w:abstractNumId="6" w15:restartNumberingAfterBreak="0">
     <w:nsid w:val="7B571898"/>
     <w:multiLevelType w:val="hybridMultilevel"/>
     <w:tmpl w:val="829636B2"/>
@@ -1783,22 +2085,25 @@
     </w:lvl>
   </w:abstractNum>
   <w:num w:numId="1" w16cid:durableId="1949042624">
+    <w:abstractNumId w:val="3"/>
+  </w:num>
+  <w:num w:numId="2" w16cid:durableId="471796904">
+    <w:abstractNumId w:val="5"/>
+  </w:num>
+  <w:num w:numId="3" w16cid:durableId="558786753">
+    <w:abstractNumId w:val="4"/>
+  </w:num>
+  <w:num w:numId="4" w16cid:durableId="1078013450">
+    <w:abstractNumId w:val="6"/>
+  </w:num>
+  <w:num w:numId="5" w16cid:durableId="68160278">
+    <w:abstractNumId w:val="1"/>
+  </w:num>
+  <w:num w:numId="6" w16cid:durableId="255359348">
     <w:abstractNumId w:val="2"/>
   </w:num>
-  <w:num w:numId="2" w16cid:durableId="471796904">
-    <w:abstractNumId w:val="4"/>
-  </w:num>
-  <w:num w:numId="3" w16cid:durableId="558786753">
-    <w:abstractNumId w:val="3"/>
-  </w:num>
-  <w:num w:numId="4" w16cid:durableId="1078013450">
-    <w:abstractNumId w:val="5"/>
-  </w:num>
-  <w:num w:numId="5" w16cid:durableId="68160278">
+  <w:num w:numId="7" w16cid:durableId="1881088778">
     <w:abstractNumId w:val="0"/>
-  </w:num>
-  <w:num w:numId="6" w16cid:durableId="255359348">
-    <w:abstractNumId w:val="1"/>
   </w:num>
 </w:numbering>
 </file>

</xml_diff>

<commit_message>
adding vfx controller to game mânger
</commit_message>
<xml_diff>
--- a/Assets/Assets/Doc/Game Program Doc.docx
+++ b/Assets/Assets/Doc/Game Program Doc.docx
@@ -534,23 +534,7 @@
           <w:sz w:val="28"/>
           <w:szCs w:val="28"/>
         </w:rPr>
-        <w:t>Step 1: Duplicating all the animation clips from the sprite (</w:t>
-      </w:r>
-      <w:proofErr w:type="spellStart"/>
-      <w:r>
-        <w:rPr>
-          <w:sz w:val="28"/>
-          <w:szCs w:val="28"/>
-        </w:rPr>
-        <w:t>aesprite</w:t>
-      </w:r>
-      <w:proofErr w:type="spellEnd"/>
-      <w:r>
-        <w:rPr>
-          <w:sz w:val="28"/>
-          <w:szCs w:val="28"/>
-        </w:rPr>
-        <w:t xml:space="preserve"> file)</w:t>
+        <w:t>Step 1: Duplicating all the animation clips from the sprite (aesprite file)</w:t>
       </w:r>
     </w:p>
     <w:p>
@@ -786,14 +770,9 @@
       <w:bookmarkStart w:id="2" w:name="_Toc154523595"/>
       <w:r>
         <w:lastRenderedPageBreak/>
-        <w:t xml:space="preserve">Adding new </w:t>
-      </w:r>
-      <w:proofErr w:type="spellStart"/>
-      <w:r>
-        <w:t>vfx</w:t>
+        <w:t>Adding new vfx</w:t>
       </w:r>
       <w:bookmarkEnd w:id="2"/>
-      <w:proofErr w:type="spellEnd"/>
     </w:p>
     <w:p/>
     <w:p>
@@ -815,23 +794,7 @@
           <w:sz w:val="28"/>
           <w:szCs w:val="28"/>
         </w:rPr>
-        <w:t xml:space="preserve"> (if the </w:t>
-      </w:r>
-      <w:proofErr w:type="spellStart"/>
-      <w:r>
-        <w:rPr>
-          <w:sz w:val="28"/>
-          <w:szCs w:val="28"/>
-        </w:rPr>
-        <w:t>vfx</w:t>
-      </w:r>
-      <w:proofErr w:type="spellEnd"/>
-      <w:r>
-        <w:rPr>
-          <w:sz w:val="28"/>
-          <w:szCs w:val="28"/>
-        </w:rPr>
-        <w:t xml:space="preserve"> has animator)</w:t>
+        <w:t xml:space="preserve"> (if the vfx has animator)</w:t>
       </w:r>
     </w:p>
     <w:p>
@@ -926,54 +889,22 @@
           <w:sz w:val="28"/>
           <w:szCs w:val="28"/>
         </w:rPr>
-        <w:t xml:space="preserve">Step 3: Adding and creating animator, </w:t>
-      </w:r>
-      <w:proofErr w:type="spellStart"/>
-      <w:r>
-        <w:rPr>
-          <w:sz w:val="28"/>
-          <w:szCs w:val="28"/>
-        </w:rPr>
-        <w:t>etc</w:t>
-      </w:r>
-      <w:proofErr w:type="spellEnd"/>
-      <w:r>
-        <w:rPr>
-          <w:sz w:val="28"/>
-          <w:szCs w:val="28"/>
-        </w:rPr>
-        <w:t>, …</w:t>
-      </w:r>
-    </w:p>
-    <w:p>
-      <w:pPr>
-        <w:rPr>
-          <w:sz w:val="28"/>
-          <w:szCs w:val="28"/>
-        </w:rPr>
-      </w:pPr>
-      <w:r>
-        <w:rPr>
-          <w:sz w:val="28"/>
-          <w:szCs w:val="28"/>
-        </w:rPr>
-        <w:t xml:space="preserve">Step 4: Set and adjust VFX Scriptable Object (position, rotation, </w:t>
-      </w:r>
-      <w:proofErr w:type="gramStart"/>
-      <w:r>
-        <w:rPr>
-          <w:sz w:val="28"/>
-          <w:szCs w:val="28"/>
-        </w:rPr>
-        <w:t>sprite</w:t>
-      </w:r>
-      <w:proofErr w:type="gramEnd"/>
-      <w:r>
-        <w:rPr>
-          <w:sz w:val="28"/>
-          <w:szCs w:val="28"/>
-        </w:rPr>
-        <w:t xml:space="preserve"> and animator created)</w:t>
+        <w:t>Step 3: Adding and creating animator, etc, …</w:t>
+      </w:r>
+    </w:p>
+    <w:p>
+      <w:pPr>
+        <w:rPr>
+          <w:sz w:val="28"/>
+          <w:szCs w:val="28"/>
+        </w:rPr>
+      </w:pPr>
+      <w:r>
+        <w:rPr>
+          <w:sz w:val="28"/>
+          <w:szCs w:val="28"/>
+        </w:rPr>
+        <w:t>Step 4: Set and adjust VFX Scriptable Object (position, rotation, sprite and animator created)</w:t>
       </w:r>
     </w:p>
     <w:p>
@@ -1026,21 +957,12 @@
         </w:rPr>
         <w:t xml:space="preserve"> it is diff from the normal </w:t>
       </w:r>
-      <w:proofErr w:type="spellStart"/>
-      <w:r>
-        <w:rPr>
-          <w:sz w:val="28"/>
-          <w:szCs w:val="28"/>
-        </w:rPr>
-        <w:t>vfx</w:t>
-      </w:r>
-      <w:proofErr w:type="spellEnd"/>
-      <w:r>
-        <w:rPr>
-          <w:sz w:val="28"/>
-          <w:szCs w:val="28"/>
-        </w:rPr>
-        <w:t>)</w:t>
+      <w:r>
+        <w:rPr>
+          <w:sz w:val="28"/>
+          <w:szCs w:val="28"/>
+        </w:rPr>
+        <w:t>vfx)</w:t>
       </w:r>
     </w:p>
     <w:p>
@@ -1130,23 +1052,7 @@
           <w:sz w:val="28"/>
           <w:szCs w:val="28"/>
         </w:rPr>
-        <w:t xml:space="preserve">Updating in </w:t>
-      </w:r>
-      <w:proofErr w:type="spellStart"/>
-      <w:r>
-        <w:rPr>
-          <w:sz w:val="28"/>
-          <w:szCs w:val="28"/>
-        </w:rPr>
-        <w:t>ItemDatabase</w:t>
-      </w:r>
-      <w:proofErr w:type="spellEnd"/>
-      <w:r>
-        <w:rPr>
-          <w:sz w:val="28"/>
-          <w:szCs w:val="28"/>
-        </w:rPr>
-        <w:t xml:space="preserve"> </w:t>
+        <w:t xml:space="preserve">Updating in ItemDatabase </w:t>
       </w:r>
       <w:r>
         <w:rPr>
@@ -1317,17 +1223,8 @@
           <w:sz w:val="28"/>
           <w:szCs w:val="28"/>
         </w:rPr>
-        <w:t xml:space="preserve">Step 3: The new item will be in this </w:t>
-      </w:r>
-      <w:proofErr w:type="gramStart"/>
-      <w:r>
-        <w:rPr>
-          <w:sz w:val="28"/>
-          <w:szCs w:val="28"/>
-        </w:rPr>
-        <w:t>path</w:t>
-      </w:r>
-      <w:proofErr w:type="gramEnd"/>
+        <w:t>Step 3: The new item will be in this path</w:t>
+      </w:r>
     </w:p>
     <w:p>
       <w:pPr>
@@ -1408,7 +1305,6 @@
         <w:t>Sway Grass</w:t>
       </w:r>
     </w:p>
-    <w:p/>
     <w:p>
       <w:pPr>
         <w:rPr>
@@ -1430,15 +1326,13 @@
         </w:rPr>
         <w:t xml:space="preserve">Adding all grass on the ground in the Instance game </w:t>
       </w:r>
-      <w:proofErr w:type="gramStart"/>
-      <w:r>
-        <w:rPr>
-          <w:sz w:val="28"/>
-          <w:szCs w:val="28"/>
-        </w:rPr>
-        <w:t>object</w:t>
-      </w:r>
-      <w:proofErr w:type="gramEnd"/>
+      <w:r>
+        <w:rPr>
+          <w:sz w:val="28"/>
+          <w:szCs w:val="28"/>
+        </w:rPr>
+        <w:t>object.</w:t>
+      </w:r>
     </w:p>
     <w:p>
       <w:pPr>
@@ -1518,15 +1412,13 @@
         </w:rPr>
         <w:t xml:space="preserve">Adding Grass Velocity Controller </w:t>
       </w:r>
-      <w:proofErr w:type="gramStart"/>
-      <w:r>
-        <w:rPr>
-          <w:sz w:val="28"/>
-          <w:szCs w:val="28"/>
-        </w:rPr>
-        <w:t>script</w:t>
-      </w:r>
-      <w:proofErr w:type="gramEnd"/>
+      <w:r>
+        <w:rPr>
+          <w:sz w:val="28"/>
+          <w:szCs w:val="28"/>
+        </w:rPr>
+        <w:t>script for parent game object (Instance, Ground).</w:t>
+      </w:r>
     </w:p>
     <w:p>
       <w:pPr>
@@ -1584,19 +1476,12 @@
           <w:szCs w:val="28"/>
         </w:rPr>
       </w:pPr>
-    </w:p>
-    <w:p>
-      <w:pPr>
-        <w:rPr>
-          <w:sz w:val="28"/>
-          <w:szCs w:val="28"/>
-        </w:rPr>
-      </w:pPr>
-      <w:r>
-        <w:rPr>
-          <w:sz w:val="28"/>
-          <w:szCs w:val="28"/>
-        </w:rPr>
+      <w:r>
+        <w:rPr>
+          <w:sz w:val="28"/>
+          <w:szCs w:val="28"/>
+        </w:rPr>
+        <w:lastRenderedPageBreak/>
         <w:t xml:space="preserve">Step 3: </w:t>
       </w:r>
       <w:r>
@@ -1604,7 +1489,21 @@
           <w:sz w:val="28"/>
           <w:szCs w:val="28"/>
         </w:rPr>
-        <w:t>Adding these components for Game object you want to sway.</w:t>
+        <w:t xml:space="preserve">Adding these components for Game </w:t>
+      </w:r>
+      <w:r>
+        <w:rPr>
+          <w:sz w:val="28"/>
+          <w:szCs w:val="28"/>
+        </w:rPr>
+        <w:t>O</w:t>
+      </w:r>
+      <w:r>
+        <w:rPr>
+          <w:sz w:val="28"/>
+          <w:szCs w:val="28"/>
+        </w:rPr>
+        <w:t>bject you want to sway.</w:t>
       </w:r>
     </w:p>
     <w:p>
@@ -1764,7 +1663,6 @@
       <w:bookmarkStart w:id="5" w:name="_Toc154523597"/>
       <w:bookmarkEnd w:id="4"/>
       <w:r>
-        <w:lastRenderedPageBreak/>
         <w:t>Naming conventions:</w:t>
       </w:r>
       <w:bookmarkEnd w:id="5"/>

</xml_diff>

<commit_message>
fixing bug and update doc upon build
</commit_message>
<xml_diff>
--- a/Assets/Assets/Doc/Game Program Doc.docx
+++ b/Assets/Assets/Doc/Game Program Doc.docx
@@ -32,6 +32,7 @@
           <w:b/>
           <w:bCs/>
           <w:noProof/>
+          <w:sz w:val="28"/>
         </w:rPr>
       </w:sdtEndPr>
       <w:sdtContent>
@@ -503,7 +504,6 @@
       </w:pPr>
       <w:bookmarkStart w:id="0" w:name="_Toc154523593"/>
       <w:r>
-        <w:lastRenderedPageBreak/>
         <w:t>Assets</w:t>
       </w:r>
       <w:bookmarkEnd w:id="0"/>
@@ -525,13 +525,11 @@
     <w:p>
       <w:pPr>
         <w:rPr>
-          <w:sz w:val="28"/>
-          <w:szCs w:val="28"/>
-        </w:rPr>
-      </w:pPr>
-      <w:r>
-        <w:rPr>
-          <w:sz w:val="28"/>
+          <w:szCs w:val="28"/>
+        </w:rPr>
+      </w:pPr>
+      <w:r>
+        <w:rPr>
           <w:szCs w:val="28"/>
         </w:rPr>
         <w:t>Step 1: Duplicating all the animation clips from the sprite (aesprite file)</w:t>
@@ -598,41 +596,35 @@
     <w:p>
       <w:pPr>
         <w:rPr>
-          <w:sz w:val="28"/>
-          <w:szCs w:val="28"/>
-        </w:rPr>
-      </w:pPr>
-      <w:r>
-        <w:rPr>
-          <w:sz w:val="28"/>
+          <w:szCs w:val="28"/>
+        </w:rPr>
+      </w:pPr>
+      <w:r>
+        <w:rPr>
           <w:szCs w:val="28"/>
         </w:rPr>
         <w:t>Step</w:t>
       </w:r>
       <w:r>
         <w:rPr>
-          <w:sz w:val="28"/>
           <w:szCs w:val="28"/>
         </w:rPr>
         <w:t xml:space="preserve"> </w:t>
       </w:r>
       <w:r>
         <w:rPr>
-          <w:sz w:val="28"/>
           <w:szCs w:val="28"/>
         </w:rPr>
         <w:t>2:</w:t>
       </w:r>
       <w:r>
         <w:rPr>
-          <w:sz w:val="28"/>
           <w:szCs w:val="28"/>
         </w:rPr>
         <w:t xml:space="preserve"> Add all the animation clips to the new </w:t>
       </w:r>
       <w:r>
         <w:rPr>
-          <w:sz w:val="28"/>
           <w:szCs w:val="28"/>
         </w:rPr>
         <w:t>animators.</w:t>
@@ -641,14 +633,12 @@
     <w:p>
       <w:pPr>
         <w:rPr>
-          <w:sz w:val="28"/>
           <w:szCs w:val="28"/>
         </w:rPr>
       </w:pPr>
       <w:r>
         <w:rPr>
           <w:noProof/>
-          <w:sz w:val="28"/>
           <w:szCs w:val="28"/>
         </w:rPr>
         <w:drawing>
@@ -691,13 +681,11 @@
     <w:p>
       <w:pPr>
         <w:rPr>
-          <w:sz w:val="28"/>
-          <w:szCs w:val="28"/>
-        </w:rPr>
-      </w:pPr>
-      <w:r>
-        <w:rPr>
-          <w:sz w:val="28"/>
+          <w:szCs w:val="28"/>
+        </w:rPr>
+      </w:pPr>
+      <w:r>
+        <w:rPr>
           <w:szCs w:val="28"/>
         </w:rPr>
         <w:t xml:space="preserve">Attention: to naming </w:t>
@@ -706,7 +694,6 @@
         <w:r>
           <w:rPr>
             <w:rStyle w:val="Hyperlink"/>
-            <w:sz w:val="28"/>
             <w:szCs w:val="28"/>
           </w:rPr>
           <w:t>conventions</w:t>
@@ -716,13 +703,11 @@
     <w:p>
       <w:pPr>
         <w:rPr>
-          <w:sz w:val="28"/>
-          <w:szCs w:val="28"/>
-        </w:rPr>
-      </w:pPr>
-      <w:r>
-        <w:rPr>
-          <w:sz w:val="28"/>
+          <w:szCs w:val="28"/>
+        </w:rPr>
+      </w:pPr>
+      <w:r>
+        <w:rPr>
           <w:szCs w:val="28"/>
         </w:rPr>
         <w:t xml:space="preserve">Step 3: Adding and creating behavior tree (enemy components) </w:t>
@@ -731,30 +716,27 @@
     <w:p>
       <w:pPr>
         <w:rPr>
-          <w:sz w:val="28"/>
-          <w:szCs w:val="28"/>
-        </w:rPr>
-      </w:pPr>
-      <w:r>
-        <w:rPr>
-          <w:sz w:val="28"/>
-          <w:szCs w:val="28"/>
-        </w:rPr>
+          <w:szCs w:val="28"/>
+        </w:rPr>
+      </w:pPr>
+      <w:r>
+        <w:rPr>
+          <w:szCs w:val="28"/>
+        </w:rPr>
+        <w:lastRenderedPageBreak/>
         <w:t xml:space="preserve">Step 4: Creating a prefab from that. </w:t>
       </w:r>
     </w:p>
     <w:p>
       <w:pPr>
         <w:rPr>
-          <w:sz w:val="28"/>
-          <w:szCs w:val="28"/>
-        </w:rPr>
-      </w:pPr>
-    </w:p>
-    <w:p>
-      <w:pPr>
-        <w:rPr>
-          <w:sz w:val="28"/>
+          <w:szCs w:val="28"/>
+        </w:rPr>
+      </w:pPr>
+    </w:p>
+    <w:p>
+      <w:pPr>
+        <w:rPr>
           <w:szCs w:val="28"/>
         </w:rPr>
       </w:pPr>
@@ -769,7 +751,6 @@
       </w:pPr>
       <w:bookmarkStart w:id="2" w:name="_Toc154523595"/>
       <w:r>
-        <w:lastRenderedPageBreak/>
         <w:t>Adding new vfx</w:t>
       </w:r>
       <w:bookmarkEnd w:id="2"/>
@@ -778,20 +759,17 @@
     <w:p>
       <w:pPr>
         <w:rPr>
-          <w:sz w:val="28"/>
-          <w:szCs w:val="28"/>
-        </w:rPr>
-      </w:pPr>
-      <w:r>
-        <w:rPr>
-          <w:sz w:val="28"/>
+          <w:szCs w:val="28"/>
+        </w:rPr>
+      </w:pPr>
+      <w:r>
+        <w:rPr>
           <w:szCs w:val="28"/>
         </w:rPr>
         <w:t>Step 1: Duplicating all the animation clips from the sprite (asesprite file)</w:t>
       </w:r>
       <w:r>
         <w:rPr>
-          <w:sz w:val="28"/>
           <w:szCs w:val="28"/>
         </w:rPr>
         <w:t xml:space="preserve"> (if the vfx has animator)</w:t>
@@ -858,20 +836,17 @@
     <w:p>
       <w:pPr>
         <w:rPr>
-          <w:sz w:val="28"/>
-          <w:szCs w:val="28"/>
-        </w:rPr>
-      </w:pPr>
-      <w:r>
-        <w:rPr>
-          <w:sz w:val="28"/>
+          <w:szCs w:val="28"/>
+        </w:rPr>
+      </w:pPr>
+      <w:r>
+        <w:rPr>
           <w:szCs w:val="28"/>
         </w:rPr>
         <w:t xml:space="preserve">Step 2: Add all the animation clips to the new </w:t>
       </w:r>
       <w:r>
         <w:rPr>
-          <w:sz w:val="28"/>
           <w:szCs w:val="28"/>
         </w:rPr>
         <w:t>animators.</w:t>
@@ -880,13 +855,11 @@
     <w:p>
       <w:pPr>
         <w:rPr>
-          <w:sz w:val="28"/>
-          <w:szCs w:val="28"/>
-        </w:rPr>
-      </w:pPr>
-      <w:r>
-        <w:rPr>
-          <w:sz w:val="28"/>
+          <w:szCs w:val="28"/>
+        </w:rPr>
+      </w:pPr>
+      <w:r>
+        <w:rPr>
           <w:szCs w:val="28"/>
         </w:rPr>
         <w:t>Step 3: Adding and creating animator, etc, …</w:t>
@@ -895,13 +868,11 @@
     <w:p>
       <w:pPr>
         <w:rPr>
-          <w:sz w:val="28"/>
-          <w:szCs w:val="28"/>
-        </w:rPr>
-      </w:pPr>
-      <w:r>
-        <w:rPr>
-          <w:sz w:val="28"/>
+          <w:szCs w:val="28"/>
+        </w:rPr>
+      </w:pPr>
+      <w:r>
+        <w:rPr>
           <w:szCs w:val="28"/>
         </w:rPr>
         <w:t>Step 4: Set and adjust VFX Scriptable Object (position, rotation, sprite and animator created)</w:t>
@@ -910,20 +881,17 @@
     <w:p>
       <w:pPr>
         <w:rPr>
-          <w:sz w:val="28"/>
-          <w:szCs w:val="28"/>
-        </w:rPr>
-      </w:pPr>
-      <w:r>
-        <w:rPr>
-          <w:sz w:val="28"/>
+          <w:szCs w:val="28"/>
+        </w:rPr>
+      </w:pPr>
+      <w:r>
+        <w:rPr>
           <w:szCs w:val="28"/>
         </w:rPr>
         <w:t xml:space="preserve">Step 5: Drag the new SO to any player or enemy </w:t>
       </w:r>
       <w:r>
         <w:rPr>
-          <w:sz w:val="28"/>
           <w:szCs w:val="28"/>
         </w:rPr>
         <w:t>data.</w:t>
@@ -932,34 +900,29 @@
     <w:p>
       <w:pPr>
         <w:rPr>
-          <w:sz w:val="28"/>
-          <w:szCs w:val="28"/>
-        </w:rPr>
-      </w:pPr>
-      <w:r>
-        <w:rPr>
-          <w:sz w:val="28"/>
+          <w:szCs w:val="28"/>
+        </w:rPr>
+      </w:pPr>
+      <w:r>
+        <w:rPr>
           <w:szCs w:val="28"/>
         </w:rPr>
         <w:t xml:space="preserve">Step 6: Drag to the object pooling object </w:t>
       </w:r>
       <w:r>
         <w:rPr>
-          <w:sz w:val="28"/>
           <w:szCs w:val="28"/>
         </w:rPr>
         <w:t>(if</w:t>
       </w:r>
       <w:r>
         <w:rPr>
-          <w:sz w:val="28"/>
           <w:szCs w:val="28"/>
         </w:rPr>
         <w:t xml:space="preserve"> it is diff from the normal </w:t>
       </w:r>
       <w:r>
         <w:rPr>
-          <w:sz w:val="28"/>
           <w:szCs w:val="28"/>
         </w:rPr>
         <w:t>vfx)</w:t>
@@ -968,7 +931,6 @@
     <w:p>
       <w:pPr>
         <w:rPr>
-          <w:sz w:val="28"/>
           <w:szCs w:val="28"/>
         </w:rPr>
       </w:pPr>
@@ -977,39 +939,34 @@
     <w:p>
       <w:pPr>
         <w:rPr>
-          <w:sz w:val="28"/>
-          <w:szCs w:val="28"/>
-        </w:rPr>
-      </w:pPr>
-    </w:p>
-    <w:p>
-      <w:pPr>
-        <w:rPr>
-          <w:sz w:val="28"/>
-          <w:szCs w:val="28"/>
-        </w:rPr>
-      </w:pPr>
-    </w:p>
-    <w:p>
-      <w:pPr>
-        <w:rPr>
-          <w:sz w:val="28"/>
-          <w:szCs w:val="28"/>
-        </w:rPr>
-      </w:pPr>
-    </w:p>
-    <w:p>
-      <w:pPr>
-        <w:rPr>
-          <w:sz w:val="28"/>
-          <w:szCs w:val="28"/>
-        </w:rPr>
-      </w:pPr>
-    </w:p>
-    <w:p>
-      <w:pPr>
-        <w:rPr>
-          <w:sz w:val="28"/>
+          <w:szCs w:val="28"/>
+        </w:rPr>
+      </w:pPr>
+    </w:p>
+    <w:p>
+      <w:pPr>
+        <w:rPr>
+          <w:szCs w:val="28"/>
+        </w:rPr>
+      </w:pPr>
+    </w:p>
+    <w:p>
+      <w:pPr>
+        <w:rPr>
+          <w:szCs w:val="28"/>
+        </w:rPr>
+      </w:pPr>
+    </w:p>
+    <w:p>
+      <w:pPr>
+        <w:rPr>
+          <w:szCs w:val="28"/>
+        </w:rPr>
+      </w:pPr>
+    </w:p>
+    <w:p>
+      <w:pPr>
+        <w:rPr>
           <w:szCs w:val="28"/>
         </w:rPr>
       </w:pPr>
@@ -1024,7 +981,6 @@
       </w:pPr>
       <w:bookmarkStart w:id="3" w:name="_Toc154523596"/>
       <w:r>
-        <w:lastRenderedPageBreak/>
         <w:t xml:space="preserve">Adding new </w:t>
       </w:r>
       <w:r>
@@ -1036,20 +992,17 @@
     <w:p>
       <w:pPr>
         <w:rPr>
-          <w:sz w:val="28"/>
-          <w:szCs w:val="28"/>
-        </w:rPr>
-      </w:pPr>
-      <w:r>
-        <w:rPr>
-          <w:sz w:val="28"/>
+          <w:szCs w:val="28"/>
+        </w:rPr>
+      </w:pPr>
+      <w:r>
+        <w:rPr>
           <w:szCs w:val="28"/>
         </w:rPr>
         <w:t xml:space="preserve">Step 1: </w:t>
       </w:r>
       <w:r>
         <w:rPr>
-          <w:sz w:val="28"/>
           <w:szCs w:val="28"/>
         </w:rPr>
         <w:t xml:space="preserve">Updating in ItemDatabase </w:t>
@@ -1058,7 +1011,6 @@
         <w:rPr>
           <w:b/>
           <w:bCs/>
-          <w:sz w:val="28"/>
           <w:szCs w:val="28"/>
         </w:rPr>
         <w:t>CSV</w:t>
@@ -1125,20 +1077,17 @@
     <w:p>
       <w:pPr>
         <w:rPr>
-          <w:sz w:val="28"/>
-          <w:szCs w:val="28"/>
-        </w:rPr>
-      </w:pPr>
-      <w:r>
-        <w:rPr>
-          <w:sz w:val="28"/>
+          <w:szCs w:val="28"/>
+        </w:rPr>
+      </w:pPr>
+      <w:r>
+        <w:rPr>
           <w:szCs w:val="28"/>
         </w:rPr>
         <w:t xml:space="preserve">Step 2: </w:t>
       </w:r>
       <w:r>
         <w:rPr>
-          <w:sz w:val="28"/>
           <w:szCs w:val="28"/>
         </w:rPr>
         <w:t xml:space="preserve">Click the </w:t>
@@ -1147,7 +1096,6 @@
         <w:rPr>
           <w:b/>
           <w:bCs/>
-          <w:sz w:val="28"/>
           <w:szCs w:val="28"/>
         </w:rPr>
         <w:t>Generate Item Database</w:t>
@@ -1156,14 +1104,12 @@
     <w:p>
       <w:pPr>
         <w:rPr>
-          <w:sz w:val="28"/>
           <w:szCs w:val="28"/>
         </w:rPr>
       </w:pPr>
       <w:r>
         <w:rPr>
           <w:noProof/>
-          <w:sz w:val="28"/>
           <w:szCs w:val="28"/>
         </w:rPr>
         <w:drawing>
@@ -1206,21 +1152,18 @@
     <w:p>
       <w:pPr>
         <w:rPr>
-          <w:sz w:val="28"/>
-          <w:szCs w:val="28"/>
-        </w:rPr>
-      </w:pPr>
-    </w:p>
-    <w:p>
-      <w:pPr>
-        <w:rPr>
-          <w:sz w:val="28"/>
-          <w:szCs w:val="28"/>
-        </w:rPr>
-      </w:pPr>
-      <w:r>
-        <w:rPr>
-          <w:sz w:val="28"/>
+          <w:szCs w:val="28"/>
+        </w:rPr>
+      </w:pPr>
+    </w:p>
+    <w:p>
+      <w:pPr>
+        <w:rPr>
+          <w:szCs w:val="28"/>
+        </w:rPr>
+      </w:pPr>
+      <w:r>
+        <w:rPr>
           <w:szCs w:val="28"/>
         </w:rPr>
         <w:t>Step 3: The new item will be in this path</w:t>
@@ -1229,16 +1172,15 @@
     <w:p>
       <w:pPr>
         <w:rPr>
-          <w:sz w:val="28"/>
           <w:szCs w:val="28"/>
         </w:rPr>
       </w:pPr>
       <w:r>
         <w:rPr>
           <w:noProof/>
-          <w:sz w:val="28"/>
-          <w:szCs w:val="28"/>
-        </w:rPr>
+          <w:szCs w:val="28"/>
+        </w:rPr>
+        <w:lastRenderedPageBreak/>
         <w:drawing>
           <wp:inline distT="0" distB="0" distL="0" distR="0" wp14:anchorId="2E71142A" wp14:editId="431F607B">
             <wp:extent cx="3254022" cy="1600339"/>
@@ -1279,15 +1221,13 @@
     <w:p>
       <w:pPr>
         <w:rPr>
-          <w:sz w:val="28"/>
-          <w:szCs w:val="28"/>
-        </w:rPr>
-      </w:pPr>
-    </w:p>
-    <w:p>
-      <w:pPr>
-        <w:rPr>
-          <w:sz w:val="28"/>
+          <w:szCs w:val="28"/>
+        </w:rPr>
+      </w:pPr>
+    </w:p>
+    <w:p>
+      <w:pPr>
+        <w:rPr>
           <w:szCs w:val="28"/>
         </w:rPr>
       </w:pPr>
@@ -1301,7 +1241,6 @@
         </w:numPr>
       </w:pPr>
       <w:r>
-        <w:lastRenderedPageBreak/>
         <w:t>Sway Grass</w:t>
       </w:r>
     </w:p>
@@ -1309,27 +1248,23 @@
     <w:p>
       <w:pPr>
         <w:rPr>
-          <w:sz w:val="28"/>
-          <w:szCs w:val="28"/>
-        </w:rPr>
-      </w:pPr>
-      <w:r>
-        <w:rPr>
-          <w:sz w:val="28"/>
+          <w:szCs w:val="28"/>
+        </w:rPr>
+      </w:pPr>
+      <w:r>
+        <w:rPr>
           <w:szCs w:val="28"/>
         </w:rPr>
         <w:t xml:space="preserve">Step 1: </w:t>
       </w:r>
       <w:r>
         <w:rPr>
-          <w:sz w:val="28"/>
           <w:szCs w:val="28"/>
         </w:rPr>
         <w:t xml:space="preserve">Adding all grass on the ground in the Instance game </w:t>
       </w:r>
       <w:r>
         <w:rPr>
-          <w:sz w:val="28"/>
           <w:szCs w:val="28"/>
         </w:rPr>
         <w:t>object.</w:t>
@@ -1396,27 +1331,23 @@
     <w:p>
       <w:pPr>
         <w:rPr>
-          <w:sz w:val="28"/>
-          <w:szCs w:val="28"/>
-        </w:rPr>
-      </w:pPr>
-      <w:r>
-        <w:rPr>
-          <w:sz w:val="28"/>
+          <w:szCs w:val="28"/>
+        </w:rPr>
+      </w:pPr>
+      <w:r>
+        <w:rPr>
           <w:szCs w:val="28"/>
         </w:rPr>
         <w:t xml:space="preserve">Step 2: </w:t>
       </w:r>
       <w:r>
         <w:rPr>
-          <w:sz w:val="28"/>
           <w:szCs w:val="28"/>
         </w:rPr>
         <w:t xml:space="preserve">Adding Grass Velocity Controller </w:t>
       </w:r>
       <w:r>
         <w:rPr>
-          <w:sz w:val="28"/>
           <w:szCs w:val="28"/>
         </w:rPr>
         <w:t>script for parent game object (Instance, Ground).</w:t>
@@ -1425,16 +1356,15 @@
     <w:p>
       <w:pPr>
         <w:rPr>
-          <w:sz w:val="28"/>
           <w:szCs w:val="28"/>
         </w:rPr>
       </w:pPr>
       <w:r>
         <w:rPr>
           <w:noProof/>
-          <w:sz w:val="28"/>
-          <w:szCs w:val="28"/>
-        </w:rPr>
+          <w:szCs w:val="28"/>
+        </w:rPr>
+        <w:lastRenderedPageBreak/>
         <w:drawing>
           <wp:inline distT="0" distB="0" distL="0" distR="0" wp14:anchorId="2ED28BE1" wp14:editId="7D9B5188">
             <wp:extent cx="3095625" cy="4052330"/>
@@ -1475,28 +1405,23 @@
     <w:p>
       <w:pPr>
         <w:rPr>
-          <w:sz w:val="28"/>
-          <w:szCs w:val="28"/>
-        </w:rPr>
-      </w:pPr>
-      <w:r>
-        <w:rPr>
-          <w:sz w:val="28"/>
-          <w:szCs w:val="28"/>
-        </w:rPr>
-        <w:lastRenderedPageBreak/>
+          <w:szCs w:val="28"/>
+        </w:rPr>
+      </w:pPr>
+      <w:r>
+        <w:rPr>
+          <w:szCs w:val="28"/>
+        </w:rPr>
         <w:t xml:space="preserve">Step 3: Adding these components for Game </w:t>
       </w:r>
       <w:r>
         <w:rPr>
-          <w:sz w:val="28"/>
           <w:szCs w:val="28"/>
         </w:rPr>
         <w:t>O</w:t>
       </w:r>
       <w:r>
         <w:rPr>
-          <w:sz w:val="28"/>
           <w:szCs w:val="28"/>
         </w:rPr>
         <w:t>bject you want to sway.</w:t>
@@ -1505,14 +1430,12 @@
     <w:p>
       <w:pPr>
         <w:rPr>
-          <w:sz w:val="28"/>
           <w:szCs w:val="28"/>
         </w:rPr>
       </w:pPr>
       <w:r>
         <w:rPr>
           <w:noProof/>
-          <w:sz w:val="28"/>
           <w:szCs w:val="28"/>
         </w:rPr>
         <w:drawing>
@@ -1555,103 +1478,90 @@
     <w:p>
       <w:pPr>
         <w:rPr>
-          <w:sz w:val="28"/>
-          <w:szCs w:val="28"/>
-        </w:rPr>
-      </w:pPr>
-    </w:p>
-    <w:p>
-      <w:pPr>
-        <w:rPr>
-          <w:sz w:val="28"/>
-          <w:szCs w:val="28"/>
-        </w:rPr>
-      </w:pPr>
-    </w:p>
-    <w:p>
-      <w:pPr>
-        <w:rPr>
-          <w:sz w:val="28"/>
-          <w:szCs w:val="28"/>
-        </w:rPr>
-      </w:pPr>
-    </w:p>
-    <w:p>
-      <w:pPr>
-        <w:rPr>
-          <w:sz w:val="28"/>
-          <w:szCs w:val="28"/>
-        </w:rPr>
-      </w:pPr>
-    </w:p>
-    <w:p>
-      <w:pPr>
-        <w:rPr>
-          <w:sz w:val="28"/>
-          <w:szCs w:val="28"/>
-        </w:rPr>
-      </w:pPr>
-    </w:p>
-    <w:p>
-      <w:pPr>
-        <w:rPr>
-          <w:sz w:val="28"/>
-          <w:szCs w:val="28"/>
-        </w:rPr>
-      </w:pPr>
-    </w:p>
-    <w:p>
-      <w:pPr>
-        <w:rPr>
-          <w:sz w:val="28"/>
-          <w:szCs w:val="28"/>
-        </w:rPr>
-      </w:pPr>
-    </w:p>
-    <w:p>
-      <w:pPr>
-        <w:rPr>
-          <w:sz w:val="28"/>
-          <w:szCs w:val="28"/>
-        </w:rPr>
-      </w:pPr>
-    </w:p>
-    <w:p>
-      <w:pPr>
-        <w:rPr>
-          <w:sz w:val="28"/>
-          <w:szCs w:val="28"/>
-        </w:rPr>
-      </w:pPr>
-    </w:p>
-    <w:p>
-      <w:pPr>
-        <w:rPr>
-          <w:sz w:val="28"/>
-          <w:szCs w:val="28"/>
-        </w:rPr>
-      </w:pPr>
-    </w:p>
-    <w:p>
-      <w:pPr>
-        <w:rPr>
-          <w:sz w:val="28"/>
-          <w:szCs w:val="28"/>
-        </w:rPr>
-      </w:pPr>
-    </w:p>
-    <w:p>
-      <w:pPr>
-        <w:rPr>
-          <w:sz w:val="28"/>
-          <w:szCs w:val="28"/>
-        </w:rPr>
-      </w:pPr>
-    </w:p>
-    <w:p>
-      <w:pPr>
-        <w:rPr>
-          <w:sz w:val="28"/>
+          <w:szCs w:val="28"/>
+        </w:rPr>
+      </w:pPr>
+    </w:p>
+    <w:p>
+      <w:pPr>
+        <w:rPr>
+          <w:szCs w:val="28"/>
+        </w:rPr>
+      </w:pPr>
+    </w:p>
+    <w:p>
+      <w:pPr>
+        <w:rPr>
+          <w:szCs w:val="28"/>
+        </w:rPr>
+      </w:pPr>
+    </w:p>
+    <w:p>
+      <w:pPr>
+        <w:rPr>
+          <w:szCs w:val="28"/>
+        </w:rPr>
+      </w:pPr>
+    </w:p>
+    <w:p>
+      <w:pPr>
+        <w:rPr>
+          <w:szCs w:val="28"/>
+        </w:rPr>
+      </w:pPr>
+    </w:p>
+    <w:p>
+      <w:pPr>
+        <w:rPr>
+          <w:szCs w:val="28"/>
+        </w:rPr>
+      </w:pPr>
+    </w:p>
+    <w:p>
+      <w:pPr>
+        <w:rPr>
+          <w:szCs w:val="28"/>
+        </w:rPr>
+      </w:pPr>
+    </w:p>
+    <w:p>
+      <w:pPr>
+        <w:rPr>
+          <w:szCs w:val="28"/>
+        </w:rPr>
+      </w:pPr>
+    </w:p>
+    <w:p>
+      <w:pPr>
+        <w:rPr>
+          <w:szCs w:val="28"/>
+        </w:rPr>
+      </w:pPr>
+    </w:p>
+    <w:p>
+      <w:pPr>
+        <w:rPr>
+          <w:szCs w:val="28"/>
+        </w:rPr>
+      </w:pPr>
+    </w:p>
+    <w:p>
+      <w:pPr>
+        <w:rPr>
+          <w:szCs w:val="28"/>
+        </w:rPr>
+      </w:pPr>
+    </w:p>
+    <w:p>
+      <w:pPr>
+        <w:rPr>
+          <w:szCs w:val="28"/>
+        </w:rPr>
+      </w:pPr>
+    </w:p>
+    <w:p>
+      <w:pPr>
+        <w:rPr>
           <w:szCs w:val="28"/>
         </w:rPr>
       </w:pPr>
@@ -1668,7 +1578,6 @@
       <w:bookmarkStart w:id="5" w:name="_Toc154523597"/>
       <w:bookmarkEnd w:id="4"/>
       <w:r>
-        <w:lastRenderedPageBreak/>
         <w:t>Naming conventions:</w:t>
       </w:r>
       <w:bookmarkEnd w:id="5"/>
@@ -1677,14 +1586,12 @@
     <w:p>
       <w:pPr>
         <w:rPr>
-          <w:sz w:val="28"/>
           <w:szCs w:val="28"/>
         </w:rPr>
       </w:pPr>
       <w:r>
         <w:rPr>
           <w:noProof/>
-          <w:sz w:val="28"/>
           <w:szCs w:val="28"/>
         </w:rPr>
         <w:drawing>
@@ -1727,31 +1634,22 @@
     <w:p>
       <w:pPr>
         <w:rPr>
-          <w:sz w:val="28"/>
-          <w:szCs w:val="28"/>
-        </w:rPr>
-      </w:pPr>
-    </w:p>
-    <w:p>
-      <w:pPr>
-        <w:rPr>
-          <w:sz w:val="28"/>
-          <w:szCs w:val="28"/>
-        </w:rPr>
-      </w:pPr>
-      <w:r>
-        <w:rPr>
-          <w:sz w:val="28"/>
+          <w:szCs w:val="28"/>
+        </w:rPr>
+      </w:pPr>
+      <w:r>
+        <w:rPr>
+          <w:noProof/>
           <w:szCs w:val="28"/>
         </w:rPr>
         <w:drawing>
-          <wp:anchor distT="0" distB="0" distL="114300" distR="114300" simplePos="0" relativeHeight="251659264" behindDoc="0" locked="0" layoutInCell="1" allowOverlap="1" wp14:anchorId="5B32DC06" wp14:editId="492FC44C">
+          <wp:anchor distT="0" distB="0" distL="114300" distR="114300" simplePos="0" relativeHeight="251659264" behindDoc="0" locked="0" layoutInCell="1" allowOverlap="1" wp14:anchorId="5B32DC06" wp14:editId="6FFFDFA0">
             <wp:simplePos x="0" y="0"/>
             <wp:positionH relativeFrom="column">
               <wp:posOffset>0</wp:posOffset>
             </wp:positionH>
             <wp:positionV relativeFrom="paragraph">
-              <wp:posOffset>-635</wp:posOffset>
+              <wp:posOffset>80010</wp:posOffset>
             </wp:positionV>
             <wp:extent cx="5943600" cy="1795145"/>
             <wp:effectExtent l="0" t="0" r="0" b="0"/>
@@ -1789,6 +1687,163 @@
         </w:drawing>
       </w:r>
     </w:p>
+    <w:p>
+      <w:pPr>
+        <w:rPr>
+          <w:szCs w:val="28"/>
+        </w:rPr>
+      </w:pPr>
+    </w:p>
+    <w:p>
+      <w:pPr>
+        <w:rPr>
+          <w:szCs w:val="28"/>
+        </w:rPr>
+      </w:pPr>
+    </w:p>
+    <w:p>
+      <w:pPr>
+        <w:rPr>
+          <w:szCs w:val="28"/>
+        </w:rPr>
+      </w:pPr>
+    </w:p>
+    <w:p>
+      <w:pPr>
+        <w:rPr>
+          <w:szCs w:val="28"/>
+        </w:rPr>
+      </w:pPr>
+    </w:p>
+    <w:p>
+      <w:pPr>
+        <w:rPr>
+          <w:szCs w:val="28"/>
+        </w:rPr>
+      </w:pPr>
+    </w:p>
+    <w:p>
+      <w:pPr>
+        <w:pStyle w:val="Heading1"/>
+        <w:numPr>
+          <w:ilvl w:val="0"/>
+          <w:numId w:val="2"/>
+        </w:numPr>
+      </w:pPr>
+      <w:r>
+        <w:lastRenderedPageBreak/>
+        <w:t>Build</w:t>
+      </w:r>
+    </w:p>
+    <w:p/>
+    <w:p>
+      <w:r>
+        <w:t xml:space="preserve">Step 1: </w:t>
+      </w:r>
+      <w:r>
+        <w:t>Select ----TEST--- prefab and turn it off.</w:t>
+      </w:r>
+    </w:p>
+    <w:p>
+      <w:r>
+        <w:t>Step 2: Then override ---TEST--- prefab (to apply to all scene).</w:t>
+      </w:r>
+    </w:p>
+    <w:p>
+      <w:pPr>
+        <w:rPr>
+          <w:sz w:val="40"/>
+          <w:szCs w:val="32"/>
+        </w:rPr>
+      </w:pPr>
+      <w:r>
+        <w:rPr>
+          <w:sz w:val="40"/>
+          <w:szCs w:val="32"/>
+        </w:rPr>
+        <w:drawing>
+          <wp:inline distT="0" distB="0" distL="0" distR="0" wp14:anchorId="0151E10D" wp14:editId="3D335D81">
+            <wp:extent cx="5189670" cy="2331922"/>
+            <wp:effectExtent l="0" t="0" r="0" b="0"/>
+            <wp:docPr id="1825383532" name="Picture 1" descr="A screenshot of a computer&#10;&#10;Description automatically generated"/>
+            <wp:cNvGraphicFramePr>
+              <a:graphicFrameLocks xmlns:a="http://schemas.openxmlformats.org/drawingml/2006/main" noChangeAspect="1"/>
+            </wp:cNvGraphicFramePr>
+            <a:graphic xmlns:a="http://schemas.openxmlformats.org/drawingml/2006/main">
+              <a:graphicData uri="http://schemas.openxmlformats.org/drawingml/2006/picture">
+                <pic:pic xmlns:pic="http://schemas.openxmlformats.org/drawingml/2006/picture">
+                  <pic:nvPicPr>
+                    <pic:cNvPr id="1825383532" name="Picture 1" descr="A screenshot of a computer&#10;&#10;Description automatically generated"/>
+                    <pic:cNvPicPr/>
+                  </pic:nvPicPr>
+                  <pic:blipFill>
+                    <a:blip r:embed="rId17"/>
+                    <a:stretch>
+                      <a:fillRect/>
+                    </a:stretch>
+                  </pic:blipFill>
+                  <pic:spPr>
+                    <a:xfrm>
+                      <a:off x="0" y="0"/>
+                      <a:ext cx="5189670" cy="2331922"/>
+                    </a:xfrm>
+                    <a:prstGeom prst="rect">
+                      <a:avLst/>
+                    </a:prstGeom>
+                  </pic:spPr>
+                </pic:pic>
+              </a:graphicData>
+            </a:graphic>
+          </wp:inline>
+        </w:drawing>
+      </w:r>
+    </w:p>
+    <w:p>
+      <w:pPr>
+        <w:rPr>
+          <w:sz w:val="40"/>
+          <w:szCs w:val="32"/>
+        </w:rPr>
+      </w:pPr>
+    </w:p>
+    <w:p>
+      <w:r>
+        <w:t xml:space="preserve">Step </w:t>
+      </w:r>
+      <w:r>
+        <w:t>3</w:t>
+      </w:r>
+      <w:r>
+        <w:t xml:space="preserve">: </w:t>
+      </w:r>
+      <w:r>
+        <w:t>BUILD</w:t>
+      </w:r>
+    </w:p>
+    <w:p>
+      <w:pPr>
+        <w:rPr>
+          <w:sz w:val="40"/>
+          <w:szCs w:val="32"/>
+        </w:rPr>
+      </w:pPr>
+    </w:p>
+    <w:p/>
+    <w:p/>
+    <w:p>
+      <w:pPr>
+        <w:rPr>
+          <w:szCs w:val="28"/>
+        </w:rPr>
+      </w:pPr>
+    </w:p>
+    <w:p>
+      <w:pPr>
+        <w:rPr>
+          <w:szCs w:val="28"/>
+        </w:rPr>
+      </w:pPr>
+    </w:p>
     <w:sectPr>
       <w:pgSz w:w="12240" w:h="15840"/>
       <w:pgMar w:top="1440" w:right="1440" w:bottom="1440" w:left="1440" w:header="720" w:footer="720" w:gutter="0"/>
@@ -2149,6 +2204,95 @@
     </w:lvl>
   </w:abstractNum>
   <w:abstractNum w:abstractNumId="4" w15:restartNumberingAfterBreak="0">
+    <w:nsid w:val="3DD6769F"/>
+    <w:multiLevelType w:val="hybridMultilevel"/>
+    <w:tmpl w:val="50DEBE98"/>
+    <w:lvl w:ilvl="0" w:tplc="FFFFFFFF">
+      <w:start w:val="1"/>
+      <w:numFmt w:val="decimal"/>
+      <w:lvlText w:val="%1."/>
+      <w:lvlJc w:val="left"/>
+      <w:pPr>
+        <w:ind w:left="720" w:hanging="360"/>
+      </w:pPr>
+      <w:rPr>
+        <w:rFonts w:hint="default"/>
+      </w:rPr>
+    </w:lvl>
+    <w:lvl w:ilvl="1" w:tplc="FFFFFFFF" w:tentative="1">
+      <w:start w:val="1"/>
+      <w:numFmt w:val="lowerLetter"/>
+      <w:lvlText w:val="%2."/>
+      <w:lvlJc w:val="left"/>
+      <w:pPr>
+        <w:ind w:left="1440" w:hanging="360"/>
+      </w:pPr>
+    </w:lvl>
+    <w:lvl w:ilvl="2" w:tplc="FFFFFFFF" w:tentative="1">
+      <w:start w:val="1"/>
+      <w:numFmt w:val="lowerRoman"/>
+      <w:lvlText w:val="%3."/>
+      <w:lvlJc w:val="right"/>
+      <w:pPr>
+        <w:ind w:left="2160" w:hanging="180"/>
+      </w:pPr>
+    </w:lvl>
+    <w:lvl w:ilvl="3" w:tplc="FFFFFFFF" w:tentative="1">
+      <w:start w:val="1"/>
+      <w:numFmt w:val="decimal"/>
+      <w:lvlText w:val="%4."/>
+      <w:lvlJc w:val="left"/>
+      <w:pPr>
+        <w:ind w:left="2880" w:hanging="360"/>
+      </w:pPr>
+    </w:lvl>
+    <w:lvl w:ilvl="4" w:tplc="FFFFFFFF" w:tentative="1">
+      <w:start w:val="1"/>
+      <w:numFmt w:val="lowerLetter"/>
+      <w:lvlText w:val="%5."/>
+      <w:lvlJc w:val="left"/>
+      <w:pPr>
+        <w:ind w:left="3600" w:hanging="360"/>
+      </w:pPr>
+    </w:lvl>
+    <w:lvl w:ilvl="5" w:tplc="FFFFFFFF" w:tentative="1">
+      <w:start w:val="1"/>
+      <w:numFmt w:val="lowerRoman"/>
+      <w:lvlText w:val="%6."/>
+      <w:lvlJc w:val="right"/>
+      <w:pPr>
+        <w:ind w:left="4320" w:hanging="180"/>
+      </w:pPr>
+    </w:lvl>
+    <w:lvl w:ilvl="6" w:tplc="FFFFFFFF" w:tentative="1">
+      <w:start w:val="1"/>
+      <w:numFmt w:val="decimal"/>
+      <w:lvlText w:val="%7."/>
+      <w:lvlJc w:val="left"/>
+      <w:pPr>
+        <w:ind w:left="5040" w:hanging="360"/>
+      </w:pPr>
+    </w:lvl>
+    <w:lvl w:ilvl="7" w:tplc="FFFFFFFF" w:tentative="1">
+      <w:start w:val="1"/>
+      <w:numFmt w:val="lowerLetter"/>
+      <w:lvlText w:val="%8."/>
+      <w:lvlJc w:val="left"/>
+      <w:pPr>
+        <w:ind w:left="5760" w:hanging="360"/>
+      </w:pPr>
+    </w:lvl>
+    <w:lvl w:ilvl="8" w:tplc="FFFFFFFF" w:tentative="1">
+      <w:start w:val="1"/>
+      <w:numFmt w:val="lowerRoman"/>
+      <w:lvlText w:val="%9."/>
+      <w:lvlJc w:val="right"/>
+      <w:pPr>
+        <w:ind w:left="6480" w:hanging="180"/>
+      </w:pPr>
+    </w:lvl>
+  </w:abstractNum>
+  <w:abstractNum w:abstractNumId="5" w15:restartNumberingAfterBreak="0">
     <w:nsid w:val="4BBA5F22"/>
     <w:multiLevelType w:val="hybridMultilevel"/>
     <w:tmpl w:val="070CA350"/>
@@ -2237,7 +2381,7 @@
       </w:pPr>
     </w:lvl>
   </w:abstractNum>
-  <w:abstractNum w:abstractNumId="5" w15:restartNumberingAfterBreak="0">
+  <w:abstractNum w:abstractNumId="6" w15:restartNumberingAfterBreak="0">
     <w:nsid w:val="66370C0F"/>
     <w:multiLevelType w:val="hybridMultilevel"/>
     <w:tmpl w:val="50DEBE98"/>
@@ -2253,7 +2397,7 @@
         <w:rFonts w:hint="default"/>
       </w:rPr>
     </w:lvl>
-    <w:lvl w:ilvl="1" w:tplc="04090019" w:tentative="1">
+    <w:lvl w:ilvl="1" w:tplc="04090019">
       <w:start w:val="1"/>
       <w:numFmt w:val="lowerLetter"/>
       <w:lvlText w:val="%2."/>
@@ -2326,7 +2470,7 @@
       </w:pPr>
     </w:lvl>
   </w:abstractNum>
-  <w:abstractNum w:abstractNumId="6" w15:restartNumberingAfterBreak="0">
+  <w:abstractNum w:abstractNumId="7" w15:restartNumberingAfterBreak="0">
     <w:nsid w:val="7B2E6890"/>
     <w:multiLevelType w:val="hybridMultilevel"/>
     <w:tmpl w:val="829636B2"/>
@@ -2412,7 +2556,7 @@
       </w:pPr>
     </w:lvl>
   </w:abstractNum>
-  <w:abstractNum w:abstractNumId="7" w15:restartNumberingAfterBreak="0">
+  <w:abstractNum w:abstractNumId="8" w15:restartNumberingAfterBreak="0">
     <w:nsid w:val="7B571898"/>
     <w:multiLevelType w:val="hybridMultilevel"/>
     <w:tmpl w:val="829636B2"/>
@@ -2502,13 +2646,13 @@
     <w:abstractNumId w:val="3"/>
   </w:num>
   <w:num w:numId="2" w16cid:durableId="471796904">
+    <w:abstractNumId w:val="6"/>
+  </w:num>
+  <w:num w:numId="3" w16cid:durableId="558786753">
     <w:abstractNumId w:val="5"/>
   </w:num>
-  <w:num w:numId="3" w16cid:durableId="558786753">
-    <w:abstractNumId w:val="4"/>
-  </w:num>
   <w:num w:numId="4" w16cid:durableId="1078013450">
-    <w:abstractNumId w:val="7"/>
+    <w:abstractNumId w:val="8"/>
   </w:num>
   <w:num w:numId="5" w16cid:durableId="68160278">
     <w:abstractNumId w:val="1"/>
@@ -2520,7 +2664,10 @@
     <w:abstractNumId w:val="0"/>
   </w:num>
   <w:num w:numId="8" w16cid:durableId="480386206">
-    <w:abstractNumId w:val="6"/>
+    <w:abstractNumId w:val="7"/>
+  </w:num>
+  <w:num w:numId="9" w16cid:durableId="1978948399">
+    <w:abstractNumId w:val="4"/>
   </w:num>
 </w:numbering>
 </file>
@@ -2925,6 +3072,10 @@
   <w:style w:type="paragraph" w:default="1" w:styleId="Normal">
     <w:name w:val="Normal"/>
     <w:qFormat/>
+    <w:rsid w:val="00B50F7A"/>
+    <w:rPr>
+      <w:sz w:val="28"/>
+    </w:rPr>
   </w:style>
   <w:style w:type="paragraph" w:styleId="Heading1">
     <w:name w:val="heading 1"/>

</xml_diff>

<commit_message>
design new level forbiddenland2
</commit_message>
<xml_diff>
--- a/Assets/Assets/Doc/Game Program Doc.docx
+++ b/Assets/Assets/Doc/Game Program Doc.docx
@@ -48,11 +48,13 @@
           <w:pPr>
             <w:pStyle w:val="TOC1"/>
             <w:tabs>
-              <w:tab w:val="left" w:pos="440"/>
+              <w:tab w:val="left" w:pos="480"/>
               <w:tab w:val="right" w:leader="dot" w:pos="9350"/>
             </w:tabs>
             <w:rPr>
               <w:noProof/>
+              <w:sz w:val="24"/>
+              <w:szCs w:val="24"/>
             </w:rPr>
           </w:pPr>
           <w:r>
@@ -64,7 +66,7 @@
           <w:r>
             <w:fldChar w:fldCharType="separate"/>
           </w:r>
-          <w:hyperlink w:anchor="_Toc154523593" w:history="1">
+          <w:hyperlink w:anchor="_Toc161003157" w:history="1">
             <w:r>
               <w:rPr>
                 <w:rStyle w:val="Hyperlink"/>
@@ -75,6 +77,8 @@
             <w:r>
               <w:rPr>
                 <w:noProof/>
+                <w:sz w:val="24"/>
+                <w:szCs w:val="24"/>
               </w:rPr>
               <w:tab/>
             </w:r>
@@ -104,7 +108,7 @@
                 <w:noProof/>
                 <w:webHidden/>
               </w:rPr>
-              <w:instrText xml:space="preserve"> PAGEREF _Toc154523593 \h </w:instrText>
+              <w:instrText xml:space="preserve"> PAGEREF _Toc161003157 \h </w:instrText>
             </w:r>
             <w:r>
               <w:rPr>
@@ -139,17 +143,20 @@
           <w:pPr>
             <w:pStyle w:val="TOC2"/>
             <w:tabs>
-              <w:tab w:val="left" w:pos="660"/>
+              <w:tab w:val="left" w:pos="720"/>
               <w:tab w:val="right" w:leader="dot" w:pos="9350"/>
             </w:tabs>
             <w:rPr>
               <w:noProof/>
+              <w:sz w:val="24"/>
+              <w:szCs w:val="24"/>
             </w:rPr>
           </w:pPr>
-          <w:hyperlink w:anchor="_Toc154523594" w:history="1">
+          <w:hyperlink w:anchor="_Toc161003158" w:history="1">
             <w:r>
               <w:rPr>
                 <w:rStyle w:val="Hyperlink"/>
+                <w:bCs/>
                 <w:noProof/>
               </w:rPr>
               <w:t>a.</w:t>
@@ -157,6 +164,8 @@
             <w:r>
               <w:rPr>
                 <w:noProof/>
+                <w:sz w:val="24"/>
+                <w:szCs w:val="24"/>
               </w:rPr>
               <w:tab/>
             </w:r>
@@ -186,7 +195,7 @@
                 <w:noProof/>
                 <w:webHidden/>
               </w:rPr>
-              <w:instrText xml:space="preserve"> PAGEREF _Toc154523594 \h </w:instrText>
+              <w:instrText xml:space="preserve"> PAGEREF _Toc161003158 \h </w:instrText>
             </w:r>
             <w:r>
               <w:rPr>
@@ -221,17 +230,20 @@
           <w:pPr>
             <w:pStyle w:val="TOC2"/>
             <w:tabs>
-              <w:tab w:val="left" w:pos="660"/>
+              <w:tab w:val="left" w:pos="720"/>
               <w:tab w:val="right" w:leader="dot" w:pos="9350"/>
             </w:tabs>
             <w:rPr>
               <w:noProof/>
+              <w:sz w:val="24"/>
+              <w:szCs w:val="24"/>
             </w:rPr>
           </w:pPr>
-          <w:hyperlink w:anchor="_Toc154523595" w:history="1">
+          <w:hyperlink w:anchor="_Toc161003159" w:history="1">
             <w:r>
               <w:rPr>
                 <w:rStyle w:val="Hyperlink"/>
+                <w:bCs/>
                 <w:noProof/>
               </w:rPr>
               <w:t>b.</w:t>
@@ -239,6 +251,8 @@
             <w:r>
               <w:rPr>
                 <w:noProof/>
+                <w:sz w:val="24"/>
+                <w:szCs w:val="24"/>
               </w:rPr>
               <w:tab/>
             </w:r>
@@ -268,7 +282,7 @@
                 <w:noProof/>
                 <w:webHidden/>
               </w:rPr>
-              <w:instrText xml:space="preserve"> PAGEREF _Toc154523595 \h </w:instrText>
+              <w:instrText xml:space="preserve"> PAGEREF _Toc161003159 \h </w:instrText>
             </w:r>
             <w:r>
               <w:rPr>
@@ -303,17 +317,20 @@
           <w:pPr>
             <w:pStyle w:val="TOC2"/>
             <w:tabs>
-              <w:tab w:val="left" w:pos="660"/>
+              <w:tab w:val="left" w:pos="720"/>
               <w:tab w:val="right" w:leader="dot" w:pos="9350"/>
             </w:tabs>
             <w:rPr>
               <w:noProof/>
+              <w:sz w:val="24"/>
+              <w:szCs w:val="24"/>
             </w:rPr>
           </w:pPr>
-          <w:hyperlink w:anchor="_Toc154523596" w:history="1">
+          <w:hyperlink w:anchor="_Toc161003160" w:history="1">
             <w:r>
               <w:rPr>
                 <w:rStyle w:val="Hyperlink"/>
+                <w:bCs/>
                 <w:noProof/>
               </w:rPr>
               <w:t>c.</w:t>
@@ -321,6 +338,8 @@
             <w:r>
               <w:rPr>
                 <w:noProof/>
+                <w:sz w:val="24"/>
+                <w:szCs w:val="24"/>
               </w:rPr>
               <w:tab/>
             </w:r>
@@ -350,7 +369,7 @@
                 <w:noProof/>
                 <w:webHidden/>
               </w:rPr>
-              <w:instrText xml:space="preserve"> PAGEREF _Toc154523596 \h </w:instrText>
+              <w:instrText xml:space="preserve"> PAGEREF _Toc161003160 \h </w:instrText>
             </w:r>
             <w:r>
               <w:rPr>
@@ -371,6 +390,93 @@
                 <w:webHidden/>
               </w:rPr>
               <w:t>4</w:t>
+            </w:r>
+            <w:r>
+              <w:rPr>
+                <w:noProof/>
+                <w:webHidden/>
+              </w:rPr>
+              <w:fldChar w:fldCharType="end"/>
+            </w:r>
+          </w:hyperlink>
+        </w:p>
+        <w:p>
+          <w:pPr>
+            <w:pStyle w:val="TOC2"/>
+            <w:tabs>
+              <w:tab w:val="left" w:pos="720"/>
+              <w:tab w:val="right" w:leader="dot" w:pos="9350"/>
+            </w:tabs>
+            <w:rPr>
+              <w:noProof/>
+              <w:sz w:val="24"/>
+              <w:szCs w:val="24"/>
+            </w:rPr>
+          </w:pPr>
+          <w:hyperlink w:anchor="_Toc161003161" w:history="1">
+            <w:r>
+              <w:rPr>
+                <w:rStyle w:val="Hyperlink"/>
+                <w:bCs/>
+                <w:noProof/>
+              </w:rPr>
+              <w:t>d.</w:t>
+            </w:r>
+            <w:r>
+              <w:rPr>
+                <w:noProof/>
+                <w:sz w:val="24"/>
+                <w:szCs w:val="24"/>
+              </w:rPr>
+              <w:tab/>
+            </w:r>
+            <w:r>
+              <w:rPr>
+                <w:rStyle w:val="Hyperlink"/>
+                <w:noProof/>
+              </w:rPr>
+              <w:t>Sway Grass</w:t>
+            </w:r>
+            <w:r>
+              <w:rPr>
+                <w:noProof/>
+                <w:webHidden/>
+              </w:rPr>
+              <w:tab/>
+            </w:r>
+            <w:r>
+              <w:rPr>
+                <w:noProof/>
+                <w:webHidden/>
+              </w:rPr>
+              <w:fldChar w:fldCharType="begin"/>
+            </w:r>
+            <w:r>
+              <w:rPr>
+                <w:noProof/>
+                <w:webHidden/>
+              </w:rPr>
+              <w:instrText xml:space="preserve"> PAGEREF _Toc161003161 \h </w:instrText>
+            </w:r>
+            <w:r>
+              <w:rPr>
+                <w:noProof/>
+                <w:webHidden/>
+              </w:rPr>
+            </w:r>
+            <w:r>
+              <w:rPr>
+                <w:noProof/>
+                <w:webHidden/>
+              </w:rPr>
+              <w:fldChar w:fldCharType="separate"/>
+            </w:r>
+            <w:r>
+              <w:rPr>
+                <w:noProof/>
+                <w:webHidden/>
+              </w:rPr>
+              <w:t>5</w:t>
             </w:r>
             <w:r>
               <w:rPr>
@@ -385,14 +491,16 @@
           <w:pPr>
             <w:pStyle w:val="TOC1"/>
             <w:tabs>
-              <w:tab w:val="left" w:pos="440"/>
+              <w:tab w:val="left" w:pos="480"/>
               <w:tab w:val="right" w:leader="dot" w:pos="9350"/>
             </w:tabs>
             <w:rPr>
               <w:noProof/>
+              <w:sz w:val="24"/>
+              <w:szCs w:val="24"/>
             </w:rPr>
           </w:pPr>
-          <w:hyperlink w:anchor="_Toc154523597" w:history="1">
+          <w:hyperlink w:anchor="_Toc161003162" w:history="1">
             <w:r>
               <w:rPr>
                 <w:rStyle w:val="Hyperlink"/>
@@ -403,6 +511,8 @@
             <w:r>
               <w:rPr>
                 <w:noProof/>
+                <w:sz w:val="24"/>
+                <w:szCs w:val="24"/>
               </w:rPr>
               <w:tab/>
             </w:r>
@@ -432,7 +542,7 @@
                 <w:noProof/>
                 <w:webHidden/>
               </w:rPr>
-              <w:instrText xml:space="preserve"> PAGEREF _Toc154523597 \h </w:instrText>
+              <w:instrText xml:space="preserve"> PAGEREF _Toc161003162 \h </w:instrText>
             </w:r>
             <w:r>
               <w:rPr>
@@ -452,7 +562,93 @@
                 <w:noProof/>
                 <w:webHidden/>
               </w:rPr>
-              <w:t>7</w:t>
+              <w:t>8</w:t>
+            </w:r>
+            <w:r>
+              <w:rPr>
+                <w:noProof/>
+                <w:webHidden/>
+              </w:rPr>
+              <w:fldChar w:fldCharType="end"/>
+            </w:r>
+          </w:hyperlink>
+        </w:p>
+        <w:p>
+          <w:pPr>
+            <w:pStyle w:val="TOC1"/>
+            <w:tabs>
+              <w:tab w:val="left" w:pos="480"/>
+              <w:tab w:val="right" w:leader="dot" w:pos="9350"/>
+            </w:tabs>
+            <w:rPr>
+              <w:noProof/>
+              <w:sz w:val="24"/>
+              <w:szCs w:val="24"/>
+            </w:rPr>
+          </w:pPr>
+          <w:hyperlink w:anchor="_Toc161003163" w:history="1">
+            <w:r>
+              <w:rPr>
+                <w:rStyle w:val="Hyperlink"/>
+                <w:noProof/>
+              </w:rPr>
+              <w:t>3.</w:t>
+            </w:r>
+            <w:r>
+              <w:rPr>
+                <w:noProof/>
+                <w:sz w:val="24"/>
+                <w:szCs w:val="24"/>
+              </w:rPr>
+              <w:tab/>
+            </w:r>
+            <w:r>
+              <w:rPr>
+                <w:rStyle w:val="Hyperlink"/>
+                <w:noProof/>
+              </w:rPr>
+              <w:t>Build</w:t>
+            </w:r>
+            <w:r>
+              <w:rPr>
+                <w:noProof/>
+                <w:webHidden/>
+              </w:rPr>
+              <w:tab/>
+            </w:r>
+            <w:r>
+              <w:rPr>
+                <w:noProof/>
+                <w:webHidden/>
+              </w:rPr>
+              <w:fldChar w:fldCharType="begin"/>
+            </w:r>
+            <w:r>
+              <w:rPr>
+                <w:noProof/>
+                <w:webHidden/>
+              </w:rPr>
+              <w:instrText xml:space="preserve"> PAGEREF _Toc161003163 \h </w:instrText>
+            </w:r>
+            <w:r>
+              <w:rPr>
+                <w:noProof/>
+                <w:webHidden/>
+              </w:rPr>
+            </w:r>
+            <w:r>
+              <w:rPr>
+                <w:noProof/>
+                <w:webHidden/>
+              </w:rPr>
+              <w:fldChar w:fldCharType="separate"/>
+            </w:r>
+            <w:r>
+              <w:rPr>
+                <w:noProof/>
+                <w:webHidden/>
+              </w:rPr>
+              <w:t>9</w:t>
             </w:r>
             <w:r>
               <w:rPr>
@@ -502,7 +698,7 @@
           <w:numId w:val="2"/>
         </w:numPr>
       </w:pPr>
-      <w:bookmarkStart w:id="0" w:name="_Toc154523593"/>
+      <w:bookmarkStart w:id="0" w:name="_Toc161003157"/>
       <w:r>
         <w:t>Assets</w:t>
       </w:r>
@@ -516,7 +712,7 @@
           <w:numId w:val="4"/>
         </w:numPr>
       </w:pPr>
-      <w:bookmarkStart w:id="1" w:name="_Toc154523594"/>
+      <w:bookmarkStart w:id="1" w:name="_Toc161003158"/>
       <w:r>
         <w:t>Adding new enemy</w:t>
       </w:r>
@@ -532,7 +728,21 @@
         <w:rPr>
           <w:szCs w:val="28"/>
         </w:rPr>
-        <w:t>Step 1: Duplicating all the animation clips from the sprite (aesprite file)</w:t>
+        <w:t>Step 1: Duplicating all the animation clips from the sprite (</w:t>
+      </w:r>
+      <w:proofErr w:type="spellStart"/>
+      <w:r>
+        <w:rPr>
+          <w:szCs w:val="28"/>
+        </w:rPr>
+        <w:t>aesprite</w:t>
+      </w:r>
+      <w:proofErr w:type="spellEnd"/>
+      <w:r>
+        <w:rPr>
+          <w:szCs w:val="28"/>
+        </w:rPr>
+        <w:t xml:space="preserve"> file)</w:t>
       </w:r>
     </w:p>
     <w:p>
@@ -710,6 +920,7 @@
         <w:rPr>
           <w:szCs w:val="28"/>
         </w:rPr>
+        <w:lastRenderedPageBreak/>
         <w:t xml:space="preserve">Step 3: Adding and creating behavior tree (enemy components) </w:t>
       </w:r>
     </w:p>
@@ -723,7 +934,6 @@
         <w:rPr>
           <w:szCs w:val="28"/>
         </w:rPr>
-        <w:lastRenderedPageBreak/>
         <w:t xml:space="preserve">Step 4: Creating a prefab from that. </w:t>
       </w:r>
     </w:p>
@@ -744,8 +954,46 @@
         <w:rPr>
           <w:szCs w:val="28"/>
         </w:rPr>
-        <w:t>Note: Finishing 1 enemy behaviour before creating new one, because that will effect other behaviour</w:t>
-      </w:r>
+        <w:t xml:space="preserve">Note: Finishing 1 enemy </w:t>
+      </w:r>
+      <w:proofErr w:type="spellStart"/>
+      <w:r>
+        <w:rPr>
+          <w:szCs w:val="28"/>
+        </w:rPr>
+        <w:t>behaviour</w:t>
+      </w:r>
+      <w:proofErr w:type="spellEnd"/>
+      <w:r>
+        <w:rPr>
+          <w:szCs w:val="28"/>
+        </w:rPr>
+        <w:t xml:space="preserve"> before creating new one, because that will </w:t>
+      </w:r>
+      <w:proofErr w:type="spellStart"/>
+      <w:proofErr w:type="gramStart"/>
+      <w:r>
+        <w:rPr>
+          <w:szCs w:val="28"/>
+        </w:rPr>
+        <w:t>effect</w:t>
+      </w:r>
+      <w:proofErr w:type="spellEnd"/>
+      <w:proofErr w:type="gramEnd"/>
+      <w:r>
+        <w:rPr>
+          <w:szCs w:val="28"/>
+        </w:rPr>
+        <w:t xml:space="preserve"> other </w:t>
+      </w:r>
+      <w:proofErr w:type="spellStart"/>
+      <w:r>
+        <w:rPr>
+          <w:szCs w:val="28"/>
+        </w:rPr>
+        <w:t>behaviour</w:t>
+      </w:r>
+      <w:proofErr w:type="spellEnd"/>
     </w:p>
     <w:p>
       <w:pPr>
@@ -769,11 +1017,16 @@
           <w:numId w:val="4"/>
         </w:numPr>
       </w:pPr>
-      <w:bookmarkStart w:id="2" w:name="_Toc154523595"/>
-      <w:r>
-        <w:t>Adding new vfx</w:t>
+      <w:bookmarkStart w:id="2" w:name="_Toc161003159"/>
+      <w:r>
+        <w:t xml:space="preserve">Adding new </w:t>
+      </w:r>
+      <w:proofErr w:type="spellStart"/>
+      <w:r>
+        <w:t>vfx</w:t>
       </w:r>
       <w:bookmarkEnd w:id="2"/>
+      <w:proofErr w:type="spellEnd"/>
     </w:p>
     <w:p/>
     <w:p>
@@ -786,13 +1039,41 @@
         <w:rPr>
           <w:szCs w:val="28"/>
         </w:rPr>
-        <w:t>Step 1: Duplicating all the animation clips from the sprite (asesprite file)</w:t>
-      </w:r>
-      <w:r>
-        <w:rPr>
-          <w:szCs w:val="28"/>
-        </w:rPr>
-        <w:t xml:space="preserve"> (if the vfx has animator)</w:t>
+        <w:t>Step 1: Duplicating all the animation clips from the sprite (</w:t>
+      </w:r>
+      <w:proofErr w:type="spellStart"/>
+      <w:r>
+        <w:rPr>
+          <w:szCs w:val="28"/>
+        </w:rPr>
+        <w:t>asesprite</w:t>
+      </w:r>
+      <w:proofErr w:type="spellEnd"/>
+      <w:r>
+        <w:rPr>
+          <w:szCs w:val="28"/>
+        </w:rPr>
+        <w:t xml:space="preserve"> file)</w:t>
+      </w:r>
+      <w:r>
+        <w:rPr>
+          <w:szCs w:val="28"/>
+        </w:rPr>
+        <w:t xml:space="preserve"> (if the </w:t>
+      </w:r>
+      <w:proofErr w:type="spellStart"/>
+      <w:r>
+        <w:rPr>
+          <w:szCs w:val="28"/>
+        </w:rPr>
+        <w:t>vfx</w:t>
+      </w:r>
+      <w:proofErr w:type="spellEnd"/>
+      <w:r>
+        <w:rPr>
+          <w:szCs w:val="28"/>
+        </w:rPr>
+        <w:t xml:space="preserve"> has animator)</w:t>
       </w:r>
     </w:p>
     <w:p>
@@ -882,20 +1163,48 @@
         <w:rPr>
           <w:szCs w:val="28"/>
         </w:rPr>
-        <w:t>Step 3: Adding and creating animator, etc, …</w:t>
-      </w:r>
-    </w:p>
-    <w:p>
-      <w:pPr>
-        <w:rPr>
-          <w:szCs w:val="28"/>
-        </w:rPr>
-      </w:pPr>
-      <w:r>
-        <w:rPr>
-          <w:szCs w:val="28"/>
-        </w:rPr>
-        <w:t>Step 4: Set and adjust VFX Scriptable Object (position, rotation, sprite and animator created)</w:t>
+        <w:t xml:space="preserve">Step 3: Adding and creating animator, </w:t>
+      </w:r>
+      <w:proofErr w:type="spellStart"/>
+      <w:r>
+        <w:rPr>
+          <w:szCs w:val="28"/>
+        </w:rPr>
+        <w:t>etc</w:t>
+      </w:r>
+      <w:proofErr w:type="spellEnd"/>
+      <w:r>
+        <w:rPr>
+          <w:szCs w:val="28"/>
+        </w:rPr>
+        <w:t>, …</w:t>
+      </w:r>
+    </w:p>
+    <w:p>
+      <w:pPr>
+        <w:rPr>
+          <w:szCs w:val="28"/>
+        </w:rPr>
+      </w:pPr>
+      <w:r>
+        <w:rPr>
+          <w:szCs w:val="28"/>
+        </w:rPr>
+        <w:t xml:space="preserve">Step 4: Set and adjust VFX Scriptable Object (position, rotation, </w:t>
+      </w:r>
+      <w:proofErr w:type="gramStart"/>
+      <w:r>
+        <w:rPr>
+          <w:szCs w:val="28"/>
+        </w:rPr>
+        <w:t>sprite</w:t>
+      </w:r>
+      <w:proofErr w:type="gramEnd"/>
+      <w:r>
+        <w:rPr>
+          <w:szCs w:val="28"/>
+        </w:rPr>
+        <w:t xml:space="preserve"> and animator created)</w:t>
       </w:r>
     </w:p>
     <w:p>
@@ -941,11 +1250,19 @@
         </w:rPr>
         <w:t xml:space="preserve"> it is diff from the normal </w:t>
       </w:r>
-      <w:r>
-        <w:rPr>
-          <w:szCs w:val="28"/>
-        </w:rPr>
-        <w:t>vfx)</w:t>
+      <w:proofErr w:type="spellStart"/>
+      <w:r>
+        <w:rPr>
+          <w:szCs w:val="28"/>
+        </w:rPr>
+        <w:t>vfx</w:t>
+      </w:r>
+      <w:proofErr w:type="spellEnd"/>
+      <w:r>
+        <w:rPr>
+          <w:szCs w:val="28"/>
+        </w:rPr>
+        <w:t>)</w:t>
       </w:r>
     </w:p>
     <w:p>
@@ -999,7 +1316,7 @@
           <w:numId w:val="4"/>
         </w:numPr>
       </w:pPr>
-      <w:bookmarkStart w:id="3" w:name="_Toc154523596"/>
+      <w:bookmarkStart w:id="3" w:name="_Toc161003160"/>
       <w:r>
         <w:t xml:space="preserve">Adding new </w:t>
       </w:r>
@@ -1025,7 +1342,21 @@
         <w:rPr>
           <w:szCs w:val="28"/>
         </w:rPr>
-        <w:t xml:space="preserve">Updating in ItemDatabase </w:t>
+        <w:t xml:space="preserve">Updating in </w:t>
+      </w:r>
+      <w:proofErr w:type="spellStart"/>
+      <w:r>
+        <w:rPr>
+          <w:szCs w:val="28"/>
+        </w:rPr>
+        <w:t>ItemDatabase</w:t>
+      </w:r>
+      <w:proofErr w:type="spellEnd"/>
+      <w:r>
+        <w:rPr>
+          <w:szCs w:val="28"/>
+        </w:rPr>
+        <w:t xml:space="preserve"> </w:t>
       </w:r>
       <w:r>
         <w:rPr>
@@ -1186,8 +1517,16 @@
         <w:rPr>
           <w:szCs w:val="28"/>
         </w:rPr>
-        <w:t>Step 3: The new item will be in this path</w:t>
-      </w:r>
+        <w:t xml:space="preserve">Step 3: The new item will be in this </w:t>
+      </w:r>
+      <w:proofErr w:type="gramStart"/>
+      <w:r>
+        <w:rPr>
+          <w:szCs w:val="28"/>
+        </w:rPr>
+        <w:t>path</w:t>
+      </w:r>
+      <w:proofErr w:type="gramEnd"/>
     </w:p>
     <w:p>
       <w:pPr>
@@ -1260,9 +1599,11 @@
           <w:numId w:val="4"/>
         </w:numPr>
       </w:pPr>
+      <w:bookmarkStart w:id="4" w:name="_Toc161003161"/>
       <w:r>
         <w:t>Sway Grass</w:t>
       </w:r>
+      <w:bookmarkEnd w:id="4"/>
     </w:p>
     <w:p/>
     <w:p>
@@ -1504,6 +1845,128 @@
     </w:p>
     <w:p>
       <w:pPr>
+        <w:pStyle w:val="ListParagraph"/>
+        <w:numPr>
+          <w:ilvl w:val="0"/>
+          <w:numId w:val="4"/>
+        </w:numPr>
+        <w:rPr>
+          <w:b/>
+          <w:bCs/>
+          <w:szCs w:val="28"/>
+        </w:rPr>
+      </w:pPr>
+      <w:r>
+        <w:rPr>
+          <w:b/>
+          <w:bCs/>
+          <w:szCs w:val="28"/>
+        </w:rPr>
+        <w:lastRenderedPageBreak/>
+        <w:t>Adding</w:t>
+      </w:r>
+      <w:r>
+        <w:rPr>
+          <w:b/>
+          <w:bCs/>
+          <w:szCs w:val="28"/>
+        </w:rPr>
+        <w:t xml:space="preserve"> new scene</w:t>
+      </w:r>
+    </w:p>
+    <w:p>
+      <w:pPr>
+        <w:rPr>
+          <w:szCs w:val="28"/>
+        </w:rPr>
+      </w:pPr>
+      <w:r>
+        <w:rPr>
+          <w:szCs w:val="28"/>
+        </w:rPr>
+        <w:t xml:space="preserve">Step 1: Adding </w:t>
+      </w:r>
+      <w:r>
+        <w:rPr>
+          <w:b/>
+          <w:bCs/>
+          <w:szCs w:val="28"/>
+        </w:rPr>
+        <w:t>exit id</w:t>
+      </w:r>
+      <w:r>
+        <w:rPr>
+          <w:szCs w:val="28"/>
+        </w:rPr>
+        <w:t xml:space="preserve"> in </w:t>
+      </w:r>
+      <w:r>
+        <w:rPr>
+          <w:b/>
+          <w:bCs/>
+          <w:szCs w:val="28"/>
+        </w:rPr>
+        <w:t>clockwise</w:t>
+      </w:r>
+      <w:r>
+        <w:rPr>
+          <w:szCs w:val="28"/>
+        </w:rPr>
+        <w:t xml:space="preserve"> direction.</w:t>
+      </w:r>
+    </w:p>
+    <w:p>
+      <w:pPr>
+        <w:ind w:left="360"/>
+        <w:rPr>
+          <w:sz w:val="32"/>
+          <w:szCs w:val="32"/>
+        </w:rPr>
+      </w:pPr>
+      <w:r>
+        <w:rPr>
+          <w:sz w:val="32"/>
+          <w:szCs w:val="32"/>
+        </w:rPr>
+        <w:drawing>
+          <wp:inline distT="0" distB="0" distL="0" distR="0" wp14:anchorId="59D07B8F" wp14:editId="27C1F929">
+            <wp:extent cx="5943600" cy="3205480"/>
+            <wp:effectExtent l="0" t="0" r="0" b="0"/>
+            <wp:docPr id="1584122584" name="Picture 1"/>
+            <wp:cNvGraphicFramePr>
+              <a:graphicFrameLocks xmlns:a="http://schemas.openxmlformats.org/drawingml/2006/main" noChangeAspect="1"/>
+            </wp:cNvGraphicFramePr>
+            <a:graphic xmlns:a="http://schemas.openxmlformats.org/drawingml/2006/main">
+              <a:graphicData uri="http://schemas.openxmlformats.org/drawingml/2006/picture">
+                <pic:pic xmlns:pic="http://schemas.openxmlformats.org/drawingml/2006/picture">
+                  <pic:nvPicPr>
+                    <pic:cNvPr id="1584122584" name=""/>
+                    <pic:cNvPicPr/>
+                  </pic:nvPicPr>
+                  <pic:blipFill>
+                    <a:blip r:embed="rId15"/>
+                    <a:stretch>
+                      <a:fillRect/>
+                    </a:stretch>
+                  </pic:blipFill>
+                  <pic:spPr>
+                    <a:xfrm>
+                      <a:off x="0" y="0"/>
+                      <a:ext cx="5943600" cy="3205480"/>
+                    </a:xfrm>
+                    <a:prstGeom prst="rect">
+                      <a:avLst/>
+                    </a:prstGeom>
+                  </pic:spPr>
+                </pic:pic>
+              </a:graphicData>
+            </a:graphic>
+          </wp:inline>
+        </w:drawing>
+      </w:r>
+    </w:p>
+    <w:p>
+      <w:pPr>
         <w:rPr>
           <w:szCs w:val="28"/>
         </w:rPr>
@@ -1594,13 +2057,14 @@
           <w:numId w:val="2"/>
         </w:numPr>
       </w:pPr>
-      <w:bookmarkStart w:id="4" w:name="_Naming_conventions:"/>
-      <w:bookmarkStart w:id="5" w:name="_Toc154523597"/>
-      <w:bookmarkEnd w:id="4"/>
-      <w:r>
+      <w:bookmarkStart w:id="5" w:name="_Naming_conventions:"/>
+      <w:bookmarkStart w:id="6" w:name="_Toc161003162"/>
+      <w:bookmarkEnd w:id="5"/>
+      <w:r>
+        <w:lastRenderedPageBreak/>
         <w:t>Naming conventions:</w:t>
       </w:r>
-      <w:bookmarkEnd w:id="5"/>
+      <w:bookmarkEnd w:id="6"/>
     </w:p>
     <w:p/>
     <w:p>
@@ -1630,7 +2094,7 @@
                     <pic:cNvPicPr/>
                   </pic:nvPicPr>
                   <pic:blipFill>
-                    <a:blip r:embed="rId15"/>
+                    <a:blip r:embed="rId16"/>
                     <a:stretch>
                       <a:fillRect/>
                     </a:stretch>
@@ -1686,7 +2150,7 @@
                     <pic:cNvPicPr/>
                   </pic:nvPicPr>
                   <pic:blipFill>
-                    <a:blip r:embed="rId16"/>
+                    <a:blip r:embed="rId17"/>
                     <a:stretch>
                       <a:fillRect/>
                     </a:stretch>
@@ -1741,6 +2205,89 @@
           <w:szCs w:val="28"/>
         </w:rPr>
       </w:pPr>
+      <w:r>
+        <w:rPr>
+          <w:szCs w:val="28"/>
+        </w:rPr>
+        <w:t>\\</w:t>
+      </w:r>
+    </w:p>
+    <w:p>
+      <w:pPr>
+        <w:rPr>
+          <w:szCs w:val="28"/>
+        </w:rPr>
+      </w:pPr>
+    </w:p>
+    <w:p>
+      <w:pPr>
+        <w:rPr>
+          <w:szCs w:val="28"/>
+        </w:rPr>
+      </w:pPr>
+    </w:p>
+    <w:p>
+      <w:pPr>
+        <w:rPr>
+          <w:szCs w:val="28"/>
+        </w:rPr>
+      </w:pPr>
+    </w:p>
+    <w:p>
+      <w:pPr>
+        <w:rPr>
+          <w:szCs w:val="28"/>
+        </w:rPr>
+      </w:pPr>
+    </w:p>
+    <w:p>
+      <w:pPr>
+        <w:rPr>
+          <w:szCs w:val="28"/>
+        </w:rPr>
+      </w:pPr>
+    </w:p>
+    <w:p>
+      <w:pPr>
+        <w:rPr>
+          <w:szCs w:val="28"/>
+        </w:rPr>
+      </w:pPr>
+    </w:p>
+    <w:p>
+      <w:pPr>
+        <w:rPr>
+          <w:szCs w:val="28"/>
+        </w:rPr>
+      </w:pPr>
+    </w:p>
+    <w:p>
+      <w:pPr>
+        <w:rPr>
+          <w:szCs w:val="28"/>
+        </w:rPr>
+      </w:pPr>
+    </w:p>
+    <w:p>
+      <w:pPr>
+        <w:rPr>
+          <w:szCs w:val="28"/>
+        </w:rPr>
+      </w:pPr>
+    </w:p>
+    <w:p>
+      <w:pPr>
+        <w:rPr>
+          <w:szCs w:val="28"/>
+        </w:rPr>
+      </w:pPr>
+    </w:p>
+    <w:p>
+      <w:pPr>
+        <w:rPr>
+          <w:szCs w:val="28"/>
+        </w:rPr>
+      </w:pPr>
     </w:p>
     <w:p>
       <w:pPr>
@@ -1750,10 +2297,12 @@
           <w:numId w:val="2"/>
         </w:numPr>
       </w:pPr>
+      <w:bookmarkStart w:id="7" w:name="_Toc161003163"/>
       <w:r>
         <w:lastRenderedPageBreak/>
         <w:t>Build</w:t>
       </w:r>
+      <w:bookmarkEnd w:id="7"/>
     </w:p>
     <w:p/>
     <w:p>
@@ -1798,7 +2347,7 @@
                     <pic:cNvPicPr/>
                   </pic:nvPicPr>
                   <pic:blipFill>
-                    <a:blip r:embed="rId17"/>
+                    <a:blip r:embed="rId18"/>
                     <a:stretch>
                       <a:fillRect/>
                     </a:stretch>
@@ -2571,8 +3120,8 @@
   <w:abstractNum w:abstractNumId="8" w15:restartNumberingAfterBreak="0">
     <w:nsid w:val="7B571898"/>
     <w:multiLevelType w:val="hybridMultilevel"/>
-    <w:tmpl w:val="829636B2"/>
-    <w:lvl w:ilvl="0" w:tplc="04090019">
+    <w:tmpl w:val="B510986E"/>
+    <w:lvl w:ilvl="0" w:tplc="2F4CE056">
       <w:start w:val="1"/>
       <w:numFmt w:val="lowerLetter"/>
       <w:lvlText w:val="%1."/>
@@ -2580,6 +3129,10 @@
       <w:pPr>
         <w:ind w:left="720" w:hanging="360"/>
       </w:pPr>
+      <w:rPr>
+        <w:b/>
+        <w:bCs/>
+      </w:rPr>
     </w:lvl>
     <w:lvl w:ilvl="1" w:tplc="04090019" w:tentative="1">
       <w:start w:val="1"/>

</xml_diff>

<commit_message>
adding combat node and appear node
combat collider: turn on and off combat collider (for attack and being attacked)
appear node : turn on or off appearance
</commit_message>
<xml_diff>
--- a/Assets/Assets/Doc/Game Program Doc.docx
+++ b/Assets/Assets/Doc/Game Program Doc.docx
@@ -728,21 +728,7 @@
         <w:rPr>
           <w:szCs w:val="28"/>
         </w:rPr>
-        <w:t>Step 1: Duplicating all the animation clips from the sprite (</w:t>
-      </w:r>
-      <w:proofErr w:type="spellStart"/>
-      <w:r>
-        <w:rPr>
-          <w:szCs w:val="28"/>
-        </w:rPr>
-        <w:t>aesprite</w:t>
-      </w:r>
-      <w:proofErr w:type="spellEnd"/>
-      <w:r>
-        <w:rPr>
-          <w:szCs w:val="28"/>
-        </w:rPr>
-        <w:t xml:space="preserve"> file)</w:t>
+        <w:t>Step 1: Duplicating all the animation clips from the sprite (aesprite file)</w:t>
       </w:r>
     </w:p>
     <w:p>
@@ -954,46 +940,8 @@
         <w:rPr>
           <w:szCs w:val="28"/>
         </w:rPr>
-        <w:t xml:space="preserve">Note: Finishing 1 enemy </w:t>
-      </w:r>
-      <w:proofErr w:type="spellStart"/>
-      <w:r>
-        <w:rPr>
-          <w:szCs w:val="28"/>
-        </w:rPr>
-        <w:t>behaviour</w:t>
-      </w:r>
-      <w:proofErr w:type="spellEnd"/>
-      <w:r>
-        <w:rPr>
-          <w:szCs w:val="28"/>
-        </w:rPr>
-        <w:t xml:space="preserve"> before creating new one, because that will </w:t>
-      </w:r>
-      <w:proofErr w:type="spellStart"/>
-      <w:proofErr w:type="gramStart"/>
-      <w:r>
-        <w:rPr>
-          <w:szCs w:val="28"/>
-        </w:rPr>
-        <w:t>effect</w:t>
-      </w:r>
-      <w:proofErr w:type="spellEnd"/>
-      <w:proofErr w:type="gramEnd"/>
-      <w:r>
-        <w:rPr>
-          <w:szCs w:val="28"/>
-        </w:rPr>
-        <w:t xml:space="preserve"> other </w:t>
-      </w:r>
-      <w:proofErr w:type="spellStart"/>
-      <w:r>
-        <w:rPr>
-          <w:szCs w:val="28"/>
-        </w:rPr>
-        <w:t>behaviour</w:t>
-      </w:r>
-      <w:proofErr w:type="spellEnd"/>
+        <w:t>Note: Finishing 1 enemy behaviour before creating new one, because that will effect other behaviour</w:t>
+      </w:r>
     </w:p>
     <w:p>
       <w:pPr>
@@ -1019,14 +967,9 @@
       </w:pPr>
       <w:bookmarkStart w:id="2" w:name="_Toc161003159"/>
       <w:r>
-        <w:t xml:space="preserve">Adding new </w:t>
-      </w:r>
-      <w:proofErr w:type="spellStart"/>
-      <w:r>
-        <w:t>vfx</w:t>
+        <w:t>Adding new vfx</w:t>
       </w:r>
       <w:bookmarkEnd w:id="2"/>
-      <w:proofErr w:type="spellEnd"/>
     </w:p>
     <w:p/>
     <w:p>
@@ -1039,41 +982,13 @@
         <w:rPr>
           <w:szCs w:val="28"/>
         </w:rPr>
-        <w:t>Step 1: Duplicating all the animation clips from the sprite (</w:t>
-      </w:r>
-      <w:proofErr w:type="spellStart"/>
-      <w:r>
-        <w:rPr>
-          <w:szCs w:val="28"/>
-        </w:rPr>
-        <w:t>asesprite</w:t>
-      </w:r>
-      <w:proofErr w:type="spellEnd"/>
-      <w:r>
-        <w:rPr>
-          <w:szCs w:val="28"/>
-        </w:rPr>
-        <w:t xml:space="preserve"> file)</w:t>
-      </w:r>
-      <w:r>
-        <w:rPr>
-          <w:szCs w:val="28"/>
-        </w:rPr>
-        <w:t xml:space="preserve"> (if the </w:t>
-      </w:r>
-      <w:proofErr w:type="spellStart"/>
-      <w:r>
-        <w:rPr>
-          <w:szCs w:val="28"/>
-        </w:rPr>
-        <w:t>vfx</w:t>
-      </w:r>
-      <w:proofErr w:type="spellEnd"/>
-      <w:r>
-        <w:rPr>
-          <w:szCs w:val="28"/>
-        </w:rPr>
-        <w:t xml:space="preserve"> has animator)</w:t>
+        <w:t>Step 1: Duplicating all the animation clips from the sprite (asesprite file)</w:t>
+      </w:r>
+      <w:r>
+        <w:rPr>
+          <w:szCs w:val="28"/>
+        </w:rPr>
+        <w:t xml:space="preserve"> (if the vfx has animator)</w:t>
       </w:r>
     </w:p>
     <w:p>
@@ -1163,48 +1078,20 @@
         <w:rPr>
           <w:szCs w:val="28"/>
         </w:rPr>
-        <w:t xml:space="preserve">Step 3: Adding and creating animator, </w:t>
-      </w:r>
-      <w:proofErr w:type="spellStart"/>
-      <w:r>
-        <w:rPr>
-          <w:szCs w:val="28"/>
-        </w:rPr>
-        <w:t>etc</w:t>
-      </w:r>
-      <w:proofErr w:type="spellEnd"/>
-      <w:r>
-        <w:rPr>
-          <w:szCs w:val="28"/>
-        </w:rPr>
-        <w:t>, …</w:t>
-      </w:r>
-    </w:p>
-    <w:p>
-      <w:pPr>
-        <w:rPr>
-          <w:szCs w:val="28"/>
-        </w:rPr>
-      </w:pPr>
-      <w:r>
-        <w:rPr>
-          <w:szCs w:val="28"/>
-        </w:rPr>
-        <w:t xml:space="preserve">Step 4: Set and adjust VFX Scriptable Object (position, rotation, </w:t>
-      </w:r>
-      <w:proofErr w:type="gramStart"/>
-      <w:r>
-        <w:rPr>
-          <w:szCs w:val="28"/>
-        </w:rPr>
-        <w:t>sprite</w:t>
-      </w:r>
-      <w:proofErr w:type="gramEnd"/>
-      <w:r>
-        <w:rPr>
-          <w:szCs w:val="28"/>
-        </w:rPr>
-        <w:t xml:space="preserve"> and animator created)</w:t>
+        <w:t>Step 3: Adding and creating animator, etc, …</w:t>
+      </w:r>
+    </w:p>
+    <w:p>
+      <w:pPr>
+        <w:rPr>
+          <w:szCs w:val="28"/>
+        </w:rPr>
+      </w:pPr>
+      <w:r>
+        <w:rPr>
+          <w:szCs w:val="28"/>
+        </w:rPr>
+        <w:t>Step 4: Set and adjust VFX Scriptable Object (position, rotation, sprite and animator created)</w:t>
       </w:r>
     </w:p>
     <w:p>
@@ -1250,19 +1137,11 @@
         </w:rPr>
         <w:t xml:space="preserve"> it is diff from the normal </w:t>
       </w:r>
-      <w:proofErr w:type="spellStart"/>
-      <w:r>
-        <w:rPr>
-          <w:szCs w:val="28"/>
-        </w:rPr>
-        <w:t>vfx</w:t>
-      </w:r>
-      <w:proofErr w:type="spellEnd"/>
-      <w:r>
-        <w:rPr>
-          <w:szCs w:val="28"/>
-        </w:rPr>
-        <w:t>)</w:t>
+      <w:r>
+        <w:rPr>
+          <w:szCs w:val="28"/>
+        </w:rPr>
+        <w:t>vfx)</w:t>
       </w:r>
     </w:p>
     <w:p>
@@ -1342,21 +1221,7 @@
         <w:rPr>
           <w:szCs w:val="28"/>
         </w:rPr>
-        <w:t xml:space="preserve">Updating in </w:t>
-      </w:r>
-      <w:proofErr w:type="spellStart"/>
-      <w:r>
-        <w:rPr>
-          <w:szCs w:val="28"/>
-        </w:rPr>
-        <w:t>ItemDatabase</w:t>
-      </w:r>
-      <w:proofErr w:type="spellEnd"/>
-      <w:r>
-        <w:rPr>
-          <w:szCs w:val="28"/>
-        </w:rPr>
-        <w:t xml:space="preserve"> </w:t>
+        <w:t xml:space="preserve">Updating in ItemDatabase </w:t>
       </w:r>
       <w:r>
         <w:rPr>
@@ -1517,16 +1382,8 @@
         <w:rPr>
           <w:szCs w:val="28"/>
         </w:rPr>
-        <w:t xml:space="preserve">Step 3: The new item will be in this </w:t>
-      </w:r>
-      <w:proofErr w:type="gramStart"/>
-      <w:r>
-        <w:rPr>
-          <w:szCs w:val="28"/>
-        </w:rPr>
-        <w:t>path</w:t>
-      </w:r>
-      <w:proofErr w:type="gramEnd"/>
+        <w:t>Step 3: The new item will be in this path</w:t>
+      </w:r>
     </w:p>
     <w:p>
       <w:pPr>
@@ -2005,6 +1862,7 @@
       </w:pPr>
       <w:r>
         <w:rPr>
+          <w:noProof/>
           <w:szCs w:val="28"/>
         </w:rPr>
         <w:drawing>
@@ -2090,6 +1948,7 @@
       </w:pPr>
       <w:r>
         <w:rPr>
+          <w:noProof/>
           <w:szCs w:val="28"/>
         </w:rPr>
         <w:lastRenderedPageBreak/>
@@ -2151,6 +2010,7 @@
       </w:r>
       <w:r>
         <w:rPr>
+          <w:noProof/>
           <w:szCs w:val="28"/>
         </w:rPr>
         <w:drawing>
@@ -2334,14 +2194,13 @@
       </w:pPr>
       <w:r>
         <w:rPr>
-          <w:noProof/>
           <w:szCs w:val="28"/>
         </w:rPr>
         <w:drawing>
-          <wp:inline distT="0" distB="0" distL="0" distR="0" wp14:anchorId="53288675" wp14:editId="54BB0F4B">
-            <wp:extent cx="4237087" cy="1135478"/>
-            <wp:effectExtent l="0" t="0" r="0" b="7620"/>
-            <wp:docPr id="1714368436" name="Picture 1" descr="A screen shot of a computer program&#10;&#10;Description automatically generated"/>
+          <wp:inline distT="0" distB="0" distL="0" distR="0" wp14:anchorId="1F843131" wp14:editId="2D5FF427">
+            <wp:extent cx="3734124" cy="1867062"/>
+            <wp:effectExtent l="0" t="0" r="0" b="0"/>
+            <wp:docPr id="16871207" name="Picture 1"/>
             <wp:cNvGraphicFramePr>
               <a:graphicFrameLocks xmlns:a="http://schemas.openxmlformats.org/drawingml/2006/main" noChangeAspect="1"/>
             </wp:cNvGraphicFramePr>
@@ -2349,7 +2208,7 @@
               <a:graphicData uri="http://schemas.openxmlformats.org/drawingml/2006/picture">
                 <pic:pic xmlns:pic="http://schemas.openxmlformats.org/drawingml/2006/picture">
                   <pic:nvPicPr>
-                    <pic:cNvPr id="1714368436" name="Picture 1" descr="A screen shot of a computer program&#10;&#10;Description automatically generated"/>
+                    <pic:cNvPr id="16871207" name=""/>
                     <pic:cNvPicPr/>
                   </pic:nvPicPr>
                   <pic:blipFill>
@@ -2361,7 +2220,7 @@
                   <pic:spPr>
                     <a:xfrm>
                       <a:off x="0" y="0"/>
-                      <a:ext cx="4237087" cy="1135478"/>
+                      <a:ext cx="3734124" cy="1867062"/>
                     </a:xfrm>
                     <a:prstGeom prst="rect">
                       <a:avLst/>
@@ -2558,7 +2417,6 @@
       </w:pPr>
       <w:bookmarkStart w:id="7" w:name="_Toc161003163"/>
       <w:r>
-        <w:lastRenderedPageBreak/>
         <w:t>Build</w:t>
       </w:r>
       <w:bookmarkEnd w:id="7"/>
@@ -4112,6 +3970,18 @@
       <w:ind w:left="220"/>
     </w:pPr>
   </w:style>
+  <w:style w:type="character" w:styleId="FollowedHyperlink">
+    <w:name w:val="FollowedHyperlink"/>
+    <w:basedOn w:val="DefaultParagraphFont"/>
+    <w:uiPriority w:val="99"/>
+    <w:semiHidden/>
+    <w:unhideWhenUsed/>
+    <w:rsid w:val="00B376FB"/>
+    <w:rPr>
+      <w:color w:val="954F72" w:themeColor="followedHyperlink"/>
+      <w:u w:val="single"/>
+    </w:rPr>
+  </w:style>
 </w:styles>
 </file>
 

</xml_diff>

<commit_message>
adding blur to adding depth to game
</commit_message>
<xml_diff>
--- a/Assets/Assets/Doc/Game Program Doc.docx
+++ b/Assets/Assets/Doc/Game Program Doc.docx
@@ -1,6 +1,6 @@
 
 <file path=word/document.xml><?xml version="1.0" encoding="utf-8"?>
-<w:document xmlns:wpc="http://schemas.microsoft.com/office/word/2010/wordprocessingCanvas" xmlns:cx="http://schemas.microsoft.com/office/drawing/2014/chartex" xmlns:cx1="http://schemas.microsoft.com/office/drawing/2015/9/8/chartex" xmlns:cx2="http://schemas.microsoft.com/office/drawing/2015/10/21/chartex" xmlns:cx3="http://schemas.microsoft.com/office/drawing/2016/5/9/chartex" xmlns:cx4="http://schemas.microsoft.com/office/drawing/2016/5/10/chartex" xmlns:cx5="http://schemas.microsoft.com/office/drawing/2016/5/11/chartex" xmlns:cx6="http://schemas.microsoft.com/office/drawing/2016/5/12/chartex" xmlns:cx7="http://schemas.microsoft.com/office/drawing/2016/5/13/chartex" xmlns:cx8="http://schemas.microsoft.com/office/drawing/2016/5/14/chartex" xmlns:mc="http://schemas.openxmlformats.org/markup-compatibility/2006" xmlns:aink="http://schemas.microsoft.com/office/drawing/2016/ink" xmlns:am3d="http://schemas.microsoft.com/office/drawing/2017/model3d" xmlns:o="urn:schemas-microsoft-com:office:office" xmlns:oel="http://schemas.microsoft.com/office/2019/extlst" xmlns:r="http://schemas.openxmlformats.org/officeDocument/2006/relationships" xmlns:m="http://schemas.openxmlformats.org/officeDocument/2006/math" xmlns:v="urn:schemas-microsoft-com:vml" xmlns:wp14="http://schemas.microsoft.com/office/word/2010/wordprocessingDrawing" xmlns:wp="http://schemas.openxmlformats.org/drawingml/2006/wordprocessingDrawing" xmlns:w10="urn:schemas-microsoft-com:office:word" xmlns:w="http://schemas.openxmlformats.org/wordprocessingml/2006/main" xmlns:w14="http://schemas.microsoft.com/office/word/2010/wordml" xmlns:w15="http://schemas.microsoft.com/office/word/2012/wordml" xmlns:w16cex="http://schemas.microsoft.com/office/word/2018/wordml/cex" xmlns:w16cid="http://schemas.microsoft.com/office/word/2016/wordml/cid" xmlns:w16="http://schemas.microsoft.com/office/word/2018/wordml" xmlns:w16sdtdh="http://schemas.microsoft.com/office/word/2020/wordml/sdtdatahash" xmlns:w16se="http://schemas.microsoft.com/office/word/2015/wordml/symex" xmlns:wpg="http://schemas.microsoft.com/office/word/2010/wordprocessingGroup" xmlns:wpi="http://schemas.microsoft.com/office/word/2010/wordprocessingInk" xmlns:wne="http://schemas.microsoft.com/office/word/2006/wordml" xmlns:wps="http://schemas.microsoft.com/office/word/2010/wordprocessingShape" mc:Ignorable="w14 w15 w16se w16cid w16 w16cex w16sdtdh wp14">
+<w:document xmlns:wpc="http://schemas.microsoft.com/office/word/2010/wordprocessingCanvas" xmlns:cx="http://schemas.microsoft.com/office/drawing/2014/chartex" xmlns:cx1="http://schemas.microsoft.com/office/drawing/2015/9/8/chartex" xmlns:cx2="http://schemas.microsoft.com/office/drawing/2015/10/21/chartex" xmlns:cx3="http://schemas.microsoft.com/office/drawing/2016/5/9/chartex" xmlns:cx4="http://schemas.microsoft.com/office/drawing/2016/5/10/chartex" xmlns:cx5="http://schemas.microsoft.com/office/drawing/2016/5/11/chartex" xmlns:cx6="http://schemas.microsoft.com/office/drawing/2016/5/12/chartex" xmlns:cx7="http://schemas.microsoft.com/office/drawing/2016/5/13/chartex" xmlns:cx8="http://schemas.microsoft.com/office/drawing/2016/5/14/chartex" xmlns:mc="http://schemas.openxmlformats.org/markup-compatibility/2006" xmlns:aink="http://schemas.microsoft.com/office/drawing/2016/ink" xmlns:am3d="http://schemas.microsoft.com/office/drawing/2017/model3d" xmlns:o="urn:schemas-microsoft-com:office:office" xmlns:oel="http://schemas.microsoft.com/office/2019/extlst" xmlns:r="http://schemas.openxmlformats.org/officeDocument/2006/relationships" xmlns:m="http://schemas.openxmlformats.org/officeDocument/2006/math" xmlns:v="urn:schemas-microsoft-com:vml" xmlns:wp14="http://schemas.microsoft.com/office/word/2010/wordprocessingDrawing" xmlns:wp="http://schemas.openxmlformats.org/drawingml/2006/wordprocessingDrawing" xmlns:w10="urn:schemas-microsoft-com:office:word" xmlns:w="http://schemas.openxmlformats.org/wordprocessingml/2006/main" xmlns:w14="http://schemas.microsoft.com/office/word/2010/wordml" xmlns:w15="http://schemas.microsoft.com/office/word/2012/wordml" xmlns:w16cex="http://schemas.microsoft.com/office/word/2018/wordml/cex" xmlns:w16cid="http://schemas.microsoft.com/office/word/2016/wordml/cid" xmlns:w16="http://schemas.microsoft.com/office/word/2018/wordml" xmlns:w16du="http://schemas.microsoft.com/office/word/2023/wordml/word16du" xmlns:w16sdtdh="http://schemas.microsoft.com/office/word/2020/wordml/sdtdatahash" xmlns:w16se="http://schemas.microsoft.com/office/word/2015/wordml/symex" xmlns:wpg="http://schemas.microsoft.com/office/word/2010/wordprocessingGroup" xmlns:wpi="http://schemas.microsoft.com/office/word/2010/wordprocessingInk" xmlns:wne="http://schemas.microsoft.com/office/word/2006/wordml" xmlns:wps="http://schemas.microsoft.com/office/word/2010/wordprocessingShape" mc:Ignorable="w14 w15 w16se w16cid w16 w16cex w16sdtdh w16du wp14">
   <w:body>
     <w:p>
       <w:pPr>
@@ -47,10 +47,6 @@
         <w:p>
           <w:pPr>
             <w:pStyle w:val="TOC1"/>
-            <w:tabs>
-              <w:tab w:val="left" w:pos="480"/>
-              <w:tab w:val="right" w:leader="dot" w:pos="9350"/>
-            </w:tabs>
             <w:rPr>
               <w:noProof/>
               <w:sz w:val="24"/>
@@ -66,7 +62,7 @@
           <w:r>
             <w:fldChar w:fldCharType="separate"/>
           </w:r>
-          <w:hyperlink w:anchor="_Toc161003157" w:history="1">
+          <w:hyperlink w:anchor="_Toc162719280" w:history="1">
             <w:r>
               <w:rPr>
                 <w:rStyle w:val="Hyperlink"/>
@@ -108,7 +104,7 @@
                 <w:noProof/>
                 <w:webHidden/>
               </w:rPr>
-              <w:instrText xml:space="preserve"> PAGEREF _Toc161003157 \h </w:instrText>
+              <w:instrText xml:space="preserve"> PAGEREF _Toc162719280 \h </w:instrText>
             </w:r>
             <w:r>
               <w:rPr>
@@ -152,7 +148,7 @@
               <w:szCs w:val="24"/>
             </w:rPr>
           </w:pPr>
-          <w:hyperlink w:anchor="_Toc161003158" w:history="1">
+          <w:hyperlink w:anchor="_Toc162719281" w:history="1">
             <w:r>
               <w:rPr>
                 <w:rStyle w:val="Hyperlink"/>
@@ -195,7 +191,7 @@
                 <w:noProof/>
                 <w:webHidden/>
               </w:rPr>
-              <w:instrText xml:space="preserve"> PAGEREF _Toc161003158 \h </w:instrText>
+              <w:instrText xml:space="preserve"> PAGEREF _Toc162719281 \h </w:instrText>
             </w:r>
             <w:r>
               <w:rPr>
@@ -239,7 +235,7 @@
               <w:szCs w:val="24"/>
             </w:rPr>
           </w:pPr>
-          <w:hyperlink w:anchor="_Toc161003159" w:history="1">
+          <w:hyperlink w:anchor="_Toc162719282" w:history="1">
             <w:r>
               <w:rPr>
                 <w:rStyle w:val="Hyperlink"/>
@@ -282,7 +278,7 @@
                 <w:noProof/>
                 <w:webHidden/>
               </w:rPr>
-              <w:instrText xml:space="preserve"> PAGEREF _Toc161003159 \h </w:instrText>
+              <w:instrText xml:space="preserve"> PAGEREF _Toc162719282 \h </w:instrText>
             </w:r>
             <w:r>
               <w:rPr>
@@ -326,7 +322,7 @@
               <w:szCs w:val="24"/>
             </w:rPr>
           </w:pPr>
-          <w:hyperlink w:anchor="_Toc161003160" w:history="1">
+          <w:hyperlink w:anchor="_Toc162719283" w:history="1">
             <w:r>
               <w:rPr>
                 <w:rStyle w:val="Hyperlink"/>
@@ -369,7 +365,7 @@
                 <w:noProof/>
                 <w:webHidden/>
               </w:rPr>
-              <w:instrText xml:space="preserve"> PAGEREF _Toc161003160 \h </w:instrText>
+              <w:instrText xml:space="preserve"> PAGEREF _Toc162719283 \h </w:instrText>
             </w:r>
             <w:r>
               <w:rPr>
@@ -413,7 +409,7 @@
               <w:szCs w:val="24"/>
             </w:rPr>
           </w:pPr>
-          <w:hyperlink w:anchor="_Toc161003161" w:history="1">
+          <w:hyperlink w:anchor="_Toc162719284" w:history="1">
             <w:r>
               <w:rPr>
                 <w:rStyle w:val="Hyperlink"/>
@@ -456,7 +452,7 @@
                 <w:noProof/>
                 <w:webHidden/>
               </w:rPr>
-              <w:instrText xml:space="preserve"> PAGEREF _Toc161003161 \h </w:instrText>
+              <w:instrText xml:space="preserve"> PAGEREF _Toc162719284 \h </w:instrText>
             </w:r>
             <w:r>
               <w:rPr>
@@ -489,9 +485,9 @@
         </w:p>
         <w:p>
           <w:pPr>
-            <w:pStyle w:val="TOC1"/>
+            <w:pStyle w:val="TOC2"/>
             <w:tabs>
-              <w:tab w:val="left" w:pos="480"/>
+              <w:tab w:val="left" w:pos="720"/>
               <w:tab w:val="right" w:leader="dot" w:pos="9350"/>
             </w:tabs>
             <w:rPr>
@@ -500,13 +496,14 @@
               <w:szCs w:val="24"/>
             </w:rPr>
           </w:pPr>
-          <w:hyperlink w:anchor="_Toc161003162" w:history="1">
+          <w:hyperlink w:anchor="_Toc162719285" w:history="1">
             <w:r>
               <w:rPr>
                 <w:rStyle w:val="Hyperlink"/>
-                <w:noProof/>
-              </w:rPr>
-              <w:t>2.</w:t>
+                <w:bCs/>
+                <w:noProof/>
+              </w:rPr>
+              <w:t>e.</w:t>
             </w:r>
             <w:r>
               <w:rPr>
@@ -521,7 +518,7 @@
                 <w:rStyle w:val="Hyperlink"/>
                 <w:noProof/>
               </w:rPr>
-              <w:t>Naming conventions:</w:t>
+              <w:t>Adding new scene</w:t>
             </w:r>
             <w:r>
               <w:rPr>
@@ -542,7 +539,7 @@
                 <w:noProof/>
                 <w:webHidden/>
               </w:rPr>
-              <w:instrText xml:space="preserve"> PAGEREF _Toc161003162 \h </w:instrText>
+              <w:instrText xml:space="preserve"> PAGEREF _Toc162719285 \h </w:instrText>
             </w:r>
             <w:r>
               <w:rPr>
@@ -562,7 +559,7 @@
                 <w:noProof/>
                 <w:webHidden/>
               </w:rPr>
-              <w:t>8</w:t>
+              <w:t>7</w:t>
             </w:r>
             <w:r>
               <w:rPr>
@@ -576,23 +573,19 @@
         <w:p>
           <w:pPr>
             <w:pStyle w:val="TOC1"/>
-            <w:tabs>
-              <w:tab w:val="left" w:pos="480"/>
-              <w:tab w:val="right" w:leader="dot" w:pos="9350"/>
-            </w:tabs>
             <w:rPr>
               <w:noProof/>
               <w:sz w:val="24"/>
               <w:szCs w:val="24"/>
             </w:rPr>
           </w:pPr>
-          <w:hyperlink w:anchor="_Toc161003163" w:history="1">
+          <w:hyperlink w:anchor="_Toc162719286" w:history="1">
             <w:r>
               <w:rPr>
                 <w:rStyle w:val="Hyperlink"/>
                 <w:noProof/>
               </w:rPr>
-              <w:t>3.</w:t>
+              <w:t>2.</w:t>
             </w:r>
             <w:r>
               <w:rPr>
@@ -607,6 +600,88 @@
                 <w:rStyle w:val="Hyperlink"/>
                 <w:noProof/>
               </w:rPr>
+              <w:t>Naming conventions:</w:t>
+            </w:r>
+            <w:r>
+              <w:rPr>
+                <w:noProof/>
+                <w:webHidden/>
+              </w:rPr>
+              <w:tab/>
+            </w:r>
+            <w:r>
+              <w:rPr>
+                <w:noProof/>
+                <w:webHidden/>
+              </w:rPr>
+              <w:fldChar w:fldCharType="begin"/>
+            </w:r>
+            <w:r>
+              <w:rPr>
+                <w:noProof/>
+                <w:webHidden/>
+              </w:rPr>
+              <w:instrText xml:space="preserve"> PAGEREF _Toc162719286 \h </w:instrText>
+            </w:r>
+            <w:r>
+              <w:rPr>
+                <w:noProof/>
+                <w:webHidden/>
+              </w:rPr>
+            </w:r>
+            <w:r>
+              <w:rPr>
+                <w:noProof/>
+                <w:webHidden/>
+              </w:rPr>
+              <w:fldChar w:fldCharType="separate"/>
+            </w:r>
+            <w:r>
+              <w:rPr>
+                <w:noProof/>
+                <w:webHidden/>
+              </w:rPr>
+              <w:t>9</w:t>
+            </w:r>
+            <w:r>
+              <w:rPr>
+                <w:noProof/>
+                <w:webHidden/>
+              </w:rPr>
+              <w:fldChar w:fldCharType="end"/>
+            </w:r>
+          </w:hyperlink>
+        </w:p>
+        <w:p>
+          <w:pPr>
+            <w:pStyle w:val="TOC1"/>
+            <w:rPr>
+              <w:noProof/>
+              <w:sz w:val="24"/>
+              <w:szCs w:val="24"/>
+            </w:rPr>
+          </w:pPr>
+          <w:hyperlink w:anchor="_Toc162719287" w:history="1">
+            <w:r>
+              <w:rPr>
+                <w:rStyle w:val="Hyperlink"/>
+                <w:noProof/>
+              </w:rPr>
+              <w:t>3.</w:t>
+            </w:r>
+            <w:r>
+              <w:rPr>
+                <w:noProof/>
+                <w:sz w:val="24"/>
+                <w:szCs w:val="24"/>
+              </w:rPr>
+              <w:tab/>
+            </w:r>
+            <w:r>
+              <w:rPr>
+                <w:rStyle w:val="Hyperlink"/>
+                <w:noProof/>
+              </w:rPr>
               <w:t>Build</w:t>
             </w:r>
             <w:r>
@@ -628,7 +703,7 @@
                 <w:noProof/>
                 <w:webHidden/>
               </w:rPr>
-              <w:instrText xml:space="preserve"> PAGEREF _Toc161003163 \h </w:instrText>
+              <w:instrText xml:space="preserve"> PAGEREF _Toc162719287 \h </w:instrText>
             </w:r>
             <w:r>
               <w:rPr>
@@ -648,7 +723,7 @@
                 <w:noProof/>
                 <w:webHidden/>
               </w:rPr>
-              <w:t>9</w:t>
+              <w:t>10</w:t>
             </w:r>
             <w:r>
               <w:rPr>
@@ -680,15 +755,11 @@
     <w:p/>
     <w:p/>
     <w:p/>
-    <w:p/>
-    <w:p/>
-    <w:p/>
-    <w:p/>
-    <w:p/>
-    <w:p/>
-    <w:p/>
-    <w:p/>
-    <w:p/>
+    <w:p>
+      <w:r>
+        <w:br w:type="page"/>
+      </w:r>
+    </w:p>
     <w:p/>
     <w:p>
       <w:pPr>
@@ -698,7 +769,7 @@
           <w:numId w:val="2"/>
         </w:numPr>
       </w:pPr>
-      <w:bookmarkStart w:id="0" w:name="_Toc161003157"/>
+      <w:bookmarkStart w:id="0" w:name="_Toc162719280"/>
       <w:r>
         <w:t>Assets</w:t>
       </w:r>
@@ -712,7 +783,7 @@
           <w:numId w:val="4"/>
         </w:numPr>
       </w:pPr>
-      <w:bookmarkStart w:id="1" w:name="_Toc161003158"/>
+      <w:bookmarkStart w:id="1" w:name="_Toc162719281"/>
       <w:r>
         <w:t>Adding new enemy</w:t>
       </w:r>
@@ -728,7 +799,21 @@
         <w:rPr>
           <w:szCs w:val="28"/>
         </w:rPr>
-        <w:t>Step 1: Duplicating all the animation clips from the sprite (aesprite file)</w:t>
+        <w:t>Step 1: Duplicating all the animation clips from the sprite (</w:t>
+      </w:r>
+      <w:proofErr w:type="spellStart"/>
+      <w:r>
+        <w:rPr>
+          <w:szCs w:val="28"/>
+        </w:rPr>
+        <w:t>aesprite</w:t>
+      </w:r>
+      <w:proofErr w:type="spellEnd"/>
+      <w:r>
+        <w:rPr>
+          <w:szCs w:val="28"/>
+        </w:rPr>
+        <w:t xml:space="preserve"> file)</w:t>
       </w:r>
     </w:p>
     <w:p>
@@ -906,56 +991,93 @@
         <w:rPr>
           <w:szCs w:val="28"/>
         </w:rPr>
+        <w:t xml:space="preserve">Step 3: Adding and creating behavior tree (enemy components) </w:t>
+      </w:r>
+    </w:p>
+    <w:p>
+      <w:pPr>
+        <w:rPr>
+          <w:szCs w:val="28"/>
+        </w:rPr>
+      </w:pPr>
+      <w:r>
+        <w:rPr>
+          <w:szCs w:val="28"/>
+        </w:rPr>
+        <w:t xml:space="preserve">Step 4: Creating a prefab from that. </w:t>
+      </w:r>
+    </w:p>
+    <w:p>
+      <w:pPr>
+        <w:rPr>
+          <w:szCs w:val="28"/>
+        </w:rPr>
+      </w:pPr>
+    </w:p>
+    <w:p>
+      <w:pPr>
+        <w:rPr>
+          <w:szCs w:val="28"/>
+        </w:rPr>
+      </w:pPr>
+      <w:r>
+        <w:rPr>
+          <w:szCs w:val="28"/>
+        </w:rPr>
         <w:lastRenderedPageBreak/>
-        <w:t xml:space="preserve">Step 3: Adding and creating behavior tree (enemy components) </w:t>
-      </w:r>
-    </w:p>
-    <w:p>
-      <w:pPr>
-        <w:rPr>
-          <w:szCs w:val="28"/>
-        </w:rPr>
-      </w:pPr>
-      <w:r>
-        <w:rPr>
-          <w:szCs w:val="28"/>
-        </w:rPr>
-        <w:t xml:space="preserve">Step 4: Creating a prefab from that. </w:t>
-      </w:r>
-    </w:p>
-    <w:p>
-      <w:pPr>
-        <w:rPr>
-          <w:szCs w:val="28"/>
-        </w:rPr>
-      </w:pPr>
-    </w:p>
-    <w:p>
-      <w:pPr>
-        <w:rPr>
-          <w:szCs w:val="28"/>
-        </w:rPr>
-      </w:pPr>
-      <w:r>
-        <w:rPr>
-          <w:szCs w:val="28"/>
-        </w:rPr>
-        <w:t>Note: Finishing 1 enemy behaviour before creating new one, because that will effect other behaviour</w:t>
-      </w:r>
-    </w:p>
-    <w:p>
-      <w:pPr>
-        <w:rPr>
-          <w:szCs w:val="28"/>
-        </w:rPr>
-      </w:pPr>
-    </w:p>
-    <w:p>
-      <w:pPr>
-        <w:rPr>
-          <w:szCs w:val="28"/>
-        </w:rPr>
-      </w:pPr>
+        <w:t xml:space="preserve">Note: Finishing 1 enemy </w:t>
+      </w:r>
+      <w:r>
+        <w:rPr>
+          <w:szCs w:val="28"/>
+        </w:rPr>
+        <w:t>behavior</w:t>
+      </w:r>
+      <w:r>
+        <w:rPr>
+          <w:szCs w:val="28"/>
+        </w:rPr>
+        <w:t xml:space="preserve"> before creating new one, because that will </w:t>
+      </w:r>
+      <w:r>
+        <w:rPr>
+          <w:szCs w:val="28"/>
+        </w:rPr>
+        <w:t>affect</w:t>
+      </w:r>
+      <w:r>
+        <w:rPr>
+          <w:szCs w:val="28"/>
+        </w:rPr>
+        <w:t xml:space="preserve"> other </w:t>
+      </w:r>
+      <w:r>
+        <w:rPr>
+          <w:szCs w:val="28"/>
+        </w:rPr>
+        <w:t>behavior</w:t>
+      </w:r>
+    </w:p>
+    <w:p>
+      <w:pPr>
+        <w:rPr>
+          <w:szCs w:val="28"/>
+        </w:rPr>
+      </w:pPr>
+    </w:p>
+    <w:p>
+      <w:pPr>
+        <w:rPr>
+          <w:rFonts w:eastAsiaTheme="majorEastAsia" w:cstheme="majorBidi"/>
+          <w:b/>
+          <w:sz w:val="32"/>
+          <w:szCs w:val="26"/>
+        </w:rPr>
+      </w:pPr>
+      <w:bookmarkStart w:id="2" w:name="_Toc162719282"/>
+      <w:r>
+        <w:br w:type="page"/>
+      </w:r>
     </w:p>
     <w:p>
       <w:pPr>
@@ -965,11 +1087,16 @@
           <w:numId w:val="4"/>
         </w:numPr>
       </w:pPr>
-      <w:bookmarkStart w:id="2" w:name="_Toc161003159"/>
-      <w:r>
-        <w:t>Adding new vfx</w:t>
+      <w:r>
+        <w:lastRenderedPageBreak/>
+        <w:t xml:space="preserve">Adding new </w:t>
+      </w:r>
+      <w:proofErr w:type="spellStart"/>
+      <w:r>
+        <w:t>vfx</w:t>
       </w:r>
       <w:bookmarkEnd w:id="2"/>
+      <w:proofErr w:type="spellEnd"/>
     </w:p>
     <w:p/>
     <w:p>
@@ -982,13 +1109,41 @@
         <w:rPr>
           <w:szCs w:val="28"/>
         </w:rPr>
-        <w:t>Step 1: Duplicating all the animation clips from the sprite (asesprite file)</w:t>
-      </w:r>
-      <w:r>
-        <w:rPr>
-          <w:szCs w:val="28"/>
-        </w:rPr>
-        <w:t xml:space="preserve"> (if the vfx has animator)</w:t>
+        <w:t>Step 1: Duplicating all the animation clips from the sprite (</w:t>
+      </w:r>
+      <w:proofErr w:type="spellStart"/>
+      <w:r>
+        <w:rPr>
+          <w:szCs w:val="28"/>
+        </w:rPr>
+        <w:t>asesprite</w:t>
+      </w:r>
+      <w:proofErr w:type="spellEnd"/>
+      <w:r>
+        <w:rPr>
+          <w:szCs w:val="28"/>
+        </w:rPr>
+        <w:t xml:space="preserve"> file)</w:t>
+      </w:r>
+      <w:r>
+        <w:rPr>
+          <w:szCs w:val="28"/>
+        </w:rPr>
+        <w:t xml:space="preserve"> (if the </w:t>
+      </w:r>
+      <w:proofErr w:type="spellStart"/>
+      <w:r>
+        <w:rPr>
+          <w:szCs w:val="28"/>
+        </w:rPr>
+        <w:t>vfx</w:t>
+      </w:r>
+      <w:proofErr w:type="spellEnd"/>
+      <w:r>
+        <w:rPr>
+          <w:szCs w:val="28"/>
+        </w:rPr>
+        <w:t xml:space="preserve"> has animator)</w:t>
       </w:r>
     </w:p>
     <w:p>
@@ -1078,20 +1233,48 @@
         <w:rPr>
           <w:szCs w:val="28"/>
         </w:rPr>
-        <w:t>Step 3: Adding and creating animator, etc, …</w:t>
-      </w:r>
-    </w:p>
-    <w:p>
-      <w:pPr>
-        <w:rPr>
-          <w:szCs w:val="28"/>
-        </w:rPr>
-      </w:pPr>
-      <w:r>
-        <w:rPr>
-          <w:szCs w:val="28"/>
-        </w:rPr>
-        <w:t>Step 4: Set and adjust VFX Scriptable Object (position, rotation, sprite and animator created)</w:t>
+        <w:t xml:space="preserve">Step 3: Adding and creating animator, </w:t>
+      </w:r>
+      <w:proofErr w:type="spellStart"/>
+      <w:r>
+        <w:rPr>
+          <w:szCs w:val="28"/>
+        </w:rPr>
+        <w:t>etc</w:t>
+      </w:r>
+      <w:proofErr w:type="spellEnd"/>
+      <w:r>
+        <w:rPr>
+          <w:szCs w:val="28"/>
+        </w:rPr>
+        <w:t>, …</w:t>
+      </w:r>
+    </w:p>
+    <w:p>
+      <w:pPr>
+        <w:rPr>
+          <w:szCs w:val="28"/>
+        </w:rPr>
+      </w:pPr>
+      <w:r>
+        <w:rPr>
+          <w:szCs w:val="28"/>
+        </w:rPr>
+        <w:t xml:space="preserve">Step 4: Set and adjust VFX Scriptable Object (position, rotation, </w:t>
+      </w:r>
+      <w:proofErr w:type="gramStart"/>
+      <w:r>
+        <w:rPr>
+          <w:szCs w:val="28"/>
+        </w:rPr>
+        <w:t>sprite</w:t>
+      </w:r>
+      <w:proofErr w:type="gramEnd"/>
+      <w:r>
+        <w:rPr>
+          <w:szCs w:val="28"/>
+        </w:rPr>
+        <w:t xml:space="preserve"> and animator created)</w:t>
       </w:r>
     </w:p>
     <w:p>
@@ -1137,55 +1320,48 @@
         </w:rPr>
         <w:t xml:space="preserve"> it is diff from the normal </w:t>
       </w:r>
-      <w:r>
-        <w:rPr>
-          <w:szCs w:val="28"/>
-        </w:rPr>
-        <w:t>vfx)</w:t>
-      </w:r>
-    </w:p>
-    <w:p>
-      <w:pPr>
-        <w:rPr>
-          <w:szCs w:val="28"/>
-        </w:rPr>
-      </w:pPr>
-    </w:p>
-    <w:p/>
-    <w:p>
-      <w:pPr>
-        <w:rPr>
-          <w:szCs w:val="28"/>
-        </w:rPr>
-      </w:pPr>
-    </w:p>
-    <w:p>
-      <w:pPr>
-        <w:rPr>
-          <w:szCs w:val="28"/>
-        </w:rPr>
-      </w:pPr>
-    </w:p>
-    <w:p>
-      <w:pPr>
-        <w:rPr>
-          <w:szCs w:val="28"/>
-        </w:rPr>
-      </w:pPr>
-    </w:p>
-    <w:p>
-      <w:pPr>
-        <w:rPr>
-          <w:szCs w:val="28"/>
-        </w:rPr>
-      </w:pPr>
-    </w:p>
-    <w:p>
-      <w:pPr>
-        <w:rPr>
-          <w:szCs w:val="28"/>
-        </w:rPr>
-      </w:pPr>
+      <w:proofErr w:type="spellStart"/>
+      <w:r>
+        <w:rPr>
+          <w:szCs w:val="28"/>
+        </w:rPr>
+        <w:t>vfx</w:t>
+      </w:r>
+      <w:proofErr w:type="spellEnd"/>
+      <w:r>
+        <w:rPr>
+          <w:szCs w:val="28"/>
+        </w:rPr>
+        <w:t>)</w:t>
+      </w:r>
+    </w:p>
+    <w:p>
+      <w:pPr>
+        <w:rPr>
+          <w:szCs w:val="28"/>
+        </w:rPr>
+      </w:pPr>
+    </w:p>
+    <w:p>
+      <w:pPr>
+        <w:rPr>
+          <w:szCs w:val="28"/>
+        </w:rPr>
+      </w:pPr>
+    </w:p>
+    <w:p>
+      <w:pPr>
+        <w:rPr>
+          <w:rFonts w:eastAsiaTheme="majorEastAsia" w:cstheme="majorBidi"/>
+          <w:b/>
+          <w:sz w:val="32"/>
+          <w:szCs w:val="26"/>
+        </w:rPr>
+      </w:pPr>
+      <w:bookmarkStart w:id="3" w:name="_Toc162719283"/>
+      <w:r>
+        <w:br w:type="page"/>
+      </w:r>
     </w:p>
     <w:p>
       <w:pPr>
@@ -1195,8 +1371,8 @@
           <w:numId w:val="4"/>
         </w:numPr>
       </w:pPr>
-      <w:bookmarkStart w:id="3" w:name="_Toc161003160"/>
-      <w:r>
+      <w:r>
+        <w:lastRenderedPageBreak/>
         <w:t xml:space="preserve">Adding new </w:t>
       </w:r>
       <w:r>
@@ -1221,7 +1397,21 @@
         <w:rPr>
           <w:szCs w:val="28"/>
         </w:rPr>
-        <w:t xml:space="preserve">Updating in ItemDatabase </w:t>
+        <w:t xml:space="preserve">Updating in </w:t>
+      </w:r>
+      <w:proofErr w:type="spellStart"/>
+      <w:r>
+        <w:rPr>
+          <w:szCs w:val="28"/>
+        </w:rPr>
+        <w:t>ItemDatabase</w:t>
+      </w:r>
+      <w:proofErr w:type="spellEnd"/>
+      <w:r>
+        <w:rPr>
+          <w:szCs w:val="28"/>
+        </w:rPr>
+        <w:t xml:space="preserve"> </w:t>
       </w:r>
       <w:r>
         <w:rPr>
@@ -1382,8 +1572,16 @@
         <w:rPr>
           <w:szCs w:val="28"/>
         </w:rPr>
-        <w:t>Step 3: The new item will be in this path</w:t>
-      </w:r>
+        <w:t xml:space="preserve">Step 3: The new item will be in this </w:t>
+      </w:r>
+      <w:proofErr w:type="gramStart"/>
+      <w:r>
+        <w:rPr>
+          <w:szCs w:val="28"/>
+        </w:rPr>
+        <w:t>path</w:t>
+      </w:r>
+      <w:proofErr w:type="gramEnd"/>
     </w:p>
     <w:p>
       <w:pPr>
@@ -1396,7 +1594,6 @@
           <w:noProof/>
           <w:szCs w:val="28"/>
         </w:rPr>
-        <w:lastRenderedPageBreak/>
         <w:drawing>
           <wp:inline distT="0" distB="0" distL="0" distR="0" wp14:anchorId="2E71142A" wp14:editId="431F607B">
             <wp:extent cx="3254022" cy="1600339"/>
@@ -1437,16 +1634,16 @@
     <w:p>
       <w:pPr>
         <w:rPr>
-          <w:szCs w:val="28"/>
-        </w:rPr>
-      </w:pPr>
-    </w:p>
-    <w:p>
-      <w:pPr>
-        <w:rPr>
-          <w:szCs w:val="28"/>
-        </w:rPr>
-      </w:pPr>
+          <w:rFonts w:eastAsiaTheme="majorEastAsia" w:cstheme="majorBidi"/>
+          <w:b/>
+          <w:sz w:val="32"/>
+          <w:szCs w:val="26"/>
+        </w:rPr>
+      </w:pPr>
+      <w:bookmarkStart w:id="4" w:name="_Toc162719284"/>
+      <w:r>
+        <w:br w:type="page"/>
+      </w:r>
     </w:p>
     <w:p>
       <w:pPr>
@@ -1456,8 +1653,8 @@
           <w:numId w:val="4"/>
         </w:numPr>
       </w:pPr>
-      <w:bookmarkStart w:id="4" w:name="_Toc161003161"/>
-      <w:r>
+      <w:r>
+        <w:lastRenderedPageBreak/>
         <w:t>Sway Grass</w:t>
       </w:r>
       <w:bookmarkEnd w:id="4"/>
@@ -1582,7 +1779,6 @@
           <w:noProof/>
           <w:szCs w:val="28"/>
         </w:rPr>
-        <w:lastRenderedPageBreak/>
         <w:drawing>
           <wp:inline distT="0" distB="0" distL="0" distR="0" wp14:anchorId="2ED28BE1" wp14:editId="7D9B5188">
             <wp:extent cx="3095625" cy="4052330"/>
@@ -1630,6 +1826,7 @@
         <w:rPr>
           <w:szCs w:val="28"/>
         </w:rPr>
+        <w:lastRenderedPageBreak/>
         <w:t xml:space="preserve">Step 3: Adding these components for Game </w:t>
       </w:r>
       <w:r>
@@ -1696,41 +1893,35 @@
     <w:p>
       <w:pPr>
         <w:rPr>
-          <w:szCs w:val="28"/>
-        </w:rPr>
-      </w:pPr>
-    </w:p>
-    <w:p>
-      <w:pPr>
-        <w:pStyle w:val="ListParagraph"/>
+          <w:rFonts w:eastAsiaTheme="majorEastAsia" w:cstheme="majorBidi"/>
+          <w:b/>
+          <w:sz w:val="32"/>
+          <w:szCs w:val="26"/>
+        </w:rPr>
+      </w:pPr>
+      <w:bookmarkStart w:id="5" w:name="_Toc162719285"/>
+      <w:r>
+        <w:br w:type="page"/>
+      </w:r>
+    </w:p>
+    <w:p>
+      <w:pPr>
+        <w:pStyle w:val="Heading2"/>
         <w:numPr>
           <w:ilvl w:val="0"/>
           <w:numId w:val="4"/>
         </w:numPr>
-        <w:rPr>
-          <w:b/>
-          <w:bCs/>
-          <w:szCs w:val="28"/>
-        </w:rPr>
-      </w:pPr>
-      <w:r>
-        <w:rPr>
-          <w:b/>
-          <w:bCs/>
-          <w:szCs w:val="28"/>
-        </w:rPr>
+      </w:pPr>
+      <w:r>
         <w:lastRenderedPageBreak/>
         <w:t>Adding</w:t>
       </w:r>
       <w:r>
-        <w:rPr>
-          <w:b/>
-          <w:bCs/>
-          <w:szCs w:val="28"/>
-        </w:rPr>
         <w:t xml:space="preserve"> new scene</w:t>
       </w:r>
-    </w:p>
+      <w:bookmarkEnd w:id="5"/>
+    </w:p>
+    <w:p/>
     <w:p>
       <w:pPr>
         <w:rPr>
@@ -2176,14 +2367,14 @@
           <w:numId w:val="2"/>
         </w:numPr>
       </w:pPr>
-      <w:bookmarkStart w:id="5" w:name="_Naming_conventions:"/>
-      <w:bookmarkStart w:id="6" w:name="_Toc161003162"/>
-      <w:bookmarkEnd w:id="5"/>
+      <w:bookmarkStart w:id="6" w:name="_Naming_conventions:"/>
+      <w:bookmarkStart w:id="7" w:name="_Toc162719286"/>
+      <w:bookmarkEnd w:id="6"/>
       <w:r>
         <w:lastRenderedPageBreak/>
         <w:t>Naming conventions:</w:t>
       </w:r>
-      <w:bookmarkEnd w:id="6"/>
+      <w:bookmarkEnd w:id="7"/>
     </w:p>
     <w:p/>
     <w:p>
@@ -2194,6 +2385,7 @@
       </w:pPr>
       <w:r>
         <w:rPr>
+          <w:noProof/>
           <w:szCs w:val="28"/>
         </w:rPr>
         <w:drawing>
@@ -2415,11 +2607,11 @@
           <w:numId w:val="2"/>
         </w:numPr>
       </w:pPr>
-      <w:bookmarkStart w:id="7" w:name="_Toc161003163"/>
+      <w:bookmarkStart w:id="8" w:name="_Toc162719287"/>
       <w:r>
         <w:t>Build</w:t>
       </w:r>
-      <w:bookmarkEnd w:id="7"/>
+      <w:bookmarkEnd w:id="8"/>
     </w:p>
     <w:p/>
     <w:p>
@@ -2533,7 +2725,7 @@
 </file>
 
 <file path=word/numbering.xml><?xml version="1.0" encoding="utf-8"?>
-<w:numbering xmlns:wpc="http://schemas.microsoft.com/office/word/2010/wordprocessingCanvas" xmlns:cx="http://schemas.microsoft.com/office/drawing/2014/chartex" xmlns:cx1="http://schemas.microsoft.com/office/drawing/2015/9/8/chartex" xmlns:cx2="http://schemas.microsoft.com/office/drawing/2015/10/21/chartex" xmlns:cx3="http://schemas.microsoft.com/office/drawing/2016/5/9/chartex" xmlns:cx4="http://schemas.microsoft.com/office/drawing/2016/5/10/chartex" xmlns:cx5="http://schemas.microsoft.com/office/drawing/2016/5/11/chartex" xmlns:cx6="http://schemas.microsoft.com/office/drawing/2016/5/12/chartex" xmlns:cx7="http://schemas.microsoft.com/office/drawing/2016/5/13/chartex" xmlns:cx8="http://schemas.microsoft.com/office/drawing/2016/5/14/chartex" xmlns:mc="http://schemas.openxmlformats.org/markup-compatibility/2006" xmlns:aink="http://schemas.microsoft.com/office/drawing/2016/ink" xmlns:am3d="http://schemas.microsoft.com/office/drawing/2017/model3d" xmlns:o="urn:schemas-microsoft-com:office:office" xmlns:oel="http://schemas.microsoft.com/office/2019/extlst" xmlns:r="http://schemas.openxmlformats.org/officeDocument/2006/relationships" xmlns:m="http://schemas.openxmlformats.org/officeDocument/2006/math" xmlns:v="urn:schemas-microsoft-com:vml" xmlns:wp14="http://schemas.microsoft.com/office/word/2010/wordprocessingDrawing" xmlns:wp="http://schemas.openxmlformats.org/drawingml/2006/wordprocessingDrawing" xmlns:w10="urn:schemas-microsoft-com:office:word" xmlns:w="http://schemas.openxmlformats.org/wordprocessingml/2006/main" xmlns:w14="http://schemas.microsoft.com/office/word/2010/wordml" xmlns:w15="http://schemas.microsoft.com/office/word/2012/wordml" xmlns:w16cex="http://schemas.microsoft.com/office/word/2018/wordml/cex" xmlns:w16cid="http://schemas.microsoft.com/office/word/2016/wordml/cid" xmlns:w16="http://schemas.microsoft.com/office/word/2018/wordml" xmlns:w16sdtdh="http://schemas.microsoft.com/office/word/2020/wordml/sdtdatahash" xmlns:w16se="http://schemas.microsoft.com/office/word/2015/wordml/symex" xmlns:wpg="http://schemas.microsoft.com/office/word/2010/wordprocessingGroup" xmlns:wpi="http://schemas.microsoft.com/office/word/2010/wordprocessingInk" xmlns:wne="http://schemas.microsoft.com/office/word/2006/wordml" xmlns:wps="http://schemas.microsoft.com/office/word/2010/wordprocessingShape" mc:Ignorable="w14 w15 w16se w16cid w16 w16cex w16sdtdh wp14">
+<w:numbering xmlns:wpc="http://schemas.microsoft.com/office/word/2010/wordprocessingCanvas" xmlns:cx="http://schemas.microsoft.com/office/drawing/2014/chartex" xmlns:cx1="http://schemas.microsoft.com/office/drawing/2015/9/8/chartex" xmlns:cx2="http://schemas.microsoft.com/office/drawing/2015/10/21/chartex" xmlns:cx3="http://schemas.microsoft.com/office/drawing/2016/5/9/chartex" xmlns:cx4="http://schemas.microsoft.com/office/drawing/2016/5/10/chartex" xmlns:cx5="http://schemas.microsoft.com/office/drawing/2016/5/11/chartex" xmlns:cx6="http://schemas.microsoft.com/office/drawing/2016/5/12/chartex" xmlns:cx7="http://schemas.microsoft.com/office/drawing/2016/5/13/chartex" xmlns:cx8="http://schemas.microsoft.com/office/drawing/2016/5/14/chartex" xmlns:mc="http://schemas.openxmlformats.org/markup-compatibility/2006" xmlns:aink="http://schemas.microsoft.com/office/drawing/2016/ink" xmlns:am3d="http://schemas.microsoft.com/office/drawing/2017/model3d" xmlns:o="urn:schemas-microsoft-com:office:office" xmlns:oel="http://schemas.microsoft.com/office/2019/extlst" xmlns:r="http://schemas.openxmlformats.org/officeDocument/2006/relationships" xmlns:m="http://schemas.openxmlformats.org/officeDocument/2006/math" xmlns:v="urn:schemas-microsoft-com:vml" xmlns:wp14="http://schemas.microsoft.com/office/word/2010/wordprocessingDrawing" xmlns:wp="http://schemas.openxmlformats.org/drawingml/2006/wordprocessingDrawing" xmlns:w10="urn:schemas-microsoft-com:office:word" xmlns:w="http://schemas.openxmlformats.org/wordprocessingml/2006/main" xmlns:w14="http://schemas.microsoft.com/office/word/2010/wordml" xmlns:w15="http://schemas.microsoft.com/office/word/2012/wordml" xmlns:w16cex="http://schemas.microsoft.com/office/word/2018/wordml/cex" xmlns:w16cid="http://schemas.microsoft.com/office/word/2016/wordml/cid" xmlns:w16="http://schemas.microsoft.com/office/word/2018/wordml" xmlns:w16du="http://schemas.microsoft.com/office/word/2023/wordml/word16du" xmlns:w16sdtdh="http://schemas.microsoft.com/office/word/2020/wordml/sdtdatahash" xmlns:w16se="http://schemas.microsoft.com/office/word/2015/wordml/symex" xmlns:wpg="http://schemas.microsoft.com/office/word/2010/wordprocessingGroup" xmlns:wpi="http://schemas.microsoft.com/office/word/2010/wordprocessingInk" xmlns:wne="http://schemas.microsoft.com/office/word/2006/wordml" xmlns:wps="http://schemas.microsoft.com/office/word/2010/wordprocessingShape" mc:Ignorable="w14 w15 w16se w16cid w16 w16cex w16sdtdh w16du wp14">
   <w:abstractNum w:abstractNumId="0" w15:restartNumberingAfterBreak="0">
     <w:nsid w:val="0B946D22"/>
     <w:multiLevelType w:val="hybridMultilevel"/>
@@ -2621,6 +2813,95 @@
     </w:lvl>
   </w:abstractNum>
   <w:abstractNum w:abstractNumId="1" w15:restartNumberingAfterBreak="0">
+    <w:nsid w:val="1C146354"/>
+    <w:multiLevelType w:val="hybridMultilevel"/>
+    <w:tmpl w:val="6FB265B4"/>
+    <w:lvl w:ilvl="0" w:tplc="04090015">
+      <w:start w:val="1"/>
+      <w:numFmt w:val="upperLetter"/>
+      <w:lvlText w:val="%1."/>
+      <w:lvlJc w:val="left"/>
+      <w:pPr>
+        <w:ind w:left="720" w:hanging="360"/>
+      </w:pPr>
+      <w:rPr>
+        <w:rFonts w:hint="default"/>
+      </w:rPr>
+    </w:lvl>
+    <w:lvl w:ilvl="1" w:tplc="FFFFFFFF">
+      <w:start w:val="1"/>
+      <w:numFmt w:val="lowerLetter"/>
+      <w:lvlText w:val="%2."/>
+      <w:lvlJc w:val="left"/>
+      <w:pPr>
+        <w:ind w:left="1440" w:hanging="360"/>
+      </w:pPr>
+    </w:lvl>
+    <w:lvl w:ilvl="2" w:tplc="FFFFFFFF" w:tentative="1">
+      <w:start w:val="1"/>
+      <w:numFmt w:val="lowerRoman"/>
+      <w:lvlText w:val="%3."/>
+      <w:lvlJc w:val="right"/>
+      <w:pPr>
+        <w:ind w:left="2160" w:hanging="180"/>
+      </w:pPr>
+    </w:lvl>
+    <w:lvl w:ilvl="3" w:tplc="FFFFFFFF" w:tentative="1">
+      <w:start w:val="1"/>
+      <w:numFmt w:val="decimal"/>
+      <w:lvlText w:val="%4."/>
+      <w:lvlJc w:val="left"/>
+      <w:pPr>
+        <w:ind w:left="2880" w:hanging="360"/>
+      </w:pPr>
+    </w:lvl>
+    <w:lvl w:ilvl="4" w:tplc="FFFFFFFF" w:tentative="1">
+      <w:start w:val="1"/>
+      <w:numFmt w:val="lowerLetter"/>
+      <w:lvlText w:val="%5."/>
+      <w:lvlJc w:val="left"/>
+      <w:pPr>
+        <w:ind w:left="3600" w:hanging="360"/>
+      </w:pPr>
+    </w:lvl>
+    <w:lvl w:ilvl="5" w:tplc="FFFFFFFF" w:tentative="1">
+      <w:start w:val="1"/>
+      <w:numFmt w:val="lowerRoman"/>
+      <w:lvlText w:val="%6."/>
+      <w:lvlJc w:val="right"/>
+      <w:pPr>
+        <w:ind w:left="4320" w:hanging="180"/>
+      </w:pPr>
+    </w:lvl>
+    <w:lvl w:ilvl="6" w:tplc="FFFFFFFF" w:tentative="1">
+      <w:start w:val="1"/>
+      <w:numFmt w:val="decimal"/>
+      <w:lvlText w:val="%7."/>
+      <w:lvlJc w:val="left"/>
+      <w:pPr>
+        <w:ind w:left="5040" w:hanging="360"/>
+      </w:pPr>
+    </w:lvl>
+    <w:lvl w:ilvl="7" w:tplc="FFFFFFFF" w:tentative="1">
+      <w:start w:val="1"/>
+      <w:numFmt w:val="lowerLetter"/>
+      <w:lvlText w:val="%8."/>
+      <w:lvlJc w:val="left"/>
+      <w:pPr>
+        <w:ind w:left="5760" w:hanging="360"/>
+      </w:pPr>
+    </w:lvl>
+    <w:lvl w:ilvl="8" w:tplc="FFFFFFFF" w:tentative="1">
+      <w:start w:val="1"/>
+      <w:numFmt w:val="lowerRoman"/>
+      <w:lvlText w:val="%9."/>
+      <w:lvlJc w:val="right"/>
+      <w:pPr>
+        <w:ind w:left="6480" w:hanging="180"/>
+      </w:pPr>
+    </w:lvl>
+  </w:abstractNum>
+  <w:abstractNum w:abstractNumId="2" w15:restartNumberingAfterBreak="0">
     <w:nsid w:val="1D6C75CD"/>
     <w:multiLevelType w:val="hybridMultilevel"/>
     <w:tmpl w:val="829636B2"/>
@@ -2706,7 +2987,7 @@
       </w:pPr>
     </w:lvl>
   </w:abstractNum>
-  <w:abstractNum w:abstractNumId="2" w15:restartNumberingAfterBreak="0">
+  <w:abstractNum w:abstractNumId="3" w15:restartNumberingAfterBreak="0">
     <w:nsid w:val="31E0115D"/>
     <w:multiLevelType w:val="hybridMultilevel"/>
     <w:tmpl w:val="BD169C04"/>
@@ -2792,7 +3073,7 @@
       </w:pPr>
     </w:lvl>
   </w:abstractNum>
-  <w:abstractNum w:abstractNumId="3" w15:restartNumberingAfterBreak="0">
+  <w:abstractNum w:abstractNumId="4" w15:restartNumberingAfterBreak="0">
     <w:nsid w:val="3DBF0846"/>
     <w:multiLevelType w:val="hybridMultilevel"/>
     <w:tmpl w:val="EAB82E54"/>
@@ -2881,7 +3162,7 @@
       </w:pPr>
     </w:lvl>
   </w:abstractNum>
-  <w:abstractNum w:abstractNumId="4" w15:restartNumberingAfterBreak="0">
+  <w:abstractNum w:abstractNumId="5" w15:restartNumberingAfterBreak="0">
     <w:nsid w:val="3DD6769F"/>
     <w:multiLevelType w:val="hybridMultilevel"/>
     <w:tmpl w:val="50DEBE98"/>
@@ -2970,7 +3251,7 @@
       </w:pPr>
     </w:lvl>
   </w:abstractNum>
-  <w:abstractNum w:abstractNumId="5" w15:restartNumberingAfterBreak="0">
+  <w:abstractNum w:abstractNumId="6" w15:restartNumberingAfterBreak="0">
     <w:nsid w:val="4BBA5F22"/>
     <w:multiLevelType w:val="hybridMultilevel"/>
     <w:tmpl w:val="070CA350"/>
@@ -3059,10 +3340,10 @@
       </w:pPr>
     </w:lvl>
   </w:abstractNum>
-  <w:abstractNum w:abstractNumId="6" w15:restartNumberingAfterBreak="0">
+  <w:abstractNum w:abstractNumId="7" w15:restartNumberingAfterBreak="0">
     <w:nsid w:val="66370C0F"/>
     <w:multiLevelType w:val="hybridMultilevel"/>
-    <w:tmpl w:val="50DEBE98"/>
+    <w:tmpl w:val="09B81920"/>
     <w:lvl w:ilvl="0" w:tplc="0409000F">
       <w:start w:val="1"/>
       <w:numFmt w:val="decimal"/>
@@ -3148,7 +3429,7 @@
       </w:pPr>
     </w:lvl>
   </w:abstractNum>
-  <w:abstractNum w:abstractNumId="7" w15:restartNumberingAfterBreak="0">
+  <w:abstractNum w:abstractNumId="8" w15:restartNumberingAfterBreak="0">
     <w:nsid w:val="7B2E6890"/>
     <w:multiLevelType w:val="hybridMultilevel"/>
     <w:tmpl w:val="829636B2"/>
@@ -3234,7 +3515,7 @@
       </w:pPr>
     </w:lvl>
   </w:abstractNum>
-  <w:abstractNum w:abstractNumId="8" w15:restartNumberingAfterBreak="0">
+  <w:abstractNum w:abstractNumId="9" w15:restartNumberingAfterBreak="0">
     <w:nsid w:val="7B571898"/>
     <w:multiLevelType w:val="hybridMultilevel"/>
     <w:tmpl w:val="B510986E"/>
@@ -3325,37 +3606,40 @@
     </w:lvl>
   </w:abstractNum>
   <w:num w:numId="1" w16cid:durableId="1949042624">
-    <w:abstractNumId w:val="3"/>
+    <w:abstractNumId w:val="4"/>
   </w:num>
   <w:num w:numId="2" w16cid:durableId="471796904">
+    <w:abstractNumId w:val="7"/>
+  </w:num>
+  <w:num w:numId="3" w16cid:durableId="558786753">
     <w:abstractNumId w:val="6"/>
   </w:num>
-  <w:num w:numId="3" w16cid:durableId="558786753">
-    <w:abstractNumId w:val="5"/>
-  </w:num>
   <w:num w:numId="4" w16cid:durableId="1078013450">
-    <w:abstractNumId w:val="8"/>
+    <w:abstractNumId w:val="9"/>
   </w:num>
   <w:num w:numId="5" w16cid:durableId="68160278">
-    <w:abstractNumId w:val="1"/>
+    <w:abstractNumId w:val="2"/>
   </w:num>
   <w:num w:numId="6" w16cid:durableId="255359348">
-    <w:abstractNumId w:val="2"/>
+    <w:abstractNumId w:val="3"/>
   </w:num>
   <w:num w:numId="7" w16cid:durableId="1881088778">
     <w:abstractNumId w:val="0"/>
   </w:num>
   <w:num w:numId="8" w16cid:durableId="480386206">
-    <w:abstractNumId w:val="7"/>
+    <w:abstractNumId w:val="8"/>
   </w:num>
   <w:num w:numId="9" w16cid:durableId="1978948399">
-    <w:abstractNumId w:val="4"/>
+    <w:abstractNumId w:val="5"/>
+  </w:num>
+  <w:num w:numId="10" w16cid:durableId="1664973199">
+    <w:abstractNumId w:val="1"/>
   </w:num>
 </w:numbering>
 </file>
 
 <file path=word/styles.xml><?xml version="1.0" encoding="utf-8"?>
-<w:styles xmlns:mc="http://schemas.openxmlformats.org/markup-compatibility/2006" xmlns:r="http://schemas.openxmlformats.org/officeDocument/2006/relationships" xmlns:w="http://schemas.openxmlformats.org/wordprocessingml/2006/main" xmlns:w14="http://schemas.microsoft.com/office/word/2010/wordml" xmlns:w15="http://schemas.microsoft.com/office/word/2012/wordml" xmlns:w16cex="http://schemas.microsoft.com/office/word/2018/wordml/cex" xmlns:w16cid="http://schemas.microsoft.com/office/word/2016/wordml/cid" xmlns:w16="http://schemas.microsoft.com/office/word/2018/wordml" xmlns:w16sdtdh="http://schemas.microsoft.com/office/word/2020/wordml/sdtdatahash" xmlns:w16se="http://schemas.microsoft.com/office/word/2015/wordml/symex" mc:Ignorable="w14 w15 w16se w16cid w16 w16cex w16sdtdh">
+<w:styles xmlns:mc="http://schemas.openxmlformats.org/markup-compatibility/2006" xmlns:r="http://schemas.openxmlformats.org/officeDocument/2006/relationships" xmlns:w="http://schemas.openxmlformats.org/wordprocessingml/2006/main" xmlns:w14="http://schemas.microsoft.com/office/word/2010/wordml" xmlns:w15="http://schemas.microsoft.com/office/word/2012/wordml" xmlns:w16cex="http://schemas.microsoft.com/office/word/2018/wordml/cex" xmlns:w16cid="http://schemas.microsoft.com/office/word/2016/wordml/cid" xmlns:w16="http://schemas.microsoft.com/office/word/2018/wordml" xmlns:w16du="http://schemas.microsoft.com/office/word/2023/wordml/word16du" xmlns:w16sdtdh="http://schemas.microsoft.com/office/word/2020/wordml/sdtdatahash" xmlns:w16se="http://schemas.microsoft.com/office/word/2015/wordml/symex" mc:Ignorable="w14 w15 w16se w16cid w16 w16cex w16sdtdh w16du">
   <w:docDefaults>
     <w:rPrDefault>
       <w:rPr>
@@ -3952,8 +4236,12 @@
     <w:autoRedefine/>
     <w:uiPriority w:val="39"/>
     <w:unhideWhenUsed/>
-    <w:rsid w:val="002059AD"/>
+    <w:rsid w:val="009A62E1"/>
     <w:pPr>
+      <w:tabs>
+        <w:tab w:val="left" w:pos="480"/>
+        <w:tab w:val="right" w:leader="dot" w:pos="9350"/>
+      </w:tabs>
       <w:spacing w:after="100"/>
     </w:pPr>
   </w:style>

</xml_diff>

<commit_message>
adding blur auto assign
</commit_message>
<xml_diff>
--- a/Assets/Assets/Doc/Game Program Doc.docx
+++ b/Assets/Assets/Doc/Game Program Doc.docx
@@ -1260,21 +1260,7 @@
         <w:rPr>
           <w:szCs w:val="28"/>
         </w:rPr>
-        <w:t xml:space="preserve">Step 4: Set and adjust VFX Scriptable Object (position, rotation, </w:t>
-      </w:r>
-      <w:proofErr w:type="gramStart"/>
-      <w:r>
-        <w:rPr>
-          <w:szCs w:val="28"/>
-        </w:rPr>
-        <w:t>sprite</w:t>
-      </w:r>
-      <w:proofErr w:type="gramEnd"/>
-      <w:r>
-        <w:rPr>
-          <w:szCs w:val="28"/>
-        </w:rPr>
-        <w:t xml:space="preserve"> and animator created)</w:t>
+        <w:t>Step 4: Set and adjust VFX Scriptable Object (position, rotation, sprite and animator created)</w:t>
       </w:r>
     </w:p>
     <w:p>
@@ -1572,16 +1558,8 @@
         <w:rPr>
           <w:szCs w:val="28"/>
         </w:rPr>
-        <w:t xml:space="preserve">Step 3: The new item will be in this </w:t>
-      </w:r>
-      <w:proofErr w:type="gramStart"/>
-      <w:r>
-        <w:rPr>
-          <w:szCs w:val="28"/>
-        </w:rPr>
-        <w:t>path</w:t>
-      </w:r>
-      <w:proofErr w:type="gramEnd"/>
+        <w:t>Step 3: The new item will be in this path</w:t>
+      </w:r>
     </w:p>
     <w:p>
       <w:pPr>
@@ -2139,10 +2117,87 @@
       </w:pPr>
       <w:r>
         <w:rPr>
+          <w:szCs w:val="28"/>
+        </w:rPr>
+        <w:lastRenderedPageBreak/>
+        <w:drawing>
+          <wp:inline distT="0" distB="0" distL="0" distR="0" wp14:anchorId="4F46C7F9" wp14:editId="7BB27570">
+            <wp:extent cx="5943600" cy="1797050"/>
+            <wp:effectExtent l="0" t="0" r="0" b="0"/>
+            <wp:docPr id="670509062" name="Picture 1" descr="A screen shot of a computer&#10;&#10;Description automatically generated"/>
+            <wp:cNvGraphicFramePr>
+              <a:graphicFrameLocks xmlns:a="http://schemas.openxmlformats.org/drawingml/2006/main" noChangeAspect="1"/>
+            </wp:cNvGraphicFramePr>
+            <a:graphic xmlns:a="http://schemas.openxmlformats.org/drawingml/2006/main">
+              <a:graphicData uri="http://schemas.openxmlformats.org/drawingml/2006/picture">
+                <pic:pic xmlns:pic="http://schemas.openxmlformats.org/drawingml/2006/picture">
+                  <pic:nvPicPr>
+                    <pic:cNvPr id="670509062" name="Picture 1" descr="A screen shot of a computer&#10;&#10;Description automatically generated"/>
+                    <pic:cNvPicPr/>
+                  </pic:nvPicPr>
+                  <pic:blipFill>
+                    <a:blip r:embed="rId17"/>
+                    <a:stretch>
+                      <a:fillRect/>
+                    </a:stretch>
+                  </pic:blipFill>
+                  <pic:spPr>
+                    <a:xfrm>
+                      <a:off x="0" y="0"/>
+                      <a:ext cx="5943600" cy="1797050"/>
+                    </a:xfrm>
+                    <a:prstGeom prst="rect">
+                      <a:avLst/>
+                    </a:prstGeom>
+                  </pic:spPr>
+                </pic:pic>
+              </a:graphicData>
+            </a:graphic>
+          </wp:inline>
+        </w:drawing>
+      </w:r>
+    </w:p>
+    <w:p>
+      <w:pPr>
+        <w:rPr>
+          <w:b/>
+          <w:bCs/>
+          <w:szCs w:val="28"/>
+        </w:rPr>
+      </w:pPr>
+      <w:r>
+        <w:rPr>
+          <w:szCs w:val="28"/>
+        </w:rPr>
+        <w:t xml:space="preserve">ATTENTION: Scene name must follow parallax </w:t>
+      </w:r>
+      <w:r>
+        <w:rPr>
+          <w:b/>
+          <w:bCs/>
+          <w:szCs w:val="28"/>
+        </w:rPr>
+        <w:t>name convention</w:t>
+      </w:r>
+    </w:p>
+    <w:p>
+      <w:pPr>
+        <w:rPr>
+          <w:szCs w:val="28"/>
+        </w:rPr>
+      </w:pPr>
+    </w:p>
+    <w:p>
+      <w:pPr>
+        <w:rPr>
+          <w:szCs w:val="28"/>
+        </w:rPr>
+      </w:pPr>
+      <w:r>
+        <w:rPr>
           <w:noProof/>
           <w:szCs w:val="28"/>
         </w:rPr>
-        <w:lastRenderedPageBreak/>
         <w:drawing>
           <wp:anchor distT="0" distB="0" distL="114300" distR="114300" simplePos="0" relativeHeight="251660288" behindDoc="1" locked="0" layoutInCell="1" allowOverlap="1" wp14:anchorId="754D232D" wp14:editId="568D85E4">
             <wp:simplePos x="0" y="0"/>
@@ -2167,7 +2222,7 @@
                     <pic:cNvPicPr/>
                   </pic:nvPicPr>
                   <pic:blipFill>
-                    <a:blip r:embed="rId17">
+                    <a:blip r:embed="rId18">
                       <a:extLst>
                         <a:ext uri="{28A0092B-C50C-407E-A947-70E740481C1C}">
                           <a14:useLocalDpi xmlns:a14="http://schemas.microsoft.com/office/drawing/2010/main" val="0"/>
@@ -2220,7 +2275,7 @@
                     <pic:cNvPicPr/>
                   </pic:nvPicPr>
                   <pic:blipFill>
-                    <a:blip r:embed="rId18"/>
+                    <a:blip r:embed="rId19"/>
                     <a:stretch>
                       <a:fillRect/>
                     </a:stretch>
@@ -2371,7 +2426,6 @@
       <w:bookmarkStart w:id="7" w:name="_Toc162719286"/>
       <w:bookmarkEnd w:id="6"/>
       <w:r>
-        <w:lastRenderedPageBreak/>
         <w:t>Naming conventions:</w:t>
       </w:r>
       <w:bookmarkEnd w:id="7"/>
@@ -2404,7 +2458,7 @@
                     <pic:cNvPicPr/>
                   </pic:nvPicPr>
                   <pic:blipFill>
-                    <a:blip r:embed="rId19"/>
+                    <a:blip r:embed="rId20"/>
                     <a:stretch>
                       <a:fillRect/>
                     </a:stretch>
@@ -2460,7 +2514,7 @@
                     <pic:cNvPicPr/>
                   </pic:nvPicPr>
                   <pic:blipFill>
-                    <a:blip r:embed="rId20"/>
+                    <a:blip r:embed="rId21"/>
                     <a:stretch>
                       <a:fillRect/>
                     </a:stretch>
@@ -2656,7 +2710,7 @@
                     <pic:cNvPicPr/>
                   </pic:nvPicPr>
                   <pic:blipFill>
-                    <a:blip r:embed="rId21"/>
+                    <a:blip r:embed="rId22"/>
                     <a:stretch>
                       <a:fillRect/>
                     </a:stretch>

</xml_diff>